<commit_message>
Add constants module and update template.docx for improved documentation
</commit_message>
<xml_diff>
--- a/src/rapporteur_helper/data/template.docx
+++ b/src/rapporteur_helper/data/template.docx
@@ -1,6 +1,6 @@
 
 <file path=word/document.xml><?xml version="1.0" encoding="utf-8"?>
-<w:document xmlns:wpc="http://schemas.microsoft.com/office/word/2010/wordprocessingCanvas" xmlns:cx="http://schemas.microsoft.com/office/drawing/2014/chartex" xmlns:cx1="http://schemas.microsoft.com/office/drawing/2015/9/8/chartex" xmlns:cx2="http://schemas.microsoft.com/office/drawing/2015/10/21/chartex" xmlns:cx3="http://schemas.microsoft.com/office/drawing/2016/5/9/chartex" xmlns:cx4="http://schemas.microsoft.com/office/drawing/2016/5/10/chartex" xmlns:cx5="http://schemas.microsoft.com/office/drawing/2016/5/11/chartex" xmlns:cx6="http://schemas.microsoft.com/office/drawing/2016/5/12/chartex" xmlns:cx7="http://schemas.microsoft.com/office/drawing/2016/5/13/chartex" xmlns:cx8="http://schemas.microsoft.com/office/drawing/2016/5/14/chartex" xmlns:mc="http://schemas.openxmlformats.org/markup-compatibility/2006" xmlns:aink="http://schemas.microsoft.com/office/drawing/2016/ink" xmlns:am3d="http://schemas.microsoft.com/office/drawing/2017/model3d" xmlns:o="urn:schemas-microsoft-com:office:office" xmlns:oel="http://schemas.microsoft.com/office/2019/extlst" xmlns:r="http://schemas.openxmlformats.org/officeDocument/2006/relationships" xmlns:m="http://schemas.openxmlformats.org/officeDocument/2006/math" xmlns:v="urn:schemas-microsoft-com:vml" xmlns:wp14="http://schemas.microsoft.com/office/word/2010/wordprocessingDrawing" xmlns:wp="http://schemas.openxmlformats.org/drawingml/2006/wordprocessingDrawing" xmlns:w10="urn:schemas-microsoft-com:office:word" xmlns:w="http://schemas.openxmlformats.org/wordprocessingml/2006/main" xmlns:w14="http://schemas.microsoft.com/office/word/2010/wordml" xmlns:w15="http://schemas.microsoft.com/office/word/2012/wordml" xmlns:w16cex="http://schemas.microsoft.com/office/word/2018/wordml/cex" xmlns:w16cid="http://schemas.microsoft.com/office/word/2016/wordml/cid" xmlns:w16="http://schemas.microsoft.com/office/word/2018/wordml" xmlns:w16du="http://schemas.microsoft.com/office/word/2023/wordml/word16du" xmlns:w16sdtdh="http://schemas.microsoft.com/office/word/2020/wordml/sdtdatahash" xmlns:w16se="http://schemas.microsoft.com/office/word/2015/wordml/symex" xmlns:wpg="http://schemas.microsoft.com/office/word/2010/wordprocessingGroup" xmlns:wpi="http://schemas.microsoft.com/office/word/2010/wordprocessingInk" xmlns:wne="http://schemas.microsoft.com/office/word/2006/wordml" xmlns:wps="http://schemas.microsoft.com/office/word/2010/wordprocessingShape" mc:Ignorable="w14 w15 w16se w16cid w16 w16cex w16sdtdh w16du wp14">
+<w:document xmlns:wpc="http://schemas.microsoft.com/office/word/2010/wordprocessingCanvas" xmlns:cx="http://schemas.microsoft.com/office/drawing/2014/chartex" xmlns:cx1="http://schemas.microsoft.com/office/drawing/2015/9/8/chartex" xmlns:cx2="http://schemas.microsoft.com/office/drawing/2015/10/21/chartex" xmlns:cx3="http://schemas.microsoft.com/office/drawing/2016/5/9/chartex" xmlns:cx4="http://schemas.microsoft.com/office/drawing/2016/5/10/chartex" xmlns:cx5="http://schemas.microsoft.com/office/drawing/2016/5/11/chartex" xmlns:cx6="http://schemas.microsoft.com/office/drawing/2016/5/12/chartex" xmlns:cx7="http://schemas.microsoft.com/office/drawing/2016/5/13/chartex" xmlns:cx8="http://schemas.microsoft.com/office/drawing/2016/5/14/chartex" xmlns:mc="http://schemas.openxmlformats.org/markup-compatibility/2006" xmlns:aink="http://schemas.microsoft.com/office/drawing/2016/ink" xmlns:am3d="http://schemas.microsoft.com/office/drawing/2017/model3d" xmlns:o="urn:schemas-microsoft-com:office:office" xmlns:oel="http://schemas.microsoft.com/office/2019/extlst" xmlns:r="http://schemas.openxmlformats.org/officeDocument/2006/relationships" xmlns:m="http://schemas.openxmlformats.org/officeDocument/2006/math" xmlns:v="urn:schemas-microsoft-com:vml" xmlns:wp14="http://schemas.microsoft.com/office/word/2010/wordprocessingDrawing" xmlns:wp="http://schemas.openxmlformats.org/drawingml/2006/wordprocessingDrawing" xmlns:w10="urn:schemas-microsoft-com:office:word" xmlns:w="http://schemas.openxmlformats.org/wordprocessingml/2006/main" xmlns:w14="http://schemas.microsoft.com/office/word/2010/wordml" xmlns:w15="http://schemas.microsoft.com/office/word/2012/wordml" xmlns:w16cex="http://schemas.microsoft.com/office/word/2018/wordml/cex" xmlns:w16cid="http://schemas.microsoft.com/office/word/2016/wordml/cid" xmlns:w16="http://schemas.microsoft.com/office/word/2018/wordml" xmlns:w16du="http://schemas.microsoft.com/office/word/2023/wordml/word16du" xmlns:w16sdtdh="http://schemas.microsoft.com/office/word/2020/wordml/sdtdatahash" xmlns:w16sdtfl="http://schemas.microsoft.com/office/word/2024/wordml/sdtformatlock" xmlns:w16se="http://schemas.microsoft.com/office/word/2015/wordml/symex" xmlns:wpg="http://schemas.microsoft.com/office/word/2010/wordprocessingGroup" xmlns:wpi="http://schemas.microsoft.com/office/word/2010/wordprocessingInk" xmlns:wne="http://schemas.microsoft.com/office/word/2006/wordml" xmlns:wps="http://schemas.microsoft.com/office/word/2010/wordprocessingShape" mc:Ignorable="w14 w15 w16se w16cid w16 w16cex w16sdtdh w16sdtfl w16du wp14">
   <w:body>
     <w:tbl>
       <w:tblPr>
@@ -1040,32 +1040,8 @@
         <w:rPr>
           <w:highlight w:val="yellow"/>
         </w:rPr>
-        <w:t xml:space="preserve">Progress work on </w:t>
-      </w:r>
-      <w:proofErr w:type="spellStart"/>
-      <w:proofErr w:type="gramStart"/>
-      <w:r>
-        <w:rPr>
-          <w:highlight w:val="yellow"/>
-        </w:rPr>
-        <w:t>Y.xxxx</w:t>
-      </w:r>
-      <w:proofErr w:type="spellEnd"/>
-      <w:proofErr w:type="gramEnd"/>
-      <w:r>
-        <w:rPr>
-          <w:highlight w:val="yellow"/>
-        </w:rPr>
-        <w:t xml:space="preserve">, </w:t>
-      </w:r>
-      <w:proofErr w:type="spellStart"/>
-      <w:r>
-        <w:rPr>
-          <w:highlight w:val="yellow"/>
-        </w:rPr>
-        <w:t>P.vvvv</w:t>
-      </w:r>
-      <w:proofErr w:type="spellEnd"/>
+        <w:t>Progress work on Y.xxxx, P.vvvv</w:t>
+      </w:r>
     </w:p>
     <w:p>
       <w:pPr>
@@ -1578,6 +1554,25 @@
     </w:p>
     <w:p>
       <w:pPr>
+        <w:pStyle w:val="Heading3"/>
+        <w:rPr>
+          <w:ins w:id="36" w:author="Reimes, Jan" w:date="2025-01-09T18:04:00Z" w16du:dateUtc="2025-01-09T17:04:00Z"/>
+        </w:rPr>
+      </w:pPr>
+      <w:ins w:id="37" w:author="Reimes, Jan" w:date="2025-01-09T18:04:00Z" w16du:dateUtc="2025-01-09T17:04:00Z">
+        <w:r>
+          <w:t>1.4.1</w:t>
+        </w:r>
+        <w:r>
+          <w:tab/>
+        </w:r>
+        <w:r>
+          <w:t>Summary</w:t>
+        </w:r>
+      </w:ins>
+    </w:p>
+    <w:p>
+      <w:pPr>
         <w:rPr>
           <w:highlight w:val="yellow"/>
         </w:rPr>
@@ -1590,6 +1585,56 @@
         </w:rPr>
         <w:t>Please state/describe/summarize the most important topics which were discussed/handled in your ad-hoc meeting(s). Ideally, in less than one page</w:t>
       </w:r>
+      <w:ins w:id="38" w:author="Reimes, Jan" w:date="2025-01-09T18:08:00Z" w16du:dateUtc="2025-01-09T17:08:00Z">
+        <w:r>
+          <w:rPr>
+            <w:i/>
+            <w:iCs/>
+            <w:highlight w:val="yellow"/>
+          </w:rPr>
+          <w:t>. Recommendation: Set a bookmark to the text of this content</w:t>
+        </w:r>
+      </w:ins>
+      <w:ins w:id="39" w:author="Reimes, Jan" w:date="2025-01-09T18:39:00Z" w16du:dateUtc="2025-01-09T17:39:00Z">
+        <w:r>
+          <w:rPr>
+            <w:i/>
+            <w:iCs/>
+            <w:highlight w:val="yellow"/>
+          </w:rPr>
+          <w:t xml:space="preserve"> and insert a</w:t>
+        </w:r>
+      </w:ins>
+      <w:ins w:id="40" w:author="Reimes, Jan" w:date="2025-01-09T18:40:00Z" w16du:dateUtc="2025-01-09T17:40:00Z">
+        <w:r>
+          <w:rPr>
+            <w:i/>
+            <w:iCs/>
+            <w:highlight w:val="yellow"/>
+          </w:rPr>
+          <w:t xml:space="preserve"> </w:t>
+        </w:r>
+      </w:ins>
+      <w:ins w:id="41" w:author="Reimes, Jan" w:date="2025-01-09T18:39:00Z" w16du:dateUtc="2025-01-09T17:39:00Z">
+        <w:r>
+          <w:rPr>
+            <w:i/>
+            <w:iCs/>
+            <w:highlight w:val="yellow"/>
+          </w:rPr>
+          <w:t>cross-</w:t>
+        </w:r>
+      </w:ins>
+      <w:ins w:id="42" w:author="Reimes, Jan" w:date="2025-01-09T18:40:00Z" w16du:dateUtc="2025-01-09T17:40:00Z">
+        <w:r>
+          <w:rPr>
+            <w:i/>
+            <w:iCs/>
+            <w:highlight w:val="yellow"/>
+          </w:rPr>
+          <w:t>reference in Annex B to reference this text</w:t>
+        </w:r>
+      </w:ins>
       <w:r>
         <w:rPr>
           <w:highlight w:val="yellow"/>
@@ -1602,8 +1647,18 @@
         <w:pStyle w:val="Heading3"/>
       </w:pPr>
       <w:r>
-        <w:t>1.4.1</w:t>
-      </w:r>
+        <w:t>1.4.</w:t>
+      </w:r>
+      <w:ins w:id="43" w:author="Reimes, Jan" w:date="2025-01-09T18:04:00Z" w16du:dateUtc="2025-01-09T17:04:00Z">
+        <w:r>
+          <w:t>2</w:t>
+        </w:r>
+      </w:ins>
+      <w:del w:id="44" w:author="Reimes, Jan" w:date="2025-01-09T18:04:00Z" w16du:dateUtc="2025-01-09T17:04:00Z">
+        <w:r>
+          <w:delText>1</w:delText>
+        </w:r>
+      </w:del>
       <w:r>
         <w:tab/>
       </w:r>
@@ -1621,7 +1676,7 @@
           <w:rFonts w:eastAsiaTheme="minorEastAsia"/>
         </w:rPr>
       </w:pPr>
-      <w:bookmarkStart w:id="36" w:name="_Toc94096379"/>
+      <w:bookmarkStart w:id="45" w:name="_Toc94096379"/>
       <w:r>
         <w:t>Text for consent/determination</w:t>
       </w:r>
@@ -1658,7 +1713,6 @@
       <w:r>
         <w:t xml:space="preserve"> Recommendation </w:t>
       </w:r>
-      <w:proofErr w:type="spellStart"/>
       <w:r>
         <w:rPr>
           <w:i/>
@@ -1667,7 +1721,6 @@
         </w:rPr>
         <w:t>B.xyz</w:t>
       </w:r>
-      <w:proofErr w:type="spellEnd"/>
       <w:r>
         <w:t xml:space="preserve"> “</w:t>
       </w:r>
@@ -1680,11 +1733,7 @@
         <w:t>Title</w:t>
       </w:r>
       <w:r>
-        <w:t>” (</w:t>
-      </w:r>
-      <w:proofErr w:type="spellStart"/>
-      <w:r>
-        <w:t>TD</w:t>
+        <w:t>” (TD</w:t>
       </w:r>
       <w:r>
         <w:rPr>
@@ -1692,7 +1741,6 @@
         </w:rPr>
         <w:t>nnnn</w:t>
       </w:r>
-      <w:proofErr w:type="spellEnd"/>
       <w:r>
         <w:t xml:space="preserve">) for </w:t>
       </w:r>
@@ -1779,7 +1827,6 @@
       <w:r>
         <w:t xml:space="preserve">&gt; </w:t>
       </w:r>
-      <w:proofErr w:type="spellStart"/>
       <w:r>
         <w:rPr>
           <w:i/>
@@ -1788,7 +1835,6 @@
         </w:rPr>
         <w:t>B.xyz</w:t>
       </w:r>
-      <w:proofErr w:type="spellEnd"/>
       <w:r>
         <w:t xml:space="preserve"> “</w:t>
       </w:r>
@@ -1801,11 +1847,7 @@
         <w:t>Title</w:t>
       </w:r>
       <w:r>
-        <w:t>” (</w:t>
-      </w:r>
-      <w:proofErr w:type="spellStart"/>
-      <w:r>
-        <w:t>TD</w:t>
+        <w:t>” (TD</w:t>
       </w:r>
       <w:r>
         <w:rPr>
@@ -1813,7 +1855,6 @@
         </w:rPr>
         <w:t>nnnn</w:t>
       </w:r>
-      <w:proofErr w:type="spellEnd"/>
       <w:r>
         <w:t xml:space="preserve">) </w:t>
       </w:r>
@@ -1856,7 +1897,6 @@
       <w:r>
         <w:t xml:space="preserve">&gt; </w:t>
       </w:r>
-      <w:proofErr w:type="spellStart"/>
       <w:r>
         <w:rPr>
           <w:i/>
@@ -1865,7 +1905,6 @@
         </w:rPr>
         <w:t>B.xyz</w:t>
       </w:r>
-      <w:proofErr w:type="spellEnd"/>
       <w:r>
         <w:t xml:space="preserve"> “</w:t>
       </w:r>
@@ -1937,11 +1976,7 @@
         <w:t>Subject</w:t>
       </w:r>
       <w:r>
-        <w:t>&gt; (</w:t>
-      </w:r>
-      <w:proofErr w:type="spellStart"/>
-      <w:r>
-        <w:t>TD</w:t>
+        <w:t>&gt; (TD</w:t>
       </w:r>
       <w:r>
         <w:rPr>
@@ -1949,7 +1984,6 @@
         </w:rPr>
         <w:t>nnnn</w:t>
       </w:r>
-      <w:proofErr w:type="spellEnd"/>
       <w:r>
         <w:t xml:space="preserve">) </w:t>
       </w:r>
@@ -1971,8 +2005,24 @@
         <w:rPr>
           <w:rFonts w:eastAsiaTheme="minorEastAsia"/>
         </w:rPr>
-        <w:t>1.4.2</w:t>
-      </w:r>
+        <w:t>1.4.</w:t>
+      </w:r>
+      <w:ins w:id="46" w:author="Reimes, Jan" w:date="2025-01-09T18:04:00Z" w16du:dateUtc="2025-01-09T17:04:00Z">
+        <w:r>
+          <w:rPr>
+            <w:rFonts w:eastAsiaTheme="minorEastAsia"/>
+          </w:rPr>
+          <w:t>3</w:t>
+        </w:r>
+      </w:ins>
+      <w:del w:id="47" w:author="Reimes, Jan" w:date="2025-01-09T18:04:00Z" w16du:dateUtc="2025-01-09T17:04:00Z">
+        <w:r>
+          <w:rPr>
+            <w:rFonts w:eastAsiaTheme="minorEastAsia"/>
+          </w:rPr>
+          <w:delText>2</w:delText>
+        </w:r>
+      </w:del>
       <w:r>
         <w:rPr>
           <w:rFonts w:eastAsiaTheme="minorEastAsia"/>
@@ -1985,7 +2035,7 @@
         </w:rPr>
         <w:t xml:space="preserve">Interim </w:t>
       </w:r>
-      <w:bookmarkEnd w:id="36"/>
+      <w:bookmarkEnd w:id="45"/>
       <w:r>
         <w:rPr>
           <w:rFonts w:eastAsiaTheme="minorEastAsia"/>
@@ -1996,22 +2046,56 @@
     <w:p>
       <w:pPr>
         <w:rPr>
+          <w:ins w:id="48" w:author="Reimes, Jan" w:date="2025-01-09T18:40:00Z" w16du:dateUtc="2025-01-09T17:40:00Z"/>
+          <w:highlight w:val="yellow"/>
+        </w:rPr>
+      </w:pPr>
+      <w:bookmarkStart w:id="49" w:name="_Toc244266991"/>
+      <w:bookmarkStart w:id="50" w:name="_Toc248114411"/>
+      <w:bookmarkStart w:id="51" w:name="_Toc94096377"/>
+      <w:r>
+        <w:rPr>
           <w:i/>
           <w:iCs/>
           <w:highlight w:val="yellow"/>
         </w:rPr>
-      </w:pPr>
-      <w:bookmarkStart w:id="37" w:name="_Toc244266991"/>
-      <w:bookmarkStart w:id="38" w:name="_Toc248114411"/>
-      <w:bookmarkStart w:id="39" w:name="_Toc94096377"/>
-      <w:r>
+        <w:t>If any interim activities (meetings/workshops) are planned, please state their date, format (physical or virtual), location (for physical meetings) and a one-sentence objective for the meeting.</w:t>
+      </w:r>
+      <w:ins w:id="52" w:author="Reimes, Jan" w:date="2025-01-09T18:41:00Z" w16du:dateUtc="2025-01-09T17:41:00Z">
+        <w:r>
+          <w:rPr>
+            <w:i/>
+            <w:iCs/>
+            <w:highlight w:val="yellow"/>
+          </w:rPr>
+          <w:t xml:space="preserve"> </w:t>
+        </w:r>
+      </w:ins>
+      <w:ins w:id="53" w:author="Reimes, Jan" w:date="2025-01-09T18:40:00Z" w16du:dateUtc="2025-01-09T17:40:00Z">
+        <w:r>
+          <w:rPr>
+            <w:i/>
+            <w:iCs/>
+            <w:highlight w:val="yellow"/>
+          </w:rPr>
+          <w:t>Recommendation: Set a bookmark to the text of this content and insert a cross-reference in Annex B to reference this text</w:t>
+        </w:r>
+        <w:r>
+          <w:rPr>
+            <w:highlight w:val="yellow"/>
+          </w:rPr>
+          <w:t>.</w:t>
+        </w:r>
+      </w:ins>
+    </w:p>
+    <w:p>
+      <w:pPr>
         <w:rPr>
           <w:i/>
           <w:iCs/>
           <w:highlight w:val="yellow"/>
         </w:rPr>
-        <w:t>If any interim activities (meetings/workshops) are planned, please state their date, format (physical or virtual), location (for physical meetings) and a one-sentence objective for the meeting.</w:t>
-      </w:r>
+      </w:pPr>
     </w:p>
     <w:p>
       <w:pPr>
@@ -2036,8 +2120,18 @@
       </w:pPr>
       <w:r>
         <w:lastRenderedPageBreak/>
-        <w:t>1.4.3</w:t>
-      </w:r>
+        <w:t>1.4.</w:t>
+      </w:r>
+      <w:ins w:id="54" w:author="Reimes, Jan" w:date="2025-01-09T18:04:00Z" w16du:dateUtc="2025-01-09T17:04:00Z">
+        <w:r>
+          <w:t>4</w:t>
+        </w:r>
+      </w:ins>
+      <w:del w:id="55" w:author="Reimes, Jan" w:date="2025-01-09T18:04:00Z" w16du:dateUtc="2025-01-09T17:04:00Z">
+        <w:r>
+          <w:delText>3</w:delText>
+        </w:r>
+      </w:del>
       <w:r>
         <w:tab/>
       </w:r>
@@ -2047,9 +2141,9 @@
         </w:rPr>
         <w:t xml:space="preserve">Work </w:t>
       </w:r>
-      <w:bookmarkEnd w:id="37"/>
-      <w:bookmarkEnd w:id="38"/>
-      <w:bookmarkEnd w:id="39"/>
+      <w:bookmarkEnd w:id="49"/>
+      <w:bookmarkEnd w:id="50"/>
+      <w:bookmarkEnd w:id="51"/>
       <w:r>
         <w:rPr>
           <w:rFonts w:eastAsiaTheme="minorEastAsia"/>
@@ -2071,18 +2165,8 @@
           <w:iCs/>
           <w:highlight w:val="yellow"/>
         </w:rPr>
-        <w:t xml:space="preserve">Enable Track Changes mode to indicate any work programme updates in </w:t>
-      </w:r>
-      <w:proofErr w:type="spellStart"/>
-      <w:r>
-        <w:rPr>
-          <w:i/>
-          <w:iCs/>
-          <w:highlight w:val="yellow"/>
-        </w:rPr>
-        <w:t>revmarks</w:t>
-      </w:r>
-      <w:proofErr w:type="spellEnd"/>
+        <w:t>Enable Track Changes mode to indicate any work programme updates in revmarks</w:t>
+      </w:r>
     </w:p>
     <w:p>
       <w:pPr>
@@ -2386,14 +2470,12 @@
                 <w:lang w:val="en-US"/>
               </w:rPr>
             </w:pPr>
-            <w:proofErr w:type="spellStart"/>
             <w:r>
               <w:rPr>
                 <w:lang w:val="en-US"/>
               </w:rPr>
               <w:t>WP_WorkItem</w:t>
             </w:r>
-            <w:proofErr w:type="spellEnd"/>
           </w:p>
         </w:tc>
         <w:tc>
@@ -2413,14 +2495,12 @@
                 <w:lang w:val="en-US"/>
               </w:rPr>
             </w:pPr>
-            <w:proofErr w:type="spellStart"/>
             <w:r>
               <w:rPr>
                 <w:lang w:val="en-US"/>
               </w:rPr>
               <w:t>WP_Version</w:t>
             </w:r>
-            <w:proofErr w:type="spellEnd"/>
           </w:p>
         </w:tc>
         <w:tc>
@@ -2440,14 +2520,12 @@
                 <w:lang w:val="en-US"/>
               </w:rPr>
             </w:pPr>
-            <w:proofErr w:type="spellStart"/>
             <w:r>
               <w:rPr>
                 <w:lang w:val="en-US"/>
               </w:rPr>
               <w:t>WP_Title</w:t>
             </w:r>
-            <w:proofErr w:type="spellEnd"/>
           </w:p>
         </w:tc>
         <w:tc>
@@ -2467,14 +2545,12 @@
                 <w:lang w:val="en-US"/>
               </w:rPr>
             </w:pPr>
-            <w:proofErr w:type="spellStart"/>
             <w:r>
               <w:rPr>
                 <w:lang w:val="en-US"/>
               </w:rPr>
               <w:t>WP_Process</w:t>
             </w:r>
-            <w:proofErr w:type="spellEnd"/>
           </w:p>
         </w:tc>
         <w:tc>
@@ -2494,14 +2570,12 @@
                 <w:lang w:val="en-US"/>
               </w:rPr>
             </w:pPr>
-            <w:proofErr w:type="spellStart"/>
             <w:r>
               <w:rPr>
                 <w:lang w:val="en-US"/>
               </w:rPr>
               <w:t>WP_Priority</w:t>
             </w:r>
-            <w:proofErr w:type="spellEnd"/>
           </w:p>
         </w:tc>
         <w:tc>
@@ -2521,14 +2595,12 @@
                 <w:lang w:val="en-US"/>
               </w:rPr>
             </w:pPr>
-            <w:proofErr w:type="spellStart"/>
             <w:r>
               <w:rPr>
                 <w:lang w:val="en-US"/>
               </w:rPr>
               <w:t>WP_Timing</w:t>
             </w:r>
-            <w:proofErr w:type="spellEnd"/>
           </w:p>
         </w:tc>
         <w:tc>
@@ -2548,14 +2620,12 @@
                 <w:lang w:val="en-US"/>
               </w:rPr>
             </w:pPr>
-            <w:proofErr w:type="spellStart"/>
             <w:r>
               <w:rPr>
                 <w:lang w:val="en-US"/>
               </w:rPr>
               <w:t>WP_Editors</w:t>
             </w:r>
-            <w:proofErr w:type="spellEnd"/>
           </w:p>
         </w:tc>
         <w:tc>
@@ -2575,14 +2645,12 @@
                 <w:lang w:val="en-US"/>
               </w:rPr>
             </w:pPr>
-            <w:proofErr w:type="spellStart"/>
             <w:r>
               <w:rPr>
                 <w:lang w:val="en-US"/>
               </w:rPr>
               <w:t>WP_BaseTexts</w:t>
             </w:r>
-            <w:proofErr w:type="spellEnd"/>
           </w:p>
         </w:tc>
         <w:tc>
@@ -2602,14 +2670,12 @@
                 <w:lang w:val="en-US"/>
               </w:rPr>
             </w:pPr>
-            <w:proofErr w:type="spellStart"/>
             <w:r>
               <w:rPr>
                 <w:lang w:val="en-US"/>
               </w:rPr>
               <w:t>WP_Relationship</w:t>
             </w:r>
-            <w:proofErr w:type="spellEnd"/>
           </w:p>
         </w:tc>
       </w:tr>
@@ -2638,12 +2704,12 @@
         <w:pStyle w:val="Heading1"/>
         <w:jc w:val="center"/>
       </w:pPr>
-      <w:bookmarkStart w:id="40" w:name="_Toc150526538"/>
-      <w:bookmarkStart w:id="41" w:name="_Toc94183723"/>
-      <w:bookmarkStart w:id="42" w:name="_Toc257824249"/>
-      <w:bookmarkStart w:id="43" w:name="_Toc244267038"/>
-      <w:bookmarkStart w:id="44" w:name="_Toc690"/>
-      <w:bookmarkStart w:id="45" w:name="_Toc17142"/>
+      <w:bookmarkStart w:id="56" w:name="_Toc150526538"/>
+      <w:bookmarkStart w:id="57" w:name="_Toc94183723"/>
+      <w:bookmarkStart w:id="58" w:name="_Toc257824249"/>
+      <w:bookmarkStart w:id="59" w:name="_Toc244267038"/>
+      <w:bookmarkStart w:id="60" w:name="_Toc690"/>
+      <w:bookmarkStart w:id="61" w:name="_Toc17142"/>
       <w:r>
         <w:lastRenderedPageBreak/>
         <w:t>Annex A:</w:t>
@@ -2651,18 +2717,14 @@
       <w:r>
         <w:br/>
       </w:r>
-      <w:bookmarkEnd w:id="40"/>
-      <w:bookmarkEnd w:id="41"/>
-      <w:bookmarkEnd w:id="42"/>
-      <w:bookmarkEnd w:id="43"/>
-      <w:bookmarkEnd w:id="44"/>
-      <w:bookmarkEnd w:id="45"/>
-      <w:r>
-        <w:t xml:space="preserve">Draft agenda for </w:t>
-      </w:r>
-      <w:proofErr w:type="spellStart"/>
-      <w:r>
-        <w:t>Q</w:t>
+      <w:bookmarkEnd w:id="56"/>
+      <w:bookmarkEnd w:id="57"/>
+      <w:bookmarkEnd w:id="58"/>
+      <w:bookmarkEnd w:id="59"/>
+      <w:bookmarkEnd w:id="60"/>
+      <w:bookmarkEnd w:id="61"/>
+      <w:r>
+        <w:t>Draft agenda for Q</w:t>
       </w:r>
       <w:r>
         <w:rPr>
@@ -2670,7 +2732,6 @@
         </w:rPr>
         <w:t>x</w:t>
       </w:r>
-      <w:proofErr w:type="spellEnd"/>
       <w:r>
         <w:t>/12</w:t>
       </w:r>
@@ -2918,23 +2979,7 @@
                 <w:highlight w:val="yellow"/>
                 <w:lang w:val="en-US"/>
               </w:rPr>
-              <w:t xml:space="preserve">Item 4: </w:t>
-            </w:r>
-            <w:proofErr w:type="spellStart"/>
-            <w:r>
-              <w:rPr>
-                <w:highlight w:val="yellow"/>
-                <w:lang w:val="en-US"/>
-              </w:rPr>
-              <w:t>TDnnn</w:t>
-            </w:r>
-            <w:proofErr w:type="spellEnd"/>
-            <w:r>
-              <w:rPr>
-                <w:highlight w:val="yellow"/>
-                <w:lang w:val="en-US"/>
-              </w:rPr>
-              <w:t xml:space="preserve"> </w:t>
+              <w:t xml:space="preserve">Item 4: TDnnn </w:t>
             </w:r>
           </w:p>
           <w:p>
@@ -2953,23 +2998,7 @@
                 <w:highlight w:val="yellow"/>
                 <w:lang w:val="en-US"/>
               </w:rPr>
-              <w:t xml:space="preserve">Item 5: </w:t>
-            </w:r>
-            <w:proofErr w:type="spellStart"/>
-            <w:r>
-              <w:rPr>
-                <w:highlight w:val="yellow"/>
-                <w:lang w:val="en-US"/>
-              </w:rPr>
-              <w:t>TDnnn</w:t>
-            </w:r>
-            <w:proofErr w:type="spellEnd"/>
-            <w:r>
-              <w:rPr>
-                <w:highlight w:val="yellow"/>
-                <w:lang w:val="en-US"/>
-              </w:rPr>
-              <w:t xml:space="preserve"> </w:t>
+              <w:t xml:space="preserve">Item 5: TDnnn </w:t>
             </w:r>
           </w:p>
         </w:tc>
@@ -3066,39 +3095,7 @@
                 <w:highlight w:val="yellow"/>
                 <w:lang w:val="en-US"/>
               </w:rPr>
-              <w:t xml:space="preserve">Item 6: </w:t>
-            </w:r>
-            <w:proofErr w:type="spellStart"/>
-            <w:r>
-              <w:rPr>
-                <w:highlight w:val="yellow"/>
-                <w:lang w:val="en-US"/>
-              </w:rPr>
-              <w:t>Cxxx</w:t>
-            </w:r>
-            <w:proofErr w:type="spellEnd"/>
-            <w:r>
-              <w:rPr>
-                <w:highlight w:val="yellow"/>
-                <w:lang w:val="en-US"/>
-              </w:rPr>
-              <w:t xml:space="preserve">, </w:t>
-            </w:r>
-            <w:proofErr w:type="spellStart"/>
-            <w:r>
-              <w:rPr>
-                <w:highlight w:val="yellow"/>
-                <w:lang w:val="en-US"/>
-              </w:rPr>
-              <w:t>Czzz</w:t>
-            </w:r>
-            <w:proofErr w:type="spellEnd"/>
-            <w:r>
-              <w:rPr>
-                <w:highlight w:val="yellow"/>
-                <w:lang w:val="en-US"/>
-              </w:rPr>
-              <w:t xml:space="preserve"> </w:t>
+              <w:t xml:space="preserve">Item 6: Cxxx, Czzz </w:t>
             </w:r>
           </w:p>
           <w:p>
@@ -3117,23 +3114,7 @@
                 <w:highlight w:val="yellow"/>
                 <w:lang w:val="en-US"/>
               </w:rPr>
-              <w:t xml:space="preserve">Item 7: </w:t>
-            </w:r>
-            <w:proofErr w:type="spellStart"/>
-            <w:r>
-              <w:rPr>
-                <w:highlight w:val="yellow"/>
-                <w:lang w:val="en-US"/>
-              </w:rPr>
-              <w:t>TDnnn</w:t>
-            </w:r>
-            <w:proofErr w:type="spellEnd"/>
-            <w:r>
-              <w:rPr>
-                <w:highlight w:val="yellow"/>
-                <w:lang w:val="en-US"/>
-              </w:rPr>
-              <w:t xml:space="preserve"> </w:t>
+              <w:t xml:space="preserve">Item 7: TDnnn </w:t>
             </w:r>
           </w:p>
         </w:tc>
@@ -3215,17 +3196,8 @@
                 <w:highlight w:val="yellow"/>
                 <w:lang w:val="en-US"/>
               </w:rPr>
-              <w:t xml:space="preserve">Review of work </w:t>
-            </w:r>
-            <w:proofErr w:type="spellStart"/>
-            <w:r>
-              <w:rPr>
-                <w:highlight w:val="yellow"/>
-                <w:lang w:val="en-US"/>
-              </w:rPr>
-              <w:t>programme</w:t>
-            </w:r>
-            <w:proofErr w:type="spellEnd"/>
+              <w:t>Review of work programme</w:t>
+            </w:r>
           </w:p>
           <w:p>
             <w:pPr>
@@ -3243,39 +3215,7 @@
                 <w:highlight w:val="yellow"/>
                 <w:lang w:val="en-US"/>
               </w:rPr>
-              <w:t xml:space="preserve">Outgoing liaison statements: </w:t>
-            </w:r>
-            <w:proofErr w:type="spellStart"/>
-            <w:r>
-              <w:rPr>
-                <w:highlight w:val="yellow"/>
-                <w:lang w:val="en-US"/>
-              </w:rPr>
-              <w:t>TDnnn</w:t>
-            </w:r>
-            <w:proofErr w:type="spellEnd"/>
-            <w:r>
-              <w:rPr>
-                <w:highlight w:val="yellow"/>
-                <w:lang w:val="en-US"/>
-              </w:rPr>
-              <w:t xml:space="preserve"> (Source), </w:t>
-            </w:r>
-            <w:proofErr w:type="spellStart"/>
-            <w:r>
-              <w:rPr>
-                <w:highlight w:val="yellow"/>
-                <w:lang w:val="en-US"/>
-              </w:rPr>
-              <w:t>TDnnn</w:t>
-            </w:r>
-            <w:proofErr w:type="spellEnd"/>
-            <w:r>
-              <w:rPr>
-                <w:highlight w:val="yellow"/>
-                <w:lang w:val="en-US"/>
-              </w:rPr>
-              <w:t xml:space="preserve"> (Source)</w:t>
+              <w:t>Outgoing liaison statements: TDnnn (Source), TDnnn (Source)</w:t>
             </w:r>
           </w:p>
           <w:p>
@@ -3308,7 +3248,6 @@
                 <w:lang w:val="en-US"/>
               </w:rPr>
             </w:pPr>
-            <w:proofErr w:type="spellStart"/>
             <w:r>
               <w:rPr>
                 <w:highlight w:val="yellow"/>
@@ -3316,7 +3255,6 @@
               </w:rPr>
               <w:t>AoB</w:t>
             </w:r>
-            <w:proofErr w:type="spellEnd"/>
           </w:p>
           <w:p>
             <w:pPr>
@@ -3513,8 +3451,36 @@
           <w:iCs/>
           <w:highlight w:val="yellow"/>
         </w:rPr>
-        <w:t>Please re-use text from 1.4 above</w:t>
-      </w:r>
+        <w:t>Please re-use text from 1.4</w:t>
+      </w:r>
+      <w:ins w:id="62" w:author="Reimes, Jan" w:date="2025-01-09T18:05:00Z" w16du:dateUtc="2025-01-09T17:05:00Z">
+        <w:r>
+          <w:rPr>
+            <w:i/>
+            <w:iCs/>
+            <w:highlight w:val="yellow"/>
+          </w:rPr>
+          <w:t>.1</w:t>
+        </w:r>
+      </w:ins>
+      <w:r>
+        <w:rPr>
+          <w:i/>
+          <w:iCs/>
+          <w:highlight w:val="yellow"/>
+        </w:rPr>
+        <w:t xml:space="preserve"> above</w:t>
+      </w:r>
+      <w:ins w:id="63" w:author="Reimes, Jan" w:date="2025-01-09T18:07:00Z" w16du:dateUtc="2025-01-09T17:07:00Z">
+        <w:r>
+          <w:rPr>
+            <w:i/>
+            <w:iCs/>
+            <w:highlight w:val="yellow"/>
+          </w:rPr>
+          <w:t xml:space="preserve"> (or insert cross-reference to bookmark)</w:t>
+        </w:r>
+      </w:ins>
       <w:r>
         <w:rPr>
           <w:highlight w:val="yellow"/>
@@ -3524,10 +3490,15 @@
     </w:p>
     <w:p>
       <w:pPr>
-        <w:pStyle w:val="Heading4"/>
+        <w:pStyle w:val="Heading3"/>
         <w:rPr>
           <w:rFonts w:eastAsiaTheme="minorEastAsia"/>
         </w:rPr>
+        <w:pPrChange w:id="64" w:author="Reimes, Jan" w:date="2025-08-29T18:22:00Z" w16du:dateUtc="2025-08-29T16:22:00Z">
+          <w:pPr>
+            <w:pStyle w:val="Heading4"/>
+          </w:pPr>
+        </w:pPrChange>
       </w:pPr>
       <w:r>
         <w:t>Text for consent/determination</w:t>
@@ -3565,7 +3536,6 @@
       <w:r>
         <w:t xml:space="preserve"> Recommendation </w:t>
       </w:r>
-      <w:proofErr w:type="spellStart"/>
       <w:r>
         <w:rPr>
           <w:i/>
@@ -3574,7 +3544,6 @@
         </w:rPr>
         <w:t>B.xyz</w:t>
       </w:r>
-      <w:proofErr w:type="spellEnd"/>
       <w:r>
         <w:t xml:space="preserve"> “</w:t>
       </w:r>
@@ -3587,11 +3556,7 @@
         <w:t>Title</w:t>
       </w:r>
       <w:r>
-        <w:t>” (</w:t>
-      </w:r>
-      <w:proofErr w:type="spellStart"/>
-      <w:r>
-        <w:t>TD</w:t>
+        <w:t>” (TD</w:t>
       </w:r>
       <w:r>
         <w:rPr>
@@ -3599,7 +3564,6 @@
         </w:rPr>
         <w:t>nnnn</w:t>
       </w:r>
-      <w:proofErr w:type="spellEnd"/>
       <w:r>
         <w:t xml:space="preserve">) for </w:t>
       </w:r>
@@ -3632,7 +3596,12 @@
     </w:p>
     <w:p>
       <w:pPr>
-        <w:pStyle w:val="Heading4"/>
+        <w:pStyle w:val="Heading3"/>
+        <w:pPrChange w:id="65" w:author="Reimes, Jan" w:date="2025-08-29T18:22:00Z" w16du:dateUtc="2025-08-29T16:22:00Z">
+          <w:pPr>
+            <w:pStyle w:val="Heading4"/>
+          </w:pPr>
+        </w:pPrChange>
       </w:pPr>
       <w:r>
         <w:t>Text for agreement</w:t>
@@ -3686,7 +3655,6 @@
       <w:r>
         <w:t xml:space="preserve">&gt; </w:t>
       </w:r>
-      <w:proofErr w:type="spellStart"/>
       <w:r>
         <w:rPr>
           <w:i/>
@@ -3695,7 +3663,6 @@
         </w:rPr>
         <w:t>B.xyz</w:t>
       </w:r>
-      <w:proofErr w:type="spellEnd"/>
       <w:r>
         <w:t xml:space="preserve"> “</w:t>
       </w:r>
@@ -3708,11 +3675,7 @@
         <w:t>Title</w:t>
       </w:r>
       <w:r>
-        <w:t>” (</w:t>
-      </w:r>
-      <w:proofErr w:type="spellStart"/>
-      <w:r>
-        <w:t>TD</w:t>
+        <w:t>” (TD</w:t>
       </w:r>
       <w:r>
         <w:rPr>
@@ -3720,7 +3683,6 @@
         </w:rPr>
         <w:t>nnnn</w:t>
       </w:r>
-      <w:proofErr w:type="spellEnd"/>
       <w:r>
         <w:t xml:space="preserve">) </w:t>
       </w:r>
@@ -3736,9 +3698,26 @@
     </w:p>
     <w:p>
       <w:pPr>
-        <w:pStyle w:val="Heading4"/>
-      </w:pPr>
-      <w:r>
+        <w:pStyle w:val="Heading3"/>
+        <w:rPr>
+          <w:rFonts w:eastAsiaTheme="minorEastAsia"/>
+          <w:rPrChange w:id="66" w:author="Reimes, Jan" w:date="2025-08-29T18:22:00Z" w16du:dateUtc="2025-08-29T16:22:00Z">
+            <w:rPr/>
+          </w:rPrChange>
+        </w:rPr>
+        <w:pPrChange w:id="67" w:author="Reimes, Jan" w:date="2025-08-29T18:22:00Z" w16du:dateUtc="2025-08-29T16:22:00Z">
+          <w:pPr>
+            <w:pStyle w:val="Heading4"/>
+          </w:pPr>
+        </w:pPrChange>
+      </w:pPr>
+      <w:r>
+        <w:rPr>
+          <w:rFonts w:eastAsiaTheme="minorEastAsia"/>
+          <w:rPrChange w:id="68" w:author="Reimes, Jan" w:date="2025-08-29T18:22:00Z" w16du:dateUtc="2025-08-29T16:22:00Z">
+            <w:rPr/>
+          </w:rPrChange>
+        </w:rPr>
         <w:t>New work items for approval</w:t>
       </w:r>
     </w:p>
@@ -3763,7 +3742,6 @@
       <w:r>
         <w:t xml:space="preserve">&gt; </w:t>
       </w:r>
-      <w:proofErr w:type="spellStart"/>
       <w:r>
         <w:rPr>
           <w:i/>
@@ -3772,7 +3750,6 @@
         </w:rPr>
         <w:t>B.xyz</w:t>
       </w:r>
-      <w:proofErr w:type="spellEnd"/>
       <w:r>
         <w:t xml:space="preserve"> “</w:t>
       </w:r>
@@ -3808,7 +3785,12 @@
     </w:p>
     <w:p>
       <w:pPr>
-        <w:pStyle w:val="Heading4"/>
+        <w:pStyle w:val="Heading3"/>
+        <w:pPrChange w:id="69" w:author="Reimes, Jan" w:date="2025-08-29T18:22:00Z" w16du:dateUtc="2025-08-29T16:22:00Z">
+          <w:pPr>
+            <w:pStyle w:val="Heading4"/>
+          </w:pPr>
+        </w:pPrChange>
       </w:pPr>
       <w:r>
         <w:t>Outgoing liaison statements for approval</w:t>
@@ -3844,11 +3826,7 @@
         <w:t>Subject</w:t>
       </w:r>
       <w:r>
-        <w:t>&gt; (</w:t>
-      </w:r>
-      <w:proofErr w:type="spellStart"/>
-      <w:r>
-        <w:t>TD</w:t>
+        <w:t>&gt; (TD</w:t>
       </w:r>
       <w:r>
         <w:rPr>
@@ -3856,7 +3834,6 @@
         </w:rPr>
         <w:t>nnnn</w:t>
       </w:r>
-      <w:proofErr w:type="spellEnd"/>
       <w:r>
         <w:t xml:space="preserve">) </w:t>
       </w:r>
@@ -3880,6 +3857,58 @@
         </w:rPr>
         <w:t>Interim activities</w:t>
       </w:r>
+    </w:p>
+    <w:p>
+      <w:pPr>
+        <w:rPr>
+          <w:ins w:id="70" w:author="Reimes, Jan" w:date="2025-01-09T18:06:00Z" w16du:dateUtc="2025-01-09T17:06:00Z"/>
+          <w:highlight w:val="yellow"/>
+        </w:rPr>
+      </w:pPr>
+      <w:ins w:id="71" w:author="Reimes, Jan" w:date="2025-01-09T18:06:00Z" w16du:dateUtc="2025-01-09T17:06:00Z">
+        <w:r>
+          <w:rPr>
+            <w:i/>
+            <w:iCs/>
+            <w:highlight w:val="yellow"/>
+          </w:rPr>
+          <w:t>Please re-use text from 1.4</w:t>
+        </w:r>
+        <w:r>
+          <w:rPr>
+            <w:i/>
+            <w:iCs/>
+            <w:highlight w:val="yellow"/>
+          </w:rPr>
+          <w:t>.3</w:t>
+        </w:r>
+        <w:r>
+          <w:rPr>
+            <w:i/>
+            <w:iCs/>
+            <w:highlight w:val="yellow"/>
+          </w:rPr>
+          <w:t xml:space="preserve"> above</w:t>
+        </w:r>
+      </w:ins>
+      <w:ins w:id="72" w:author="Reimes, Jan" w:date="2025-01-09T18:07:00Z" w16du:dateUtc="2025-01-09T17:07:00Z">
+        <w:r>
+          <w:rPr>
+            <w:i/>
+            <w:iCs/>
+            <w:highlight w:val="yellow"/>
+          </w:rPr>
+          <w:t xml:space="preserve"> (or insert cross-reference to bookmark)</w:t>
+        </w:r>
+      </w:ins>
+      <w:ins w:id="73" w:author="Reimes, Jan" w:date="2025-01-09T18:06:00Z" w16du:dateUtc="2025-01-09T17:06:00Z">
+        <w:r>
+          <w:rPr>
+            <w:highlight w:val="yellow"/>
+          </w:rPr>
+          <w:t>.</w:t>
+        </w:r>
+      </w:ins>
     </w:p>
     <w:p>
       <w:pPr>
@@ -3892,13 +3921,23 @@
           <w:cols w:space="720"/>
         </w:sectPr>
       </w:pPr>
+      <w:del w:id="74" w:author="Reimes, Jan" w:date="2025-01-09T18:06:00Z" w16du:dateUtc="2025-01-09T17:06:00Z">
+        <w:r>
+          <w:rPr>
+            <w:i/>
+            <w:iCs/>
+            <w:highlight w:val="yellow"/>
+          </w:rPr>
+          <w:delText>If any interim activities (meetings/workshops) are planned, please state their date, format (physical or virtual), location (for physical meetings) and a one-sentence objective for the meeting</w:delText>
+        </w:r>
+      </w:del>
       <w:r>
         <w:rPr>
           <w:i/>
           <w:iCs/>
           <w:highlight w:val="yellow"/>
         </w:rPr>
-        <w:t>If any interim activities (meetings/workshops) are planned, please state their date, format (physical or virtual), location (for physical meetings) and a one-sentence objective for the meeting.</w:t>
+        <w:t>.</w:t>
       </w:r>
     </w:p>
     <w:p>
@@ -3906,28 +3945,39 @@
         <w:pStyle w:val="Heading1"/>
         <w:jc w:val="center"/>
       </w:pPr>
-      <w:bookmarkStart w:id="46" w:name="_Toc94183724"/>
-      <w:bookmarkStart w:id="47" w:name="_Toc18837"/>
-      <w:bookmarkStart w:id="48" w:name="_Toc15722"/>
+      <w:bookmarkStart w:id="75" w:name="_Toc94183724"/>
+      <w:bookmarkStart w:id="76" w:name="_Toc18837"/>
+      <w:bookmarkStart w:id="77" w:name="_Toc15722"/>
       <w:r>
         <w:lastRenderedPageBreak/>
         <w:t>Annex C:</w:t>
       </w:r>
       <w:r>
         <w:br/>
-        <w:t xml:space="preserve">A.1 justification for proposed draft new ITU-T </w:t>
-      </w:r>
-      <w:bookmarkEnd w:id="46"/>
-      <w:bookmarkEnd w:id="47"/>
-      <w:bookmarkEnd w:id="48"/>
-      <w:proofErr w:type="spellStart"/>
+        <w:t xml:space="preserve">A.1 </w:t>
+      </w:r>
+      <w:del w:id="78" w:author="Reimes, Jan" w:date="2025-08-29T18:23:00Z" w16du:dateUtc="2025-08-29T16:23:00Z">
+        <w:r>
+          <w:delText>j</w:delText>
+        </w:r>
+      </w:del>
+      <w:ins w:id="79" w:author="Reimes, Jan" w:date="2025-08-29T18:23:00Z" w16du:dateUtc="2025-08-29T16:23:00Z">
+        <w:r>
+          <w:t>J</w:t>
+        </w:r>
+      </w:ins>
+      <w:r>
+        <w:t xml:space="preserve">ustification for proposed draft new ITU-T </w:t>
+      </w:r>
+      <w:bookmarkEnd w:id="75"/>
+      <w:bookmarkEnd w:id="76"/>
+      <w:bookmarkEnd w:id="77"/>
       <w:r>
         <w:rPr>
           <w:highlight w:val="yellow"/>
         </w:rPr>
         <w:t>B.xyz</w:t>
       </w:r>
-      <w:proofErr w:type="spellEnd"/>
       <w:r>
         <w:t xml:space="preserve"> "</w:t>
       </w:r>
@@ -4135,7 +4185,6 @@
               </w:rPr>
               <w:t xml:space="preserve">ITU-T </w:t>
             </w:r>
-            <w:proofErr w:type="spellStart"/>
             <w:r>
               <w:rPr>
                 <w:highlight w:val="yellow"/>
@@ -4143,14 +4192,12 @@
               </w:rPr>
               <w:t>B.xyz</w:t>
             </w:r>
-            <w:proofErr w:type="spellEnd"/>
             <w:r>
               <w:rPr>
                 <w:lang w:val="fr-FR"/>
               </w:rPr>
               <w:t xml:space="preserve"> "</w:t>
             </w:r>
-            <w:proofErr w:type="spellStart"/>
             <w:r>
               <w:rPr>
                 <w:highlight w:val="yellow"/>
@@ -4158,7 +4205,6 @@
               </w:rPr>
               <w:t>Title</w:t>
             </w:r>
-            <w:proofErr w:type="spellEnd"/>
             <w:r>
               <w:rPr>
                 <w:lang w:val="fr-FR"/>
@@ -4429,7 +4475,7 @@
                 <w:lang w:val="en-US"/>
               </w:rPr>
             </w:pPr>
-            <w:bookmarkStart w:id="49" w:name="_Hlk94532938"/>
+            <w:bookmarkStart w:id="80" w:name="_Hlk94532938"/>
             <w:r>
               <w:rPr>
                 <w:b/>
@@ -4466,7 +4512,7 @@
             </w:pPr>
           </w:p>
         </w:tc>
-        <w:bookmarkEnd w:id="49"/>
+        <w:bookmarkEnd w:id="80"/>
       </w:tr>
       <w:tr>
         <w:tc>
@@ -4714,15 +4760,26 @@
     </w:p>
     <w:p>
       <w:pPr>
+        <w:pStyle w:val="Heading1"/>
         <w:jc w:val="center"/>
         <w:rPr>
-          <w:b/>
+          <w:b w:val="0"/>
           <w:bCs/>
-        </w:rPr>
-      </w:pPr>
-      <w:r>
-        <w:rPr>
-          <w:b/>
+          <w:rPrChange w:id="81" w:author="Reimes, Jan" w:date="2025-08-29T18:23:00Z" w16du:dateUtc="2025-08-29T16:23:00Z">
+            <w:rPr>
+              <w:b/>
+              <w:bCs/>
+            </w:rPr>
+          </w:rPrChange>
+        </w:rPr>
+        <w:pPrChange w:id="82" w:author="Reimes, Jan" w:date="2025-08-29T18:23:00Z" w16du:dateUtc="2025-08-29T16:23:00Z">
+          <w:pPr>
+            <w:jc w:val="center"/>
+          </w:pPr>
+        </w:pPrChange>
+      </w:pPr>
+      <w:r>
+        <w:rPr>
           <w:bCs/>
         </w:rPr>
         <w:lastRenderedPageBreak/>
@@ -4730,32 +4787,55 @@
       </w:r>
       <w:r>
         <w:rPr>
-          <w:b/>
           <w:bCs/>
         </w:rPr>
         <w:br/>
-        <w:t xml:space="preserve">A.13 justification for proposed draft new ITU-T </w:t>
-      </w:r>
-      <w:proofErr w:type="spellStart"/>
-      <w:r>
-        <w:rPr>
-          <w:b/>
+        <w:t xml:space="preserve">A.13 </w:t>
+      </w:r>
+      <w:ins w:id="83" w:author="Reimes, Jan" w:date="2025-08-29T18:23:00Z" w16du:dateUtc="2025-08-29T16:23:00Z">
+        <w:r>
+          <w:rPr>
+            <w:b w:val="0"/>
+            <w:bCs/>
+            <w:rPrChange w:id="84" w:author="Reimes, Jan" w:date="2025-08-29T18:23:00Z" w16du:dateUtc="2025-08-29T16:23:00Z">
+              <w:rPr>
+                <w:b/>
+                <w:bCs/>
+              </w:rPr>
+            </w:rPrChange>
+          </w:rPr>
+          <w:t>J</w:t>
+        </w:r>
+      </w:ins>
+      <w:del w:id="85" w:author="Reimes, Jan" w:date="2025-08-29T18:23:00Z" w16du:dateUtc="2025-08-29T16:23:00Z">
+        <w:r>
+          <w:rPr>
+            <w:bCs/>
+          </w:rPr>
+          <w:delText>j</w:delText>
+        </w:r>
+      </w:del>
+      <w:r>
+        <w:rPr>
           <w:bCs/>
+        </w:rPr>
+        <w:t xml:space="preserve">ustification for proposed draft new ITU-T </w:t>
+      </w:r>
+      <w:r>
+        <w:rPr>
+          <w:bCs/>
           <w:highlight w:val="yellow"/>
         </w:rPr>
         <w:t>B.xyz</w:t>
       </w:r>
-      <w:proofErr w:type="spellEnd"/>
-      <w:r>
-        <w:rPr>
-          <w:b/>
+      <w:r>
+        <w:rPr>
           <w:bCs/>
         </w:rPr>
         <w:t xml:space="preserve"> "</w:t>
       </w:r>
       <w:r>
         <w:rPr>
-          <w:b/>
           <w:bCs/>
           <w:highlight w:val="yellow"/>
         </w:rPr>
@@ -4763,7 +4843,6 @@
       </w:r>
       <w:r>
         <w:rPr>
-          <w:b/>
           <w:bCs/>
         </w:rPr>
         <w:t>"</w:t>
@@ -4970,7 +5049,6 @@
               </w:rPr>
               <w:t xml:space="preserve">ITU-T </w:t>
             </w:r>
-            <w:proofErr w:type="spellStart"/>
             <w:r>
               <w:rPr>
                 <w:highlight w:val="yellow"/>
@@ -4978,14 +5056,12 @@
               </w:rPr>
               <w:t>B.xyz</w:t>
             </w:r>
-            <w:proofErr w:type="spellEnd"/>
             <w:r>
               <w:rPr>
                 <w:lang w:val="fr-FR"/>
               </w:rPr>
               <w:t xml:space="preserve"> "</w:t>
             </w:r>
-            <w:proofErr w:type="spellStart"/>
             <w:r>
               <w:rPr>
                 <w:highlight w:val="yellow"/>
@@ -4993,7 +5069,6 @@
               </w:rPr>
               <w:t>Title</w:t>
             </w:r>
-            <w:proofErr w:type="spellEnd"/>
             <w:r>
               <w:rPr>
                 <w:lang w:val="fr-FR"/>
@@ -5520,7 +5595,7 @@
 </file>
 
 <file path=word/endnotes.xml><?xml version="1.0" encoding="utf-8"?>
-<w:endnotes xmlns:wpc="http://schemas.microsoft.com/office/word/2010/wordprocessingCanvas" xmlns:cx="http://schemas.microsoft.com/office/drawing/2014/chartex" xmlns:cx1="http://schemas.microsoft.com/office/drawing/2015/9/8/chartex" xmlns:cx2="http://schemas.microsoft.com/office/drawing/2015/10/21/chartex" xmlns:cx3="http://schemas.microsoft.com/office/drawing/2016/5/9/chartex" xmlns:cx4="http://schemas.microsoft.com/office/drawing/2016/5/10/chartex" xmlns:cx5="http://schemas.microsoft.com/office/drawing/2016/5/11/chartex" xmlns:cx6="http://schemas.microsoft.com/office/drawing/2016/5/12/chartex" xmlns:cx7="http://schemas.microsoft.com/office/drawing/2016/5/13/chartex" xmlns:cx8="http://schemas.microsoft.com/office/drawing/2016/5/14/chartex" xmlns:mc="http://schemas.openxmlformats.org/markup-compatibility/2006" xmlns:aink="http://schemas.microsoft.com/office/drawing/2016/ink" xmlns:am3d="http://schemas.microsoft.com/office/drawing/2017/model3d" xmlns:o="urn:schemas-microsoft-com:office:office" xmlns:oel="http://schemas.microsoft.com/office/2019/extlst" xmlns:r="http://schemas.openxmlformats.org/officeDocument/2006/relationships" xmlns:m="http://schemas.openxmlformats.org/officeDocument/2006/math" xmlns:v="urn:schemas-microsoft-com:vml" xmlns:wp14="http://schemas.microsoft.com/office/word/2010/wordprocessingDrawing" xmlns:wp="http://schemas.openxmlformats.org/drawingml/2006/wordprocessingDrawing" xmlns:w10="urn:schemas-microsoft-com:office:word" xmlns:w="http://schemas.openxmlformats.org/wordprocessingml/2006/main" xmlns:w14="http://schemas.microsoft.com/office/word/2010/wordml" xmlns:w15="http://schemas.microsoft.com/office/word/2012/wordml" xmlns:w16cex="http://schemas.microsoft.com/office/word/2018/wordml/cex" xmlns:w16cid="http://schemas.microsoft.com/office/word/2016/wordml/cid" xmlns:w16="http://schemas.microsoft.com/office/word/2018/wordml" xmlns:w16du="http://schemas.microsoft.com/office/word/2023/wordml/word16du" xmlns:w16sdtdh="http://schemas.microsoft.com/office/word/2020/wordml/sdtdatahash" xmlns:w16se="http://schemas.microsoft.com/office/word/2015/wordml/symex" xmlns:wpg="http://schemas.microsoft.com/office/word/2010/wordprocessingGroup" xmlns:wpi="http://schemas.microsoft.com/office/word/2010/wordprocessingInk" xmlns:wne="http://schemas.microsoft.com/office/word/2006/wordml" xmlns:wps="http://schemas.microsoft.com/office/word/2010/wordprocessingShape" mc:Ignorable="w14 w15 w16se w16cid w16 w16cex w16sdtdh w16du wp14">
+<w:endnotes xmlns:wpc="http://schemas.microsoft.com/office/word/2010/wordprocessingCanvas" xmlns:cx="http://schemas.microsoft.com/office/drawing/2014/chartex" xmlns:cx1="http://schemas.microsoft.com/office/drawing/2015/9/8/chartex" xmlns:cx2="http://schemas.microsoft.com/office/drawing/2015/10/21/chartex" xmlns:cx3="http://schemas.microsoft.com/office/drawing/2016/5/9/chartex" xmlns:cx4="http://schemas.microsoft.com/office/drawing/2016/5/10/chartex" xmlns:cx5="http://schemas.microsoft.com/office/drawing/2016/5/11/chartex" xmlns:cx6="http://schemas.microsoft.com/office/drawing/2016/5/12/chartex" xmlns:cx7="http://schemas.microsoft.com/office/drawing/2016/5/13/chartex" xmlns:cx8="http://schemas.microsoft.com/office/drawing/2016/5/14/chartex" xmlns:mc="http://schemas.openxmlformats.org/markup-compatibility/2006" xmlns:aink="http://schemas.microsoft.com/office/drawing/2016/ink" xmlns:am3d="http://schemas.microsoft.com/office/drawing/2017/model3d" xmlns:o="urn:schemas-microsoft-com:office:office" xmlns:oel="http://schemas.microsoft.com/office/2019/extlst" xmlns:r="http://schemas.openxmlformats.org/officeDocument/2006/relationships" xmlns:m="http://schemas.openxmlformats.org/officeDocument/2006/math" xmlns:v="urn:schemas-microsoft-com:vml" xmlns:wp14="http://schemas.microsoft.com/office/word/2010/wordprocessingDrawing" xmlns:wp="http://schemas.openxmlformats.org/drawingml/2006/wordprocessingDrawing" xmlns:w10="urn:schemas-microsoft-com:office:word" xmlns:w="http://schemas.openxmlformats.org/wordprocessingml/2006/main" xmlns:w14="http://schemas.microsoft.com/office/word/2010/wordml" xmlns:w15="http://schemas.microsoft.com/office/word/2012/wordml" xmlns:w16cex="http://schemas.microsoft.com/office/word/2018/wordml/cex" xmlns:w16cid="http://schemas.microsoft.com/office/word/2016/wordml/cid" xmlns:w16="http://schemas.microsoft.com/office/word/2018/wordml" xmlns:w16du="http://schemas.microsoft.com/office/word/2023/wordml/word16du" xmlns:w16sdtdh="http://schemas.microsoft.com/office/word/2020/wordml/sdtdatahash" xmlns:w16sdtfl="http://schemas.microsoft.com/office/word/2024/wordml/sdtformatlock" xmlns:w16se="http://schemas.microsoft.com/office/word/2015/wordml/symex" xmlns:wpg="http://schemas.microsoft.com/office/word/2010/wordprocessingGroup" xmlns:wpi="http://schemas.microsoft.com/office/word/2010/wordprocessingInk" xmlns:wne="http://schemas.microsoft.com/office/word/2006/wordml" xmlns:wps="http://schemas.microsoft.com/office/word/2010/wordprocessingShape" mc:Ignorable="w14 w15 w16se w16cid w16 w16cex w16sdtdh w16sdtfl w16du wp14">
   <w:endnote w:type="separator" w:id="-1">
     <w:p>
       <w:pPr>
@@ -5545,7 +5620,7 @@
 </file>
 
 <file path=word/footnotes.xml><?xml version="1.0" encoding="utf-8"?>
-<w:footnotes xmlns:wpc="http://schemas.microsoft.com/office/word/2010/wordprocessingCanvas" xmlns:cx="http://schemas.microsoft.com/office/drawing/2014/chartex" xmlns:cx1="http://schemas.microsoft.com/office/drawing/2015/9/8/chartex" xmlns:cx2="http://schemas.microsoft.com/office/drawing/2015/10/21/chartex" xmlns:cx3="http://schemas.microsoft.com/office/drawing/2016/5/9/chartex" xmlns:cx4="http://schemas.microsoft.com/office/drawing/2016/5/10/chartex" xmlns:cx5="http://schemas.microsoft.com/office/drawing/2016/5/11/chartex" xmlns:cx6="http://schemas.microsoft.com/office/drawing/2016/5/12/chartex" xmlns:cx7="http://schemas.microsoft.com/office/drawing/2016/5/13/chartex" xmlns:cx8="http://schemas.microsoft.com/office/drawing/2016/5/14/chartex" xmlns:mc="http://schemas.openxmlformats.org/markup-compatibility/2006" xmlns:aink="http://schemas.microsoft.com/office/drawing/2016/ink" xmlns:am3d="http://schemas.microsoft.com/office/drawing/2017/model3d" xmlns:o="urn:schemas-microsoft-com:office:office" xmlns:oel="http://schemas.microsoft.com/office/2019/extlst" xmlns:r="http://schemas.openxmlformats.org/officeDocument/2006/relationships" xmlns:m="http://schemas.openxmlformats.org/officeDocument/2006/math" xmlns:v="urn:schemas-microsoft-com:vml" xmlns:wp14="http://schemas.microsoft.com/office/word/2010/wordprocessingDrawing" xmlns:wp="http://schemas.openxmlformats.org/drawingml/2006/wordprocessingDrawing" xmlns:w10="urn:schemas-microsoft-com:office:word" xmlns:w="http://schemas.openxmlformats.org/wordprocessingml/2006/main" xmlns:w14="http://schemas.microsoft.com/office/word/2010/wordml" xmlns:w15="http://schemas.microsoft.com/office/word/2012/wordml" xmlns:w16cex="http://schemas.microsoft.com/office/word/2018/wordml/cex" xmlns:w16cid="http://schemas.microsoft.com/office/word/2016/wordml/cid" xmlns:w16="http://schemas.microsoft.com/office/word/2018/wordml" xmlns:w16du="http://schemas.microsoft.com/office/word/2023/wordml/word16du" xmlns:w16sdtdh="http://schemas.microsoft.com/office/word/2020/wordml/sdtdatahash" xmlns:w16se="http://schemas.microsoft.com/office/word/2015/wordml/symex" xmlns:wpg="http://schemas.microsoft.com/office/word/2010/wordprocessingGroup" xmlns:wpi="http://schemas.microsoft.com/office/word/2010/wordprocessingInk" xmlns:wne="http://schemas.microsoft.com/office/word/2006/wordml" xmlns:wps="http://schemas.microsoft.com/office/word/2010/wordprocessingShape" mc:Ignorable="w14 w15 w16se w16cid w16 w16cex w16sdtdh w16du wp14">
+<w:footnotes xmlns:wpc="http://schemas.microsoft.com/office/word/2010/wordprocessingCanvas" xmlns:cx="http://schemas.microsoft.com/office/drawing/2014/chartex" xmlns:cx1="http://schemas.microsoft.com/office/drawing/2015/9/8/chartex" xmlns:cx2="http://schemas.microsoft.com/office/drawing/2015/10/21/chartex" xmlns:cx3="http://schemas.microsoft.com/office/drawing/2016/5/9/chartex" xmlns:cx4="http://schemas.microsoft.com/office/drawing/2016/5/10/chartex" xmlns:cx5="http://schemas.microsoft.com/office/drawing/2016/5/11/chartex" xmlns:cx6="http://schemas.microsoft.com/office/drawing/2016/5/12/chartex" xmlns:cx7="http://schemas.microsoft.com/office/drawing/2016/5/13/chartex" xmlns:cx8="http://schemas.microsoft.com/office/drawing/2016/5/14/chartex" xmlns:mc="http://schemas.openxmlformats.org/markup-compatibility/2006" xmlns:aink="http://schemas.microsoft.com/office/drawing/2016/ink" xmlns:am3d="http://schemas.microsoft.com/office/drawing/2017/model3d" xmlns:o="urn:schemas-microsoft-com:office:office" xmlns:oel="http://schemas.microsoft.com/office/2019/extlst" xmlns:r="http://schemas.openxmlformats.org/officeDocument/2006/relationships" xmlns:m="http://schemas.openxmlformats.org/officeDocument/2006/math" xmlns:v="urn:schemas-microsoft-com:vml" xmlns:wp14="http://schemas.microsoft.com/office/word/2010/wordprocessingDrawing" xmlns:wp="http://schemas.openxmlformats.org/drawingml/2006/wordprocessingDrawing" xmlns:w10="urn:schemas-microsoft-com:office:word" xmlns:w="http://schemas.openxmlformats.org/wordprocessingml/2006/main" xmlns:w14="http://schemas.microsoft.com/office/word/2010/wordml" xmlns:w15="http://schemas.microsoft.com/office/word/2012/wordml" xmlns:w16cex="http://schemas.microsoft.com/office/word/2018/wordml/cex" xmlns:w16cid="http://schemas.microsoft.com/office/word/2016/wordml/cid" xmlns:w16="http://schemas.microsoft.com/office/word/2018/wordml" xmlns:w16du="http://schemas.microsoft.com/office/word/2023/wordml/word16du" xmlns:w16sdtdh="http://schemas.microsoft.com/office/word/2020/wordml/sdtdatahash" xmlns:w16sdtfl="http://schemas.microsoft.com/office/word/2024/wordml/sdtformatlock" xmlns:w16se="http://schemas.microsoft.com/office/word/2015/wordml/symex" xmlns:wpg="http://schemas.microsoft.com/office/word/2010/wordprocessingGroup" xmlns:wpi="http://schemas.microsoft.com/office/word/2010/wordprocessingInk" xmlns:wne="http://schemas.microsoft.com/office/word/2006/wordml" xmlns:wps="http://schemas.microsoft.com/office/word/2010/wordprocessingShape" mc:Ignorable="w14 w15 w16se w16cid w16 w16cex w16sdtdh w16sdtfl w16du wp14">
   <w:footnote w:type="separator" w:id="-1">
     <w:p>
       <w:pPr>
@@ -5570,7 +5645,7 @@
 </file>
 
 <file path=word/header1.xml><?xml version="1.0" encoding="utf-8"?>
-<w:hdr xmlns:wpc="http://schemas.microsoft.com/office/word/2010/wordprocessingCanvas" xmlns:cx="http://schemas.microsoft.com/office/drawing/2014/chartex" xmlns:cx1="http://schemas.microsoft.com/office/drawing/2015/9/8/chartex" xmlns:cx2="http://schemas.microsoft.com/office/drawing/2015/10/21/chartex" xmlns:cx3="http://schemas.microsoft.com/office/drawing/2016/5/9/chartex" xmlns:cx4="http://schemas.microsoft.com/office/drawing/2016/5/10/chartex" xmlns:cx5="http://schemas.microsoft.com/office/drawing/2016/5/11/chartex" xmlns:cx6="http://schemas.microsoft.com/office/drawing/2016/5/12/chartex" xmlns:cx7="http://schemas.microsoft.com/office/drawing/2016/5/13/chartex" xmlns:cx8="http://schemas.microsoft.com/office/drawing/2016/5/14/chartex" xmlns:mc="http://schemas.openxmlformats.org/markup-compatibility/2006" xmlns:aink="http://schemas.microsoft.com/office/drawing/2016/ink" xmlns:am3d="http://schemas.microsoft.com/office/drawing/2017/model3d" xmlns:o="urn:schemas-microsoft-com:office:office" xmlns:oel="http://schemas.microsoft.com/office/2019/extlst" xmlns:r="http://schemas.openxmlformats.org/officeDocument/2006/relationships" xmlns:m="http://schemas.openxmlformats.org/officeDocument/2006/math" xmlns:v="urn:schemas-microsoft-com:vml" xmlns:wp14="http://schemas.microsoft.com/office/word/2010/wordprocessingDrawing" xmlns:wp="http://schemas.openxmlformats.org/drawingml/2006/wordprocessingDrawing" xmlns:w10="urn:schemas-microsoft-com:office:word" xmlns:w="http://schemas.openxmlformats.org/wordprocessingml/2006/main" xmlns:w14="http://schemas.microsoft.com/office/word/2010/wordml" xmlns:w15="http://schemas.microsoft.com/office/word/2012/wordml" xmlns:w16cex="http://schemas.microsoft.com/office/word/2018/wordml/cex" xmlns:w16cid="http://schemas.microsoft.com/office/word/2016/wordml/cid" xmlns:w16="http://schemas.microsoft.com/office/word/2018/wordml" xmlns:w16du="http://schemas.microsoft.com/office/word/2023/wordml/word16du" xmlns:w16sdtdh="http://schemas.microsoft.com/office/word/2020/wordml/sdtdatahash" xmlns:w16se="http://schemas.microsoft.com/office/word/2015/wordml/symex" xmlns:wpg="http://schemas.microsoft.com/office/word/2010/wordprocessingGroup" xmlns:wpi="http://schemas.microsoft.com/office/word/2010/wordprocessingInk" xmlns:wne="http://schemas.microsoft.com/office/word/2006/wordml" xmlns:wps="http://schemas.microsoft.com/office/word/2010/wordprocessingShape" mc:Ignorable="w14 w15 w16se w16cid w16 w16cex w16sdtdh w16du wp14">
+<w:hdr xmlns:wpc="http://schemas.microsoft.com/office/word/2010/wordprocessingCanvas" xmlns:cx="http://schemas.microsoft.com/office/drawing/2014/chartex" xmlns:cx1="http://schemas.microsoft.com/office/drawing/2015/9/8/chartex" xmlns:cx2="http://schemas.microsoft.com/office/drawing/2015/10/21/chartex" xmlns:cx3="http://schemas.microsoft.com/office/drawing/2016/5/9/chartex" xmlns:cx4="http://schemas.microsoft.com/office/drawing/2016/5/10/chartex" xmlns:cx5="http://schemas.microsoft.com/office/drawing/2016/5/11/chartex" xmlns:cx6="http://schemas.microsoft.com/office/drawing/2016/5/12/chartex" xmlns:cx7="http://schemas.microsoft.com/office/drawing/2016/5/13/chartex" xmlns:cx8="http://schemas.microsoft.com/office/drawing/2016/5/14/chartex" xmlns:mc="http://schemas.openxmlformats.org/markup-compatibility/2006" xmlns:aink="http://schemas.microsoft.com/office/drawing/2016/ink" xmlns:am3d="http://schemas.microsoft.com/office/drawing/2017/model3d" xmlns:o="urn:schemas-microsoft-com:office:office" xmlns:oel="http://schemas.microsoft.com/office/2019/extlst" xmlns:r="http://schemas.openxmlformats.org/officeDocument/2006/relationships" xmlns:m="http://schemas.openxmlformats.org/officeDocument/2006/math" xmlns:v="urn:schemas-microsoft-com:vml" xmlns:wp14="http://schemas.microsoft.com/office/word/2010/wordprocessingDrawing" xmlns:wp="http://schemas.openxmlformats.org/drawingml/2006/wordprocessingDrawing" xmlns:w10="urn:schemas-microsoft-com:office:word" xmlns:w="http://schemas.openxmlformats.org/wordprocessingml/2006/main" xmlns:w14="http://schemas.microsoft.com/office/word/2010/wordml" xmlns:w15="http://schemas.microsoft.com/office/word/2012/wordml" xmlns:w16cex="http://schemas.microsoft.com/office/word/2018/wordml/cex" xmlns:w16cid="http://schemas.microsoft.com/office/word/2016/wordml/cid" xmlns:w16="http://schemas.microsoft.com/office/word/2018/wordml" xmlns:w16du="http://schemas.microsoft.com/office/word/2023/wordml/word16du" xmlns:w16sdtdh="http://schemas.microsoft.com/office/word/2020/wordml/sdtdatahash" xmlns:w16sdtfl="http://schemas.microsoft.com/office/word/2024/wordml/sdtformatlock" xmlns:w16se="http://schemas.microsoft.com/office/word/2015/wordml/symex" xmlns:wpg="http://schemas.microsoft.com/office/word/2010/wordprocessingGroup" xmlns:wpi="http://schemas.microsoft.com/office/word/2010/wordprocessingInk" xmlns:wne="http://schemas.microsoft.com/office/word/2006/wordml" xmlns:wps="http://schemas.microsoft.com/office/word/2010/wordprocessingShape" mc:Ignorable="w14 w15 w16se w16cid w16 w16cex w16sdtdh w16sdtfl w16du wp14">
   <w:p>
     <w:pPr>
       <w:pStyle w:val="Header"/>
@@ -5625,7 +5700,7 @@
 </file>
 
 <file path=word/header2.xml><?xml version="1.0" encoding="utf-8"?>
-<w:hdr xmlns:wpc="http://schemas.microsoft.com/office/word/2010/wordprocessingCanvas" xmlns:cx="http://schemas.microsoft.com/office/drawing/2014/chartex" xmlns:cx1="http://schemas.microsoft.com/office/drawing/2015/9/8/chartex" xmlns:cx2="http://schemas.microsoft.com/office/drawing/2015/10/21/chartex" xmlns:cx3="http://schemas.microsoft.com/office/drawing/2016/5/9/chartex" xmlns:cx4="http://schemas.microsoft.com/office/drawing/2016/5/10/chartex" xmlns:cx5="http://schemas.microsoft.com/office/drawing/2016/5/11/chartex" xmlns:cx6="http://schemas.microsoft.com/office/drawing/2016/5/12/chartex" xmlns:cx7="http://schemas.microsoft.com/office/drawing/2016/5/13/chartex" xmlns:cx8="http://schemas.microsoft.com/office/drawing/2016/5/14/chartex" xmlns:mc="http://schemas.openxmlformats.org/markup-compatibility/2006" xmlns:aink="http://schemas.microsoft.com/office/drawing/2016/ink" xmlns:am3d="http://schemas.microsoft.com/office/drawing/2017/model3d" xmlns:o="urn:schemas-microsoft-com:office:office" xmlns:oel="http://schemas.microsoft.com/office/2019/extlst" xmlns:r="http://schemas.openxmlformats.org/officeDocument/2006/relationships" xmlns:m="http://schemas.openxmlformats.org/officeDocument/2006/math" xmlns:v="urn:schemas-microsoft-com:vml" xmlns:wp14="http://schemas.microsoft.com/office/word/2010/wordprocessingDrawing" xmlns:wp="http://schemas.openxmlformats.org/drawingml/2006/wordprocessingDrawing" xmlns:w10="urn:schemas-microsoft-com:office:word" xmlns:w="http://schemas.openxmlformats.org/wordprocessingml/2006/main" xmlns:w14="http://schemas.microsoft.com/office/word/2010/wordml" xmlns:w15="http://schemas.microsoft.com/office/word/2012/wordml" xmlns:w16cex="http://schemas.microsoft.com/office/word/2018/wordml/cex" xmlns:w16cid="http://schemas.microsoft.com/office/word/2016/wordml/cid" xmlns:w16="http://schemas.microsoft.com/office/word/2018/wordml" xmlns:w16du="http://schemas.microsoft.com/office/word/2023/wordml/word16du" xmlns:w16sdtdh="http://schemas.microsoft.com/office/word/2020/wordml/sdtdatahash" xmlns:w16se="http://schemas.microsoft.com/office/word/2015/wordml/symex" xmlns:wpg="http://schemas.microsoft.com/office/word/2010/wordprocessingGroup" xmlns:wpi="http://schemas.microsoft.com/office/word/2010/wordprocessingInk" xmlns:wne="http://schemas.microsoft.com/office/word/2006/wordml" xmlns:wps="http://schemas.microsoft.com/office/word/2010/wordprocessingShape" mc:Ignorable="w14 w15 w16se w16cid w16 w16cex w16sdtdh w16du wp14">
+<w:hdr xmlns:wpc="http://schemas.microsoft.com/office/word/2010/wordprocessingCanvas" xmlns:cx="http://schemas.microsoft.com/office/drawing/2014/chartex" xmlns:cx1="http://schemas.microsoft.com/office/drawing/2015/9/8/chartex" xmlns:cx2="http://schemas.microsoft.com/office/drawing/2015/10/21/chartex" xmlns:cx3="http://schemas.microsoft.com/office/drawing/2016/5/9/chartex" xmlns:cx4="http://schemas.microsoft.com/office/drawing/2016/5/10/chartex" xmlns:cx5="http://schemas.microsoft.com/office/drawing/2016/5/11/chartex" xmlns:cx6="http://schemas.microsoft.com/office/drawing/2016/5/12/chartex" xmlns:cx7="http://schemas.microsoft.com/office/drawing/2016/5/13/chartex" xmlns:cx8="http://schemas.microsoft.com/office/drawing/2016/5/14/chartex" xmlns:mc="http://schemas.openxmlformats.org/markup-compatibility/2006" xmlns:aink="http://schemas.microsoft.com/office/drawing/2016/ink" xmlns:am3d="http://schemas.microsoft.com/office/drawing/2017/model3d" xmlns:o="urn:schemas-microsoft-com:office:office" xmlns:oel="http://schemas.microsoft.com/office/2019/extlst" xmlns:r="http://schemas.openxmlformats.org/officeDocument/2006/relationships" xmlns:m="http://schemas.openxmlformats.org/officeDocument/2006/math" xmlns:v="urn:schemas-microsoft-com:vml" xmlns:wp14="http://schemas.microsoft.com/office/word/2010/wordprocessingDrawing" xmlns:wp="http://schemas.openxmlformats.org/drawingml/2006/wordprocessingDrawing" xmlns:w10="urn:schemas-microsoft-com:office:word" xmlns:w="http://schemas.openxmlformats.org/wordprocessingml/2006/main" xmlns:w14="http://schemas.microsoft.com/office/word/2010/wordml" xmlns:w15="http://schemas.microsoft.com/office/word/2012/wordml" xmlns:w16cex="http://schemas.microsoft.com/office/word/2018/wordml/cex" xmlns:w16cid="http://schemas.microsoft.com/office/word/2016/wordml/cid" xmlns:w16="http://schemas.microsoft.com/office/word/2018/wordml" xmlns:w16du="http://schemas.microsoft.com/office/word/2023/wordml/word16du" xmlns:w16sdtdh="http://schemas.microsoft.com/office/word/2020/wordml/sdtdatahash" xmlns:w16sdtfl="http://schemas.microsoft.com/office/word/2024/wordml/sdtformatlock" xmlns:w16se="http://schemas.microsoft.com/office/word/2015/wordml/symex" xmlns:wpg="http://schemas.microsoft.com/office/word/2010/wordprocessingGroup" xmlns:wpi="http://schemas.microsoft.com/office/word/2010/wordprocessingInk" xmlns:wne="http://schemas.microsoft.com/office/word/2006/wordml" xmlns:wps="http://schemas.microsoft.com/office/word/2010/wordprocessingShape" mc:Ignorable="w14 w15 w16se w16cid w16 w16cex w16sdtdh w16sdtfl w16du wp14">
   <w:p>
     <w:pPr>
       <w:pStyle w:val="Header"/>
@@ -5683,7 +5758,7 @@
 </file>
 
 <file path=word/numbering.xml><?xml version="1.0" encoding="utf-8"?>
-<w:numbering xmlns:wpc="http://schemas.microsoft.com/office/word/2010/wordprocessingCanvas" xmlns:cx="http://schemas.microsoft.com/office/drawing/2014/chartex" xmlns:cx1="http://schemas.microsoft.com/office/drawing/2015/9/8/chartex" xmlns:cx2="http://schemas.microsoft.com/office/drawing/2015/10/21/chartex" xmlns:cx3="http://schemas.microsoft.com/office/drawing/2016/5/9/chartex" xmlns:cx4="http://schemas.microsoft.com/office/drawing/2016/5/10/chartex" xmlns:cx5="http://schemas.microsoft.com/office/drawing/2016/5/11/chartex" xmlns:cx6="http://schemas.microsoft.com/office/drawing/2016/5/12/chartex" xmlns:cx7="http://schemas.microsoft.com/office/drawing/2016/5/13/chartex" xmlns:cx8="http://schemas.microsoft.com/office/drawing/2016/5/14/chartex" xmlns:mc="http://schemas.openxmlformats.org/markup-compatibility/2006" xmlns:aink="http://schemas.microsoft.com/office/drawing/2016/ink" xmlns:am3d="http://schemas.microsoft.com/office/drawing/2017/model3d" xmlns:o="urn:schemas-microsoft-com:office:office" xmlns:oel="http://schemas.microsoft.com/office/2019/extlst" xmlns:r="http://schemas.openxmlformats.org/officeDocument/2006/relationships" xmlns:m="http://schemas.openxmlformats.org/officeDocument/2006/math" xmlns:v="urn:schemas-microsoft-com:vml" xmlns:wp14="http://schemas.microsoft.com/office/word/2010/wordprocessingDrawing" xmlns:wp="http://schemas.openxmlformats.org/drawingml/2006/wordprocessingDrawing" xmlns:w10="urn:schemas-microsoft-com:office:word" xmlns:w="http://schemas.openxmlformats.org/wordprocessingml/2006/main" xmlns:w14="http://schemas.microsoft.com/office/word/2010/wordml" xmlns:w15="http://schemas.microsoft.com/office/word/2012/wordml" xmlns:w16cex="http://schemas.microsoft.com/office/word/2018/wordml/cex" xmlns:w16cid="http://schemas.microsoft.com/office/word/2016/wordml/cid" xmlns:w16="http://schemas.microsoft.com/office/word/2018/wordml" xmlns:w16du="http://schemas.microsoft.com/office/word/2023/wordml/word16du" xmlns:w16sdtdh="http://schemas.microsoft.com/office/word/2020/wordml/sdtdatahash" xmlns:w16se="http://schemas.microsoft.com/office/word/2015/wordml/symex" xmlns:wpg="http://schemas.microsoft.com/office/word/2010/wordprocessingGroup" xmlns:wpi="http://schemas.microsoft.com/office/word/2010/wordprocessingInk" xmlns:wne="http://schemas.microsoft.com/office/word/2006/wordml" xmlns:wps="http://schemas.microsoft.com/office/word/2010/wordprocessingShape" mc:Ignorable="w14 w15 w16se w16cid w16 w16cex w16sdtdh w16du wp14">
+<w:numbering xmlns:wpc="http://schemas.microsoft.com/office/word/2010/wordprocessingCanvas" xmlns:cx="http://schemas.microsoft.com/office/drawing/2014/chartex" xmlns:cx1="http://schemas.microsoft.com/office/drawing/2015/9/8/chartex" xmlns:cx2="http://schemas.microsoft.com/office/drawing/2015/10/21/chartex" xmlns:cx3="http://schemas.microsoft.com/office/drawing/2016/5/9/chartex" xmlns:cx4="http://schemas.microsoft.com/office/drawing/2016/5/10/chartex" xmlns:cx5="http://schemas.microsoft.com/office/drawing/2016/5/11/chartex" xmlns:cx6="http://schemas.microsoft.com/office/drawing/2016/5/12/chartex" xmlns:cx7="http://schemas.microsoft.com/office/drawing/2016/5/13/chartex" xmlns:cx8="http://schemas.microsoft.com/office/drawing/2016/5/14/chartex" xmlns:mc="http://schemas.openxmlformats.org/markup-compatibility/2006" xmlns:aink="http://schemas.microsoft.com/office/drawing/2016/ink" xmlns:am3d="http://schemas.microsoft.com/office/drawing/2017/model3d" xmlns:o="urn:schemas-microsoft-com:office:office" xmlns:oel="http://schemas.microsoft.com/office/2019/extlst" xmlns:r="http://schemas.openxmlformats.org/officeDocument/2006/relationships" xmlns:m="http://schemas.openxmlformats.org/officeDocument/2006/math" xmlns:v="urn:schemas-microsoft-com:vml" xmlns:wp14="http://schemas.microsoft.com/office/word/2010/wordprocessingDrawing" xmlns:wp="http://schemas.openxmlformats.org/drawingml/2006/wordprocessingDrawing" xmlns:w10="urn:schemas-microsoft-com:office:word" xmlns:w="http://schemas.openxmlformats.org/wordprocessingml/2006/main" xmlns:w14="http://schemas.microsoft.com/office/word/2010/wordml" xmlns:w15="http://schemas.microsoft.com/office/word/2012/wordml" xmlns:w16cex="http://schemas.microsoft.com/office/word/2018/wordml/cex" xmlns:w16cid="http://schemas.microsoft.com/office/word/2016/wordml/cid" xmlns:w16="http://schemas.microsoft.com/office/word/2018/wordml" xmlns:w16du="http://schemas.microsoft.com/office/word/2023/wordml/word16du" xmlns:w16sdtdh="http://schemas.microsoft.com/office/word/2020/wordml/sdtdatahash" xmlns:w16sdtfl="http://schemas.microsoft.com/office/word/2024/wordml/sdtformatlock" xmlns:w16se="http://schemas.microsoft.com/office/word/2015/wordml/symex" xmlns:wpg="http://schemas.microsoft.com/office/word/2010/wordprocessingGroup" xmlns:wpi="http://schemas.microsoft.com/office/word/2010/wordprocessingInk" xmlns:wne="http://schemas.microsoft.com/office/word/2006/wordml" xmlns:wps="http://schemas.microsoft.com/office/word/2010/wordprocessingShape" mc:Ignorable="w14 w15 w16se w16cid w16 w16cex w16sdtdh w16sdtfl w16du wp14">
   <w:abstractNum w:abstractNumId="0" w15:restartNumberingAfterBreak="0">
     <w:nsid w:val="FFFFFF7C"/>
     <w:multiLevelType w:val="singleLevel"/>
@@ -6261,8 +6336,16 @@
 </w:numbering>
 </file>
 
+<file path=word/people.xml><?xml version="1.0" encoding="utf-8"?>
+<w15:people xmlns:wpc="http://schemas.microsoft.com/office/word/2010/wordprocessingCanvas" xmlns:cx="http://schemas.microsoft.com/office/drawing/2014/chartex" xmlns:cx1="http://schemas.microsoft.com/office/drawing/2015/9/8/chartex" xmlns:cx2="http://schemas.microsoft.com/office/drawing/2015/10/21/chartex" xmlns:cx3="http://schemas.microsoft.com/office/drawing/2016/5/9/chartex" xmlns:cx4="http://schemas.microsoft.com/office/drawing/2016/5/10/chartex" xmlns:cx5="http://schemas.microsoft.com/office/drawing/2016/5/11/chartex" xmlns:cx6="http://schemas.microsoft.com/office/drawing/2016/5/12/chartex" xmlns:cx7="http://schemas.microsoft.com/office/drawing/2016/5/13/chartex" xmlns:cx8="http://schemas.microsoft.com/office/drawing/2016/5/14/chartex" xmlns:mc="http://schemas.openxmlformats.org/markup-compatibility/2006" xmlns:aink="http://schemas.microsoft.com/office/drawing/2016/ink" xmlns:am3d="http://schemas.microsoft.com/office/drawing/2017/model3d" xmlns:o="urn:schemas-microsoft-com:office:office" xmlns:oel="http://schemas.microsoft.com/office/2019/extlst" xmlns:r="http://schemas.openxmlformats.org/officeDocument/2006/relationships" xmlns:m="http://schemas.openxmlformats.org/officeDocument/2006/math" xmlns:v="urn:schemas-microsoft-com:vml" xmlns:wp14="http://schemas.microsoft.com/office/word/2010/wordprocessingDrawing" xmlns:wp="http://schemas.openxmlformats.org/drawingml/2006/wordprocessingDrawing" xmlns:w10="urn:schemas-microsoft-com:office:word" xmlns:w="http://schemas.openxmlformats.org/wordprocessingml/2006/main" xmlns:w14="http://schemas.microsoft.com/office/word/2010/wordml" xmlns:w15="http://schemas.microsoft.com/office/word/2012/wordml" xmlns:w16cex="http://schemas.microsoft.com/office/word/2018/wordml/cex" xmlns:w16cid="http://schemas.microsoft.com/office/word/2016/wordml/cid" xmlns:w16="http://schemas.microsoft.com/office/word/2018/wordml" xmlns:w16du="http://schemas.microsoft.com/office/word/2023/wordml/word16du" xmlns:w16sdtdh="http://schemas.microsoft.com/office/word/2020/wordml/sdtdatahash" xmlns:w16sdtfl="http://schemas.microsoft.com/office/word/2024/wordml/sdtformatlock" xmlns:w16se="http://schemas.microsoft.com/office/word/2015/wordml/symex" xmlns:wpg="http://schemas.microsoft.com/office/word/2010/wordprocessingGroup" xmlns:wpi="http://schemas.microsoft.com/office/word/2010/wordprocessingInk" xmlns:wne="http://schemas.microsoft.com/office/word/2006/wordml" xmlns:wps="http://schemas.microsoft.com/office/word/2010/wordprocessingShape" mc:Ignorable="w14 w15 w16se w16cid w16 w16cex w16sdtdh w16sdtfl w16du wp14">
+  <w15:person w15:author="Reimes, Jan">
+    <w15:presenceInfo w15:providerId="AD" w15:userId="S::Jan.Reimes@head-acoustics.de::307670af-4430-44de-b63c-e01d89eb669e"/>
+  </w15:person>
+</w15:people>
+</file>
+
 <file path=word/styles.xml><?xml version="1.0" encoding="utf-8"?>
-<w:styles xmlns:mc="http://schemas.openxmlformats.org/markup-compatibility/2006" xmlns:r="http://schemas.openxmlformats.org/officeDocument/2006/relationships" xmlns:w="http://schemas.openxmlformats.org/wordprocessingml/2006/main" xmlns:w14="http://schemas.microsoft.com/office/word/2010/wordml" xmlns:w15="http://schemas.microsoft.com/office/word/2012/wordml" xmlns:w16cex="http://schemas.microsoft.com/office/word/2018/wordml/cex" xmlns:w16cid="http://schemas.microsoft.com/office/word/2016/wordml/cid" xmlns:w16="http://schemas.microsoft.com/office/word/2018/wordml" xmlns:w16du="http://schemas.microsoft.com/office/word/2023/wordml/word16du" xmlns:w16sdtdh="http://schemas.microsoft.com/office/word/2020/wordml/sdtdatahash" xmlns:w16se="http://schemas.microsoft.com/office/word/2015/wordml/symex" mc:Ignorable="w14 w15 w16se w16cid w16 w16cex w16sdtdh w16du">
+<w:styles xmlns:mc="http://schemas.openxmlformats.org/markup-compatibility/2006" xmlns:r="http://schemas.openxmlformats.org/officeDocument/2006/relationships" xmlns:w="http://schemas.openxmlformats.org/wordprocessingml/2006/main" xmlns:w14="http://schemas.microsoft.com/office/word/2010/wordml" xmlns:w15="http://schemas.microsoft.com/office/word/2012/wordml" xmlns:w16cex="http://schemas.microsoft.com/office/word/2018/wordml/cex" xmlns:w16cid="http://schemas.microsoft.com/office/word/2016/wordml/cid" xmlns:w16="http://schemas.microsoft.com/office/word/2018/wordml" xmlns:w16du="http://schemas.microsoft.com/office/word/2023/wordml/word16du" xmlns:w16sdtdh="http://schemas.microsoft.com/office/word/2020/wordml/sdtdatahash" xmlns:w16sdtfl="http://schemas.microsoft.com/office/word/2024/wordml/sdtformatlock" xmlns:w16se="http://schemas.microsoft.com/office/word/2015/wordml/symex" mc:Ignorable="w14 w15 w16se w16cid w16 w16cex w16sdtdh w16sdtfl w16du">
   <w:docDefaults>
     <w:rPrDefault>
       <w:rPr>
@@ -9856,6 +9939,10 @@
 </file>
 
 <file path=customXml/item1.xml><?xml version="1.0" encoding="utf-8"?>
+<b:Sources xmlns:b="http://schemas.openxmlformats.org/officeDocument/2006/bibliography" xmlns="http://schemas.openxmlformats.org/officeDocument/2006/bibliography" SelectedStyle="\APASixthEditionOfficeOnline.xsl" StyleName="APA" Version="6"/>
+</file>
+
+<file path=customXml/item2.xml><?xml version="1.0" encoding="utf-8"?>
 <p:properties xmlns:p="http://schemas.microsoft.com/office/2006/metadata/properties" xmlns:xsi="http://www.w3.org/2001/XMLSchema-instance" xmlns:pc="http://schemas.microsoft.com/office/infopath/2007/PartnerControls">
   <documentManagement>
     <Comment xmlns="1238c2fb-f919-419c-a17c-617fee3c8b80" xsi:nil="true"/>
@@ -9863,7 +9950,7 @@
 </p:properties>
 </file>
 
-<file path=customXml/item2.xml><?xml version="1.0" encoding="utf-8"?>
+<file path=customXml/item3.xml><?xml version="1.0" encoding="utf-8"?>
 <ct:contentTypeSchema xmlns:ct="http://schemas.microsoft.com/office/2006/metadata/contentType" xmlns:ma="http://schemas.microsoft.com/office/2006/metadata/properties/metaAttributes" ct:_="" ma:_="" ma:contentTypeName="Document" ma:contentTypeID="0x010100DD41769929400247A482A6B8D8C3D7A8" ma:contentTypeVersion="13" ma:contentTypeDescription="Create a new document." ma:contentTypeScope="" ma:versionID="e830e95c80d01d3c77f9c8d76986a6e8">
   <xsd:schema xmlns:xsd="http://www.w3.org/2001/XMLSchema" xmlns:xs="http://www.w3.org/2001/XMLSchema" xmlns:p="http://schemas.microsoft.com/office/2006/metadata/properties" xmlns:ns2="1238c2fb-f919-419c-a17c-617fee3c8b80" xmlns:ns3="fb0eb7e9-6560-4c49-b26e-dd8179726d23" targetNamespace="http://schemas.microsoft.com/office/2006/metadata/properties" ma:root="true" ma:fieldsID="80e8854e3f0d6c79f468e007b42a6179" ns2:_="" ns3:_="">
     <xsd:import namespace="1238c2fb-f919-419c-a17c-617fee3c8b80"/>
@@ -10088,7 +10175,7 @@
 </ct:contentTypeSchema>
 </file>
 
-<file path=customXml/item3.xml><?xml version="1.0" encoding="utf-8"?>
+<file path=customXml/item4.xml><?xml version="1.0" encoding="utf-8"?>
 <?mso-contentType ?>
 <FormTemplates xmlns="http://schemas.microsoft.com/sharepoint/v3/contenttype/forms">
   <Display>DocumentLibraryForm</Display>
@@ -10097,11 +10184,15 @@
 </FormTemplates>
 </file>
 
-<file path=customXml/item4.xml><?xml version="1.0" encoding="utf-8"?>
-<b:Sources xmlns:b="http://schemas.openxmlformats.org/officeDocument/2006/bibliography" xmlns="http://schemas.openxmlformats.org/officeDocument/2006/bibliography" SelectedStyle="\APASixthEditionOfficeOnline.xsl" StyleName="APA" Version="6"/>
+<file path=customXml/itemProps1.xml><?xml version="1.0" encoding="utf-8"?>
+<ds:datastoreItem xmlns:ds="http://schemas.openxmlformats.org/officeDocument/2006/customXml" ds:itemID="{E156D120-7A8D-4235-A055-A06BCD8FBB4C}">
+  <ds:schemaRefs>
+    <ds:schemaRef ds:uri="http://schemas.openxmlformats.org/officeDocument/2006/bibliography"/>
+  </ds:schemaRefs>
+</ds:datastoreItem>
 </file>
 
-<file path=customXml/itemProps1.xml><?xml version="1.0" encoding="utf-8"?>
+<file path=customXml/itemProps2.xml><?xml version="1.0" encoding="utf-8"?>
 <ds:datastoreItem xmlns:ds="http://schemas.openxmlformats.org/officeDocument/2006/customXml" ds:itemID="{EF8523CC-DEB2-463D-9A27-DF0B8D2CAEC3}">
   <ds:schemaRefs>
     <ds:schemaRef ds:uri="http://schemas.microsoft.com/office/2006/metadata/properties"/>
@@ -10111,7 +10202,7 @@
 </ds:datastoreItem>
 </file>
 
-<file path=customXml/itemProps2.xml><?xml version="1.0" encoding="utf-8"?>
+<file path=customXml/itemProps3.xml><?xml version="1.0" encoding="utf-8"?>
 <ds:datastoreItem xmlns:ds="http://schemas.openxmlformats.org/officeDocument/2006/customXml" ds:itemID="{EFBBA7A6-AE2F-44D1-85FE-811BBDB2A758}">
   <ds:schemaRefs>
     <ds:schemaRef ds:uri="http://schemas.microsoft.com/office/2006/metadata/contentType"/>
@@ -10130,18 +10221,10 @@
 </ds:datastoreItem>
 </file>
 
-<file path=customXml/itemProps3.xml><?xml version="1.0" encoding="utf-8"?>
+<file path=customXml/itemProps4.xml><?xml version="1.0" encoding="utf-8"?>
 <ds:datastoreItem xmlns:ds="http://schemas.openxmlformats.org/officeDocument/2006/customXml" ds:itemID="{33751D69-C054-4D4D-81C3-C6AE3340C6F4}">
   <ds:schemaRefs>
     <ds:schemaRef ds:uri="http://schemas.microsoft.com/sharepoint/v3/contenttype/forms"/>
   </ds:schemaRefs>
 </ds:datastoreItem>
-</file>
-
-<file path=customXml/itemProps4.xml><?xml version="1.0" encoding="utf-8"?>
-<ds:datastoreItem xmlns:ds="http://schemas.openxmlformats.org/officeDocument/2006/customXml" ds:itemID="{E156D120-7A8D-4235-A055-A06BCD8FBB4C}">
-  <ds:schemaRefs>
-    <ds:schemaRef ds:uri="http://schemas.openxmlformats.org/officeDocument/2006/bibliography"/>
-  </ds:schemaRefs>
-</ds:datastoreItem>
 </file>
</xml_diff>

<commit_message>
Enhance report generation by updating launch configuration and adding docxtpl for template rendering
</commit_message>
<xml_diff>
--- a/src/rapporteur_helper/data/template.docx
+++ b/src/rapporteur_helper/data/template.docx
@@ -340,14 +340,24 @@
             <w:pPr>
               <w:pStyle w:val="TSBHeaderQuestion"/>
             </w:pPr>
-            <w:r>
-              <w:rPr>
-                <w:highlight w:val="yellow"/>
-              </w:rPr>
-              <w:t>X</w:t>
-            </w:r>
-            <w:r>
-              <w:t>/12</w:t>
+            <w:proofErr w:type="gramStart"/>
+            <w:r>
+              <w:t>{{ q</w:t>
+            </w:r>
+            <w:proofErr w:type="gramEnd"/>
+            <w:r>
+              <w:t xml:space="preserve"> }}</w:t>
+            </w:r>
+            <w:proofErr w:type="gramStart"/>
+            <w:r>
+              <w:t>/</w:t>
+            </w:r>
+            <w:r>
+              <w:t>{{ sg</w:t>
+            </w:r>
+            <w:proofErr w:type="gramEnd"/>
+            <w:r>
+              <w:t xml:space="preserve"> }}</w:t>
             </w:r>
           </w:p>
         </w:tc>
@@ -359,11 +369,21 @@
             <w:pPr>
               <w:pStyle w:val="VenueDate"/>
             </w:pPr>
-            <w:r>
-              <w:rPr>
-                <w:highlight w:val="yellow"/>
-              </w:rPr>
-              <w:t>[place, dates]</w:t>
+            <w:proofErr w:type="gramStart"/>
+            <w:r>
+              <w:t xml:space="preserve">{{ </w:t>
+            </w:r>
+            <w:proofErr w:type="spellStart"/>
+            <w:r>
+              <w:t>place</w:t>
+            </w:r>
+            <w:proofErr w:type="gramEnd"/>
+            <w:r>
+              <w:t>_date</w:t>
+            </w:r>
+            <w:proofErr w:type="spellEnd"/>
+            <w:r>
+              <w:t xml:space="preserve"> }}</w:t>
             </w:r>
           </w:p>
         </w:tc>
@@ -435,16 +455,26 @@
               <w:pStyle w:val="TSBHeaderSource"/>
             </w:pPr>
             <w:r>
-              <w:t>Rapporteur Q</w:t>
-            </w:r>
-            <w:r>
-              <w:rPr>
-                <w:highlight w:val="yellow"/>
-              </w:rPr>
-              <w:t>X</w:t>
-            </w:r>
-            <w:r>
-              <w:t>/12</w:t>
+              <w:t xml:space="preserve">Rapporteur </w:t>
+            </w:r>
+            <w:proofErr w:type="gramStart"/>
+            <w:r>
+              <w:t>{{ q</w:t>
+            </w:r>
+            <w:proofErr w:type="gramEnd"/>
+            <w:r>
+              <w:t xml:space="preserve"> }}</w:t>
+            </w:r>
+            <w:proofErr w:type="gramStart"/>
+            <w:r>
+              <w:t>/</w:t>
+            </w:r>
+            <w:r>
+              <w:t>{{ sg</w:t>
+            </w:r>
+            <w:proofErr w:type="gramEnd"/>
+            <w:r>
+              <w:t xml:space="preserve"> }}</w:t>
             </w:r>
           </w:p>
         </w:tc>
@@ -494,20 +524,43 @@
             <w:r>
               <w:t xml:space="preserve">Status report of Question </w:t>
             </w:r>
-            <w:r>
-              <w:rPr>
-                <w:highlight w:val="yellow"/>
-              </w:rPr>
-              <w:t>X</w:t>
-            </w:r>
-            <w:r>
-              <w:t xml:space="preserve">/12: </w:t>
-            </w:r>
-            <w:r>
-              <w:rPr>
-                <w:highlight w:val="yellow"/>
-              </w:rPr>
-              <w:t>[title of question]</w:t>
+            <w:proofErr w:type="gramStart"/>
+            <w:r>
+              <w:t>{{ q</w:t>
+            </w:r>
+            <w:proofErr w:type="gramEnd"/>
+            <w:r>
+              <w:t xml:space="preserve"> }}</w:t>
+            </w:r>
+            <w:proofErr w:type="gramStart"/>
+            <w:r>
+              <w:t>/</w:t>
+            </w:r>
+            <w:r>
+              <w:t>{{ sg</w:t>
+            </w:r>
+            <w:proofErr w:type="gramEnd"/>
+            <w:r>
+              <w:t xml:space="preserve"> }}</w:t>
+            </w:r>
+            <w:r>
+              <w:t xml:space="preserve">: </w:t>
+            </w:r>
+            <w:proofErr w:type="gramStart"/>
+            <w:r>
+              <w:t xml:space="preserve">{{ </w:t>
+            </w:r>
+            <w:proofErr w:type="spellStart"/>
+            <w:r>
+              <w:t>q</w:t>
+            </w:r>
+            <w:proofErr w:type="gramEnd"/>
+            <w:r>
+              <w:t>_title</w:t>
+            </w:r>
+            <w:proofErr w:type="spellEnd"/>
+            <w:r>
+              <w:t xml:space="preserve"> }}</w:t>
             </w:r>
           </w:p>
         </w:tc>
@@ -837,8 +890,13 @@
             <w:pPr>
               <w:pStyle w:val="TSBHeaderSummary"/>
             </w:pPr>
-            <w:r>
-              <w:t>[Insert an abstract]</w:t>
+            <w:proofErr w:type="gramStart"/>
+            <w:r>
+              <w:t>{{ abstract</w:t>
+            </w:r>
+            <w:proofErr w:type="gramEnd"/>
+            <w:r>
+              <w:t xml:space="preserve"> }}</w:t>
             </w:r>
           </w:p>
         </w:tc>
@@ -861,32 +919,98 @@
     </w:p>
     <w:p>
       <w:r>
-        <w:t>The work of Q</w:t>
-      </w:r>
-      <w:r>
-        <w:rPr>
-          <w:highlight w:val="yellow"/>
-        </w:rPr>
-        <w:t>X</w:t>
-      </w:r>
-      <w:r>
-        <w:t xml:space="preserve"> /12 "</w:t>
-      </w:r>
-      <w:r>
-        <w:rPr>
-          <w:highlight w:val="yellow"/>
-        </w:rPr>
-        <w:t>[title of question]</w:t>
-      </w:r>
-      <w:r>
-        <w:t>" is</w:t>
+        <w:t xml:space="preserve">The work of </w:t>
+      </w:r>
+      <w:proofErr w:type="gramStart"/>
+      <w:r>
+        <w:t>Q</w:t>
+      </w:r>
+      <w:r>
+        <w:t>{{ q</w:t>
+      </w:r>
+      <w:proofErr w:type="gramEnd"/>
+      <w:r>
+        <w:t xml:space="preserve"> }}</w:t>
+      </w:r>
+      <w:r>
+        <w:t>/</w:t>
+      </w:r>
+      <w:r>
+        <w:t>12 "</w:t>
+      </w:r>
+      <w:proofErr w:type="gramStart"/>
+      <w:r>
+        <w:t xml:space="preserve">{{ </w:t>
+      </w:r>
+      <w:proofErr w:type="spellStart"/>
+      <w:r>
+        <w:t>q</w:t>
+      </w:r>
+      <w:proofErr w:type="gramEnd"/>
+      <w:r>
+        <w:t>_</w:t>
+      </w:r>
+      <w:proofErr w:type="gramStart"/>
+      <w:r>
+        <w:t>title</w:t>
+      </w:r>
+      <w:proofErr w:type="spellEnd"/>
+      <w:r>
+        <w:t xml:space="preserve"> }}</w:t>
+      </w:r>
+      <w:r>
+        <w:t>"</w:t>
+      </w:r>
+      <w:proofErr w:type="gramEnd"/>
+      <w:r>
+        <w:t xml:space="preserve"> is</w:t>
       </w:r>
       <w:r>
         <w:t xml:space="preserve"> </w:t>
       </w:r>
-      <w:r>
-        <w:t>…</w:t>
-      </w:r>
+      <w:bookmarkStart w:id="16" w:name="INTRODUCTION"/>
+      <w:r>
+        <w:t>&lt;</w:t>
+      </w:r>
+      <w:r>
+        <w:rPr>
+          <w:i/>
+          <w:iCs/>
+        </w:rPr>
+        <w:t xml:space="preserve">introduce </w:t>
+      </w:r>
+      <w:r>
+        <w:rPr>
+          <w:i/>
+          <w:iCs/>
+        </w:rPr>
+        <w:t>question</w:t>
+      </w:r>
+      <w:r>
+        <w:rPr>
+          <w:i/>
+          <w:iCs/>
+        </w:rPr>
+        <w:t xml:space="preserve"> </w:t>
+      </w:r>
+      <w:r>
+        <w:rPr>
+          <w:i/>
+          <w:iCs/>
+        </w:rPr>
+        <w:t xml:space="preserve">in a </w:t>
+      </w:r>
+      <w:r>
+        <w:rPr>
+          <w:i/>
+          <w:iCs/>
+        </w:rPr>
+        <w:t>10-line summary</w:t>
+      </w:r>
+      <w:r>
+        <w:t>&gt;.</w:t>
+      </w:r>
+      <w:bookmarkEnd w:id="16"/>
     </w:p>
     <w:p>
       <w:r>
@@ -907,19 +1031,50 @@
         <w:rPr>
           <w:lang w:val="en-US"/>
         </w:rPr>
-        <w:t>The address for communication on Q</w:t>
-      </w:r>
-      <w:r>
-        <w:rPr>
-          <w:highlight w:val="yellow"/>
-        </w:rPr>
-        <w:t>X</w:t>
-      </w:r>
+        <w:t xml:space="preserve">The address for communication on </w:t>
+      </w:r>
+      <w:proofErr w:type="gramStart"/>
       <w:r>
         <w:rPr>
           <w:lang w:val="en-US"/>
         </w:rPr>
-        <w:t xml:space="preserve">/12 matters is </w:t>
+        <w:t>Q</w:t>
+      </w:r>
+      <w:r>
+        <w:t xml:space="preserve">{{ </w:t>
+      </w:r>
+      <w:r>
+        <w:t>q</w:t>
+      </w:r>
+      <w:proofErr w:type="gramEnd"/>
+      <w:r>
+        <w:t xml:space="preserve"> }}</w:t>
+      </w:r>
+      <w:proofErr w:type="gramStart"/>
+      <w:r>
+        <w:rPr>
+          <w:lang w:val="en-US"/>
+        </w:rPr>
+        <w:t>/</w:t>
+      </w:r>
+      <w:r>
+        <w:rPr>
+          <w:lang w:val="en-US"/>
+        </w:rPr>
+        <w:t>{{ sg</w:t>
+      </w:r>
+      <w:proofErr w:type="gramEnd"/>
+      <w:r>
+        <w:rPr>
+          <w:lang w:val="en-US"/>
+        </w:rPr>
+        <w:t xml:space="preserve"> }}</w:t>
+      </w:r>
+      <w:r>
+        <w:rPr>
+          <w:lang w:val="en-US"/>
+        </w:rPr>
+        <w:t xml:space="preserve"> matters is </w:t>
       </w:r>
       <w:r>
         <w:t>t2</w:t>
@@ -927,14 +1082,33 @@
       <w:r>
         <w:t>5</w:t>
       </w:r>
-      <w:r>
-        <w:t>sg12q</w:t>
-      </w:r>
-      <w:r>
-        <w:rPr>
-          <w:highlight w:val="yellow"/>
-        </w:rPr>
-        <w:t>X</w:t>
+      <w:proofErr w:type="gramStart"/>
+      <w:r>
+        <w:t>sg</w:t>
+      </w:r>
+      <w:r>
+        <w:t>{{ sg</w:t>
+      </w:r>
+      <w:proofErr w:type="gramEnd"/>
+      <w:r>
+        <w:t xml:space="preserve"> </w:t>
+      </w:r>
+      <w:proofErr w:type="gramStart"/>
+      <w:r>
+        <w:t>}}</w:t>
+      </w:r>
+      <w:r>
+        <w:t>q</w:t>
+      </w:r>
+      <w:r>
+        <w:t xml:space="preserve">{{ </w:t>
+      </w:r>
+      <w:r>
+        <w:t>q</w:t>
+      </w:r>
+      <w:proofErr w:type="gramEnd"/>
+      <w:r>
+        <w:t xml:space="preserve"> }}</w:t>
       </w:r>
       <w:r>
         <w:t>@lists.itu.int</w:t>
@@ -964,9 +1138,9 @@
       <w:pPr>
         <w:pStyle w:val="Heading1"/>
       </w:pPr>
-      <w:bookmarkStart w:id="16" w:name="_Toc244266982"/>
-      <w:bookmarkStart w:id="17" w:name="_Toc248114405"/>
-      <w:bookmarkStart w:id="18" w:name="_Toc94096361"/>
+      <w:bookmarkStart w:id="17" w:name="_Toc244266982"/>
+      <w:bookmarkStart w:id="18" w:name="_Toc248114405"/>
+      <w:bookmarkStart w:id="19" w:name="_Toc94096361"/>
       <w:r>
         <w:lastRenderedPageBreak/>
         <w:t>1</w:t>
@@ -980,54 +1154,108 @@
         </w:rPr>
         <w:t xml:space="preserve">Question </w:t>
       </w:r>
+      <w:proofErr w:type="gramStart"/>
       <w:r>
         <w:rPr>
           <w:rFonts w:eastAsiaTheme="minorEastAsia"/>
-          <w:highlight w:val="yellow"/>
-        </w:rPr>
-        <w:t>X</w:t>
-      </w:r>
+        </w:rPr>
+        <w:t>{{ q</w:t>
+      </w:r>
+      <w:proofErr w:type="gramEnd"/>
       <w:r>
         <w:rPr>
           <w:rFonts w:eastAsiaTheme="minorEastAsia"/>
         </w:rPr>
-        <w:t xml:space="preserve">/12 </w:t>
-      </w:r>
-      <w:bookmarkEnd w:id="16"/>
+        <w:t xml:space="preserve"> }}</w:t>
+      </w:r>
+      <w:proofErr w:type="gramStart"/>
+      <w:r>
+        <w:rPr>
+          <w:rFonts w:eastAsiaTheme="minorEastAsia"/>
+        </w:rPr>
+        <w:t>/{{ sg</w:t>
+      </w:r>
+      <w:proofErr w:type="gramEnd"/>
+      <w:r>
+        <w:rPr>
+          <w:rFonts w:eastAsiaTheme="minorEastAsia"/>
+        </w:rPr>
+        <w:t xml:space="preserve"> }}</w:t>
+      </w:r>
+      <w:r>
+        <w:rPr>
+          <w:rFonts w:eastAsiaTheme="minorEastAsia"/>
+        </w:rPr>
+        <w:t xml:space="preserve"> </w:t>
+      </w:r>
       <w:bookmarkEnd w:id="17"/>
       <w:bookmarkEnd w:id="18"/>
+      <w:bookmarkEnd w:id="19"/>
       <w:r>
         <w:rPr>
           <w:rFonts w:eastAsiaTheme="minorEastAsia"/>
         </w:rPr>
-        <w:t>“</w:t>
-      </w:r>
+        <w:t>"</w:t>
+      </w:r>
+      <w:proofErr w:type="gramStart"/>
       <w:r>
         <w:rPr>
           <w:rFonts w:eastAsiaTheme="minorEastAsia"/>
-          <w:highlight w:val="yellow"/>
-        </w:rPr>
-        <w:t>Title of question</w:t>
-      </w:r>
+        </w:rPr>
+        <w:t xml:space="preserve">{{ </w:t>
+      </w:r>
+      <w:proofErr w:type="spellStart"/>
       <w:r>
         <w:rPr>
           <w:rFonts w:eastAsiaTheme="minorEastAsia"/>
         </w:rPr>
-        <w:t>”</w:t>
-      </w:r>
+        <w:t>q</w:t>
+      </w:r>
+      <w:proofErr w:type="gramEnd"/>
+      <w:r>
+        <w:rPr>
+          <w:rFonts w:eastAsiaTheme="minorEastAsia"/>
+        </w:rPr>
+        <w:t>_</w:t>
+      </w:r>
+      <w:proofErr w:type="gramStart"/>
+      <w:r>
+        <w:rPr>
+          <w:rFonts w:eastAsiaTheme="minorEastAsia"/>
+        </w:rPr>
+        <w:t>title</w:t>
+      </w:r>
+      <w:proofErr w:type="spellEnd"/>
+      <w:r>
+        <w:rPr>
+          <w:rFonts w:eastAsiaTheme="minorEastAsia"/>
+        </w:rPr>
+        <w:t xml:space="preserve"> }}"</w:t>
+      </w:r>
+      <w:proofErr w:type="gramEnd"/>
     </w:p>
     <w:p>
       <w:r>
         <w:t xml:space="preserve">Question </w:t>
       </w:r>
-      <w:r>
-        <w:rPr>
-          <w:highlight w:val="yellow"/>
-        </w:rPr>
-        <w:t>X</w:t>
-      </w:r>
-      <w:r>
-        <w:t>/12 met in Y sessions under the [co-] chairmanship of name of Rapporteur (organization, country) [with the assistance of name of associate Rapporteur (organization, country)]. The agenda in Annex A was adopted.</w:t>
+      <w:proofErr w:type="gramStart"/>
+      <w:r>
+        <w:t>{{ q</w:t>
+      </w:r>
+      <w:proofErr w:type="gramEnd"/>
+      <w:r>
+        <w:t xml:space="preserve"> }}</w:t>
+      </w:r>
+      <w:proofErr w:type="gramStart"/>
+      <w:r>
+        <w:t>/{{ sg</w:t>
+      </w:r>
+      <w:proofErr w:type="gramEnd"/>
+      <w:r>
+        <w:t xml:space="preserve"> }}</w:t>
+      </w:r>
+      <w:r>
+        <w:t xml:space="preserve"> met in Y sessions under the [co-] chairmanship of name of Rapporteur (organization, country) [with the assistance of name of associate Rapporteur (organization, country)]. The agenda in Annex A was adopted.</w:t>
       </w:r>
     </w:p>
     <w:p>
@@ -1049,8 +1277,34 @@
         <w:rPr>
           <w:highlight w:val="yellow"/>
         </w:rPr>
-        <w:t>Progress work on Y.xxxx, P.vvvv</w:t>
-      </w:r>
+        <w:t xml:space="preserve">Progress work on </w:t>
+      </w:r>
+      <w:proofErr w:type="spellStart"/>
+      <w:proofErr w:type="gramStart"/>
+      <w:r>
+        <w:rPr>
+          <w:highlight w:val="yellow"/>
+        </w:rPr>
+        <w:t>Y.xxxx</w:t>
+      </w:r>
+      <w:proofErr w:type="spellEnd"/>
+      <w:proofErr w:type="gramEnd"/>
+      <w:r>
+        <w:rPr>
+          <w:highlight w:val="yellow"/>
+        </w:rPr>
+        <w:t xml:space="preserve">, </w:t>
+      </w:r>
+      <w:proofErr w:type="spellStart"/>
+      <w:proofErr w:type="gramStart"/>
+      <w:r>
+        <w:rPr>
+          <w:highlight w:val="yellow"/>
+        </w:rPr>
+        <w:t>P.vvvv</w:t>
+      </w:r>
+      <w:proofErr w:type="spellEnd"/>
+      <w:proofErr w:type="gramEnd"/>
     </w:p>
     <w:p>
       <w:pPr>
@@ -1107,9 +1361,9 @@
       <w:pPr>
         <w:pStyle w:val="Heading2"/>
       </w:pPr>
-      <w:bookmarkStart w:id="19" w:name="_Toc244266983"/>
-      <w:bookmarkStart w:id="20" w:name="_Toc248114406"/>
-      <w:bookmarkStart w:id="21" w:name="_Toc94096362"/>
+      <w:bookmarkStart w:id="20" w:name="_Toc244266983"/>
+      <w:bookmarkStart w:id="21" w:name="_Toc248114406"/>
+      <w:bookmarkStart w:id="22" w:name="_Toc94096362"/>
       <w:r>
         <w:t>1.1</w:t>
       </w:r>
@@ -1122,9 +1376,9 @@
         </w:rPr>
         <w:t>Documentation</w:t>
       </w:r>
-      <w:bookmarkEnd w:id="19"/>
       <w:bookmarkEnd w:id="20"/>
       <w:bookmarkEnd w:id="21"/>
+      <w:bookmarkEnd w:id="22"/>
     </w:p>
     <w:p>
       <w:pPr>
@@ -1202,9 +1456,9 @@
       <w:pPr>
         <w:pStyle w:val="Heading2"/>
       </w:pPr>
-      <w:bookmarkStart w:id="22" w:name="_Toc244266984"/>
-      <w:bookmarkStart w:id="23" w:name="_Toc248114407"/>
-      <w:bookmarkStart w:id="24" w:name="_Toc94096363"/>
+      <w:bookmarkStart w:id="23" w:name="_Toc244266984"/>
+      <w:bookmarkStart w:id="24" w:name="_Toc248114407"/>
+      <w:bookmarkStart w:id="25" w:name="_Toc94096363"/>
       <w:r>
         <w:t>1.2</w:t>
       </w:r>
@@ -1217,9 +1471,9 @@
         </w:rPr>
         <w:t>Report of interim activities</w:t>
       </w:r>
-      <w:bookmarkEnd w:id="22"/>
       <w:bookmarkEnd w:id="23"/>
       <w:bookmarkEnd w:id="24"/>
+      <w:bookmarkEnd w:id="25"/>
     </w:p>
     <w:p>
       <w:pPr>
@@ -1242,9 +1496,9 @@
       <w:pPr>
         <w:pStyle w:val="Heading2"/>
       </w:pPr>
-      <w:bookmarkStart w:id="25" w:name="_Toc244266985"/>
-      <w:bookmarkStart w:id="26" w:name="_Toc248114408"/>
-      <w:bookmarkStart w:id="27" w:name="_Toc94096364"/>
+      <w:bookmarkStart w:id="26" w:name="_Toc244266985"/>
+      <w:bookmarkStart w:id="27" w:name="_Toc248114408"/>
+      <w:bookmarkStart w:id="28" w:name="_Toc94096364"/>
       <w:r>
         <w:t>1.3</w:t>
       </w:r>
@@ -1257,9 +1511,9 @@
         </w:rPr>
         <w:t>Summary of technical discussions</w:t>
       </w:r>
-      <w:bookmarkEnd w:id="25"/>
       <w:bookmarkEnd w:id="26"/>
       <w:bookmarkEnd w:id="27"/>
+      <w:bookmarkEnd w:id="28"/>
     </w:p>
     <w:p>
       <w:pPr>
@@ -1268,9 +1522,9 @@
           <w:rFonts w:eastAsiaTheme="minorEastAsia"/>
         </w:rPr>
       </w:pPr>
-      <w:bookmarkStart w:id="28" w:name="_Toc244266989"/>
-      <w:bookmarkStart w:id="29" w:name="_Toc248114409"/>
-      <w:bookmarkStart w:id="30" w:name="_Toc94096375"/>
+      <w:bookmarkStart w:id="29" w:name="_Toc244266989"/>
+      <w:bookmarkStart w:id="30" w:name="_Toc248114409"/>
+      <w:bookmarkStart w:id="31" w:name="_Toc94096375"/>
       <w:r>
         <w:rPr>
           <w:rFonts w:eastAsiaTheme="minorEastAsia"/>
@@ -1289,9 +1543,9 @@
         </w:rPr>
         <w:t>IPR statements</w:t>
       </w:r>
-      <w:bookmarkEnd w:id="28"/>
       <w:bookmarkEnd w:id="29"/>
       <w:bookmarkEnd w:id="30"/>
+      <w:bookmarkEnd w:id="31"/>
     </w:p>
     <w:p>
       <w:pPr>
@@ -1317,9 +1571,9 @@
           <w:highlight w:val="yellow"/>
         </w:rPr>
       </w:pPr>
-      <w:bookmarkStart w:id="31" w:name="_Toc244266990"/>
-      <w:bookmarkStart w:id="32" w:name="_Toc248114410"/>
-      <w:bookmarkStart w:id="33" w:name="_Toc94096376"/>
+      <w:bookmarkStart w:id="32" w:name="_Toc244266990"/>
+      <w:bookmarkStart w:id="33" w:name="_Toc248114410"/>
+      <w:bookmarkStart w:id="34" w:name="_Toc94096376"/>
       <w:r>
         <w:rPr>
           <w:highlight w:val="yellow"/>
@@ -1424,9 +1678,9 @@
         <w:t>&lt;Please add sub-clause per topic&gt;</w:t>
       </w:r>
     </w:p>
-    <w:bookmarkEnd w:id="31"/>
     <w:bookmarkEnd w:id="32"/>
     <w:bookmarkEnd w:id="33"/>
+    <w:bookmarkEnd w:id="34"/>
     <w:p>
       <w:pPr>
         <w:pStyle w:val="Heading3"/>
@@ -1472,8 +1726,8 @@
       <w:pPr>
         <w:pStyle w:val="Heading3"/>
       </w:pPr>
-      <w:bookmarkStart w:id="34" w:name="_Toc244266986"/>
-      <w:bookmarkStart w:id="35" w:name="_Toc94096365"/>
+      <w:bookmarkStart w:id="35" w:name="_Toc244266986"/>
+      <w:bookmarkStart w:id="36" w:name="_Toc94096365"/>
       <w:r>
         <w:rPr>
           <w:rFonts w:eastAsiaTheme="minorEastAsia"/>
@@ -1493,8 +1747,8 @@
         </w:rPr>
         <w:t xml:space="preserve"> Incoming liaison statements</w:t>
       </w:r>
-      <w:bookmarkEnd w:id="34"/>
       <w:bookmarkEnd w:id="35"/>
+      <w:bookmarkEnd w:id="36"/>
     </w:p>
     <w:p>
       <w:pPr>
@@ -1581,6 +1835,7 @@
           <w:highlight w:val="yellow"/>
         </w:rPr>
       </w:pPr>
+      <w:bookmarkStart w:id="37" w:name="KEY_ACHIEVEMENTS"/>
       <w:r>
         <w:rPr>
           <w:i/>
@@ -1604,6 +1859,7 @@
         <w:t>.</w:t>
       </w:r>
     </w:p>
+    <w:bookmarkEnd w:id="37"/>
     <w:p>
       <w:pPr>
         <w:pStyle w:val="Heading3"/>
@@ -1631,7 +1887,8 @@
           <w:rFonts w:eastAsiaTheme="minorEastAsia"/>
         </w:rPr>
       </w:pPr>
-      <w:bookmarkStart w:id="36" w:name="_Toc94096379"/>
+      <w:bookmarkStart w:id="38" w:name="_Toc94096379"/>
+      <w:bookmarkStart w:id="39" w:name="TEXT_FOR_DECISION"/>
       <w:r>
         <w:t>Text for consent/determination</w:t>
       </w:r>
@@ -1668,6 +1925,7 @@
       <w:r>
         <w:t xml:space="preserve"> Recommendation </w:t>
       </w:r>
+      <w:proofErr w:type="spellStart"/>
       <w:r>
         <w:rPr>
           <w:i/>
@@ -1676,6 +1934,7 @@
         </w:rPr>
         <w:t>B.xyz</w:t>
       </w:r>
+      <w:proofErr w:type="spellEnd"/>
       <w:r>
         <w:t xml:space="preserve"> “</w:t>
       </w:r>
@@ -1688,7 +1947,11 @@
         <w:t>Title</w:t>
       </w:r>
       <w:r>
-        <w:t>” (TD</w:t>
+        <w:t>” (</w:t>
+      </w:r>
+      <w:proofErr w:type="spellStart"/>
+      <w:r>
+        <w:t>TD</w:t>
       </w:r>
       <w:r>
         <w:rPr>
@@ -1696,6 +1959,7 @@
         </w:rPr>
         <w:t>nnnn</w:t>
       </w:r>
+      <w:proofErr w:type="spellEnd"/>
       <w:r>
         <w:t xml:space="preserve">) for </w:t>
       </w:r>
@@ -1782,6 +2046,7 @@
       <w:r>
         <w:t xml:space="preserve">&gt; </w:t>
       </w:r>
+      <w:proofErr w:type="spellStart"/>
       <w:r>
         <w:rPr>
           <w:i/>
@@ -1790,6 +2055,7 @@
         </w:rPr>
         <w:t>B.xyz</w:t>
       </w:r>
+      <w:proofErr w:type="spellEnd"/>
       <w:r>
         <w:t xml:space="preserve"> “</w:t>
       </w:r>
@@ -1802,7 +2068,11 @@
         <w:t>Title</w:t>
       </w:r>
       <w:r>
-        <w:t>” (TD</w:t>
+        <w:t>” (</w:t>
+      </w:r>
+      <w:proofErr w:type="spellStart"/>
+      <w:r>
+        <w:t>TD</w:t>
       </w:r>
       <w:r>
         <w:rPr>
@@ -1810,6 +2080,7 @@
         </w:rPr>
         <w:t>nnnn</w:t>
       </w:r>
+      <w:proofErr w:type="spellEnd"/>
       <w:r>
         <w:t xml:space="preserve">) </w:t>
       </w:r>
@@ -1852,6 +2123,7 @@
       <w:r>
         <w:t xml:space="preserve">&gt; </w:t>
       </w:r>
+      <w:proofErr w:type="spellStart"/>
       <w:r>
         <w:rPr>
           <w:i/>
@@ -1860,6 +2132,7 @@
         </w:rPr>
         <w:t>B.xyz</w:t>
       </w:r>
+      <w:proofErr w:type="spellEnd"/>
       <w:r>
         <w:t xml:space="preserve"> “</w:t>
       </w:r>
@@ -1931,7 +2204,11 @@
         <w:t>Subject</w:t>
       </w:r>
       <w:r>
-        <w:t>&gt; (TD</w:t>
+        <w:t>&gt; (</w:t>
+      </w:r>
+      <w:proofErr w:type="spellStart"/>
+      <w:r>
+        <w:t>TD</w:t>
       </w:r>
       <w:r>
         <w:rPr>
@@ -1939,6 +2216,7 @@
         </w:rPr>
         <w:t>nnnn</w:t>
       </w:r>
+      <w:proofErr w:type="spellEnd"/>
       <w:r>
         <w:t xml:space="preserve">) </w:t>
       </w:r>
@@ -1950,53 +2228,55 @@
       </w:r>
       <w:r>
         <w:t>.</w:t>
+      </w:r>
+    </w:p>
+    <w:bookmarkEnd w:id="39"/>
+    <w:p>
+      <w:pPr>
+        <w:pStyle w:val="Heading3"/>
+      </w:pPr>
+      <w:r>
+        <w:rPr>
+          <w:rFonts w:eastAsiaTheme="minorEastAsia"/>
+        </w:rPr>
+        <w:t>1.4.</w:t>
+      </w:r>
+      <w:r>
+        <w:rPr>
+          <w:rFonts w:eastAsiaTheme="minorEastAsia"/>
+        </w:rPr>
+        <w:t>3</w:t>
+      </w:r>
+      <w:r>
+        <w:rPr>
+          <w:rFonts w:eastAsiaTheme="minorEastAsia"/>
+        </w:rPr>
+        <w:tab/>
+      </w:r>
+      <w:r>
+        <w:rPr>
+          <w:rFonts w:eastAsiaTheme="minorEastAsia"/>
+        </w:rPr>
+        <w:t xml:space="preserve">Interim </w:t>
+      </w:r>
+      <w:bookmarkEnd w:id="38"/>
+      <w:r>
+        <w:rPr>
+          <w:rFonts w:eastAsiaTheme="minorEastAsia"/>
+        </w:rPr>
+        <w:t>activities</w:t>
       </w:r>
     </w:p>
     <w:p>
       <w:pPr>
-        <w:pStyle w:val="Heading3"/>
-      </w:pPr>
-      <w:r>
-        <w:rPr>
-          <w:rFonts w:eastAsiaTheme="minorEastAsia"/>
-        </w:rPr>
-        <w:t>1.4.</w:t>
-      </w:r>
-      <w:r>
-        <w:rPr>
-          <w:rFonts w:eastAsiaTheme="minorEastAsia"/>
-        </w:rPr>
-        <w:t>3</w:t>
-      </w:r>
-      <w:r>
-        <w:rPr>
-          <w:rFonts w:eastAsiaTheme="minorEastAsia"/>
-        </w:rPr>
-        <w:tab/>
-      </w:r>
-      <w:r>
-        <w:rPr>
-          <w:rFonts w:eastAsiaTheme="minorEastAsia"/>
-        </w:rPr>
-        <w:t xml:space="preserve">Interim </w:t>
-      </w:r>
-      <w:bookmarkEnd w:id="36"/>
-      <w:r>
-        <w:rPr>
-          <w:rFonts w:eastAsiaTheme="minorEastAsia"/>
-        </w:rPr>
-        <w:t>activities</w:t>
-      </w:r>
-    </w:p>
-    <w:p>
-      <w:pPr>
-        <w:rPr>
-          <w:highlight w:val="yellow"/>
-        </w:rPr>
-      </w:pPr>
-      <w:bookmarkStart w:id="37" w:name="_Toc244266991"/>
-      <w:bookmarkStart w:id="38" w:name="_Toc248114411"/>
-      <w:bookmarkStart w:id="39" w:name="_Toc94096377"/>
+        <w:rPr>
+          <w:highlight w:val="yellow"/>
+        </w:rPr>
+      </w:pPr>
+      <w:bookmarkStart w:id="40" w:name="_Toc244266991"/>
+      <w:bookmarkStart w:id="41" w:name="_Toc248114411"/>
+      <w:bookmarkStart w:id="42" w:name="_Toc94096377"/>
+      <w:bookmarkStart w:id="43" w:name="INTERIM_ACTIVITIES"/>
       <w:r>
         <w:rPr>
           <w:i/>
@@ -2020,6 +2300,7 @@
         <w:t>.</w:t>
       </w:r>
     </w:p>
+    <w:bookmarkEnd w:id="43"/>
     <w:p>
       <w:pPr>
         <w:rPr>
@@ -2066,9 +2347,9 @@
         </w:rPr>
         <w:t xml:space="preserve">Work </w:t>
       </w:r>
-      <w:bookmarkEnd w:id="37"/>
-      <w:bookmarkEnd w:id="38"/>
-      <w:bookmarkEnd w:id="39"/>
+      <w:bookmarkEnd w:id="40"/>
+      <w:bookmarkEnd w:id="41"/>
+      <w:bookmarkEnd w:id="42"/>
       <w:r>
         <w:rPr>
           <w:rFonts w:eastAsiaTheme="minorEastAsia"/>
@@ -2090,8 +2371,18 @@
           <w:iCs/>
           <w:highlight w:val="yellow"/>
         </w:rPr>
-        <w:t>Enable Track Changes mode to indicate any work programme updates in revmarks</w:t>
-      </w:r>
+        <w:t xml:space="preserve">Enable Track Changes mode to indicate any work programme updates in </w:t>
+      </w:r>
+      <w:proofErr w:type="spellStart"/>
+      <w:r>
+        <w:rPr>
+          <w:i/>
+          <w:iCs/>
+          <w:highlight w:val="yellow"/>
+        </w:rPr>
+        <w:t>revmarks</w:t>
+      </w:r>
+      <w:proofErr w:type="spellEnd"/>
     </w:p>
     <w:p>
       <w:pPr>
@@ -2395,12 +2686,14 @@
                 <w:lang w:val="en-US"/>
               </w:rPr>
             </w:pPr>
+            <w:proofErr w:type="spellStart"/>
             <w:r>
               <w:rPr>
                 <w:lang w:val="en-US"/>
               </w:rPr>
               <w:t>WP_WorkItem</w:t>
             </w:r>
+            <w:proofErr w:type="spellEnd"/>
           </w:p>
         </w:tc>
         <w:tc>
@@ -2420,12 +2713,14 @@
                 <w:lang w:val="en-US"/>
               </w:rPr>
             </w:pPr>
+            <w:proofErr w:type="spellStart"/>
             <w:r>
               <w:rPr>
                 <w:lang w:val="en-US"/>
               </w:rPr>
               <w:t>WP_Version</w:t>
             </w:r>
+            <w:proofErr w:type="spellEnd"/>
           </w:p>
         </w:tc>
         <w:tc>
@@ -2445,12 +2740,14 @@
                 <w:lang w:val="en-US"/>
               </w:rPr>
             </w:pPr>
+            <w:proofErr w:type="spellStart"/>
             <w:r>
               <w:rPr>
                 <w:lang w:val="en-US"/>
               </w:rPr>
               <w:t>WP_Title</w:t>
             </w:r>
+            <w:proofErr w:type="spellEnd"/>
           </w:p>
         </w:tc>
         <w:tc>
@@ -2470,12 +2767,14 @@
                 <w:lang w:val="en-US"/>
               </w:rPr>
             </w:pPr>
+            <w:proofErr w:type="spellStart"/>
             <w:r>
               <w:rPr>
                 <w:lang w:val="en-US"/>
               </w:rPr>
               <w:t>WP_Process</w:t>
             </w:r>
+            <w:proofErr w:type="spellEnd"/>
           </w:p>
         </w:tc>
         <w:tc>
@@ -2495,12 +2794,14 @@
                 <w:lang w:val="en-US"/>
               </w:rPr>
             </w:pPr>
+            <w:proofErr w:type="spellStart"/>
             <w:r>
               <w:rPr>
                 <w:lang w:val="en-US"/>
               </w:rPr>
               <w:t>WP_Priority</w:t>
             </w:r>
+            <w:proofErr w:type="spellEnd"/>
           </w:p>
         </w:tc>
         <w:tc>
@@ -2520,12 +2821,14 @@
                 <w:lang w:val="en-US"/>
               </w:rPr>
             </w:pPr>
+            <w:proofErr w:type="spellStart"/>
             <w:r>
               <w:rPr>
                 <w:lang w:val="en-US"/>
               </w:rPr>
               <w:t>WP_Timing</w:t>
             </w:r>
+            <w:proofErr w:type="spellEnd"/>
           </w:p>
         </w:tc>
         <w:tc>
@@ -2545,12 +2848,14 @@
                 <w:lang w:val="en-US"/>
               </w:rPr>
             </w:pPr>
+            <w:proofErr w:type="spellStart"/>
             <w:r>
               <w:rPr>
                 <w:lang w:val="en-US"/>
               </w:rPr>
               <w:t>WP_Editors</w:t>
             </w:r>
+            <w:proofErr w:type="spellEnd"/>
           </w:p>
         </w:tc>
         <w:tc>
@@ -2570,12 +2875,14 @@
                 <w:lang w:val="en-US"/>
               </w:rPr>
             </w:pPr>
+            <w:proofErr w:type="spellStart"/>
             <w:r>
               <w:rPr>
                 <w:lang w:val="en-US"/>
               </w:rPr>
               <w:t>WP_BaseTexts</w:t>
             </w:r>
+            <w:proofErr w:type="spellEnd"/>
           </w:p>
         </w:tc>
         <w:tc>
@@ -2595,12 +2902,14 @@
                 <w:lang w:val="en-US"/>
               </w:rPr>
             </w:pPr>
+            <w:proofErr w:type="spellStart"/>
             <w:r>
               <w:rPr>
                 <w:lang w:val="en-US"/>
               </w:rPr>
               <w:t>WP_Relationship</w:t>
             </w:r>
+            <w:proofErr w:type="spellEnd"/>
           </w:p>
         </w:tc>
       </w:tr>
@@ -2629,12 +2938,12 @@
         <w:pStyle w:val="Heading1"/>
         <w:jc w:val="center"/>
       </w:pPr>
-      <w:bookmarkStart w:id="40" w:name="_Toc150526538"/>
-      <w:bookmarkStart w:id="41" w:name="_Toc94183723"/>
-      <w:bookmarkStart w:id="42" w:name="_Toc257824249"/>
-      <w:bookmarkStart w:id="43" w:name="_Toc244267038"/>
-      <w:bookmarkStart w:id="44" w:name="_Toc690"/>
-      <w:bookmarkStart w:id="45" w:name="_Toc17142"/>
+      <w:bookmarkStart w:id="44" w:name="_Toc150526538"/>
+      <w:bookmarkStart w:id="45" w:name="_Toc94183723"/>
+      <w:bookmarkStart w:id="46" w:name="_Toc257824249"/>
+      <w:bookmarkStart w:id="47" w:name="_Toc244267038"/>
+      <w:bookmarkStart w:id="48" w:name="_Toc690"/>
+      <w:bookmarkStart w:id="49" w:name="_Toc17142"/>
       <w:r>
         <w:lastRenderedPageBreak/>
         <w:t>Annex A:</w:t>
@@ -2642,23 +2951,36 @@
       <w:r>
         <w:br/>
       </w:r>
-      <w:bookmarkEnd w:id="40"/>
-      <w:bookmarkEnd w:id="41"/>
-      <w:bookmarkEnd w:id="42"/>
-      <w:bookmarkEnd w:id="43"/>
       <w:bookmarkEnd w:id="44"/>
       <w:bookmarkEnd w:id="45"/>
-      <w:r>
-        <w:t>Draft agenda for Q</w:t>
-      </w:r>
-      <w:r>
-        <w:rPr>
-          <w:highlight w:val="yellow"/>
-        </w:rPr>
-        <w:t>x</w:t>
-      </w:r>
-      <w:r>
-        <w:t>/12</w:t>
+      <w:bookmarkEnd w:id="46"/>
+      <w:bookmarkEnd w:id="47"/>
+      <w:bookmarkEnd w:id="48"/>
+      <w:bookmarkEnd w:id="49"/>
+      <w:r>
+        <w:t xml:space="preserve">Draft agenda for </w:t>
+      </w:r>
+      <w:proofErr w:type="gramStart"/>
+      <w:r>
+        <w:t>Q</w:t>
+      </w:r>
+      <w:r>
+        <w:t>{{ q</w:t>
+      </w:r>
+      <w:proofErr w:type="gramEnd"/>
+      <w:r>
+        <w:t xml:space="preserve"> }}</w:t>
+      </w:r>
+      <w:proofErr w:type="gramStart"/>
+      <w:r>
+        <w:t>/</w:t>
+      </w:r>
+      <w:r>
+        <w:t>{{ sg</w:t>
+      </w:r>
+      <w:proofErr w:type="gramEnd"/>
+      <w:r>
+        <w:t xml:space="preserve"> }}</w:t>
       </w:r>
     </w:p>
     <w:p>
@@ -2885,8 +3207,17 @@
                 <w:highlight w:val="yellow"/>
                 <w:lang w:val="en-US"/>
               </w:rPr>
-              <w:t>Item 3: Cnnn</w:t>
-            </w:r>
+              <w:t xml:space="preserve">Item 3: </w:t>
+            </w:r>
+            <w:proofErr w:type="spellStart"/>
+            <w:r>
+              <w:rPr>
+                <w:highlight w:val="yellow"/>
+                <w:lang w:val="en-US"/>
+              </w:rPr>
+              <w:t>Cnnn</w:t>
+            </w:r>
+            <w:proofErr w:type="spellEnd"/>
           </w:p>
           <w:p>
             <w:pPr>
@@ -2904,7 +3235,23 @@
                 <w:highlight w:val="yellow"/>
                 <w:lang w:val="en-US"/>
               </w:rPr>
-              <w:t xml:space="preserve">Item 4: TDnnn </w:t>
+              <w:t xml:space="preserve">Item 4: </w:t>
+            </w:r>
+            <w:proofErr w:type="spellStart"/>
+            <w:r>
+              <w:rPr>
+                <w:highlight w:val="yellow"/>
+                <w:lang w:val="en-US"/>
+              </w:rPr>
+              <w:t>TDnnn</w:t>
+            </w:r>
+            <w:proofErr w:type="spellEnd"/>
+            <w:r>
+              <w:rPr>
+                <w:highlight w:val="yellow"/>
+                <w:lang w:val="en-US"/>
+              </w:rPr>
+              <w:t xml:space="preserve"> </w:t>
             </w:r>
           </w:p>
           <w:p>
@@ -2923,7 +3270,23 @@
                 <w:highlight w:val="yellow"/>
                 <w:lang w:val="en-US"/>
               </w:rPr>
-              <w:t xml:space="preserve">Item 5: TDnnn </w:t>
+              <w:t xml:space="preserve">Item 5: </w:t>
+            </w:r>
+            <w:proofErr w:type="spellStart"/>
+            <w:r>
+              <w:rPr>
+                <w:highlight w:val="yellow"/>
+                <w:lang w:val="en-US"/>
+              </w:rPr>
+              <w:t>TDnnn</w:t>
+            </w:r>
+            <w:proofErr w:type="spellEnd"/>
+            <w:r>
+              <w:rPr>
+                <w:highlight w:val="yellow"/>
+                <w:lang w:val="en-US"/>
+              </w:rPr>
+              <w:t xml:space="preserve"> </w:t>
             </w:r>
           </w:p>
         </w:tc>
@@ -3020,7 +3383,39 @@
                 <w:highlight w:val="yellow"/>
                 <w:lang w:val="en-US"/>
               </w:rPr>
-              <w:t xml:space="preserve">Item 6: Cxxx, Czzz </w:t>
+              <w:t xml:space="preserve">Item 6: </w:t>
+            </w:r>
+            <w:proofErr w:type="spellStart"/>
+            <w:r>
+              <w:rPr>
+                <w:highlight w:val="yellow"/>
+                <w:lang w:val="en-US"/>
+              </w:rPr>
+              <w:t>Cxxx</w:t>
+            </w:r>
+            <w:proofErr w:type="spellEnd"/>
+            <w:r>
+              <w:rPr>
+                <w:highlight w:val="yellow"/>
+                <w:lang w:val="en-US"/>
+              </w:rPr>
+              <w:t xml:space="preserve">, </w:t>
+            </w:r>
+            <w:proofErr w:type="spellStart"/>
+            <w:r>
+              <w:rPr>
+                <w:highlight w:val="yellow"/>
+                <w:lang w:val="en-US"/>
+              </w:rPr>
+              <w:t>Czzz</w:t>
+            </w:r>
+            <w:proofErr w:type="spellEnd"/>
+            <w:r>
+              <w:rPr>
+                <w:highlight w:val="yellow"/>
+                <w:lang w:val="en-US"/>
+              </w:rPr>
+              <w:t xml:space="preserve"> </w:t>
             </w:r>
           </w:p>
           <w:p>
@@ -3039,7 +3434,23 @@
                 <w:highlight w:val="yellow"/>
                 <w:lang w:val="en-US"/>
               </w:rPr>
-              <w:t xml:space="preserve">Item 7: TDnnn </w:t>
+              <w:t xml:space="preserve">Item 7: </w:t>
+            </w:r>
+            <w:proofErr w:type="spellStart"/>
+            <w:r>
+              <w:rPr>
+                <w:highlight w:val="yellow"/>
+                <w:lang w:val="en-US"/>
+              </w:rPr>
+              <w:t>TDnnn</w:t>
+            </w:r>
+            <w:proofErr w:type="spellEnd"/>
+            <w:r>
+              <w:rPr>
+                <w:highlight w:val="yellow"/>
+                <w:lang w:val="en-US"/>
+              </w:rPr>
+              <w:t xml:space="preserve"> </w:t>
             </w:r>
           </w:p>
         </w:tc>
@@ -3121,8 +3532,17 @@
                 <w:highlight w:val="yellow"/>
                 <w:lang w:val="en-US"/>
               </w:rPr>
-              <w:t>Review of work programme</w:t>
-            </w:r>
+              <w:t xml:space="preserve">Review of work </w:t>
+            </w:r>
+            <w:proofErr w:type="spellStart"/>
+            <w:r>
+              <w:rPr>
+                <w:highlight w:val="yellow"/>
+                <w:lang w:val="en-US"/>
+              </w:rPr>
+              <w:t>programme</w:t>
+            </w:r>
+            <w:proofErr w:type="spellEnd"/>
           </w:p>
           <w:p>
             <w:pPr>
@@ -3140,7 +3560,39 @@
                 <w:highlight w:val="yellow"/>
                 <w:lang w:val="en-US"/>
               </w:rPr>
-              <w:t>Outgoing liaison statements: TDnnn (Source), TDnnn (Source)</w:t>
+              <w:t xml:space="preserve">Outgoing liaison statements: </w:t>
+            </w:r>
+            <w:proofErr w:type="spellStart"/>
+            <w:r>
+              <w:rPr>
+                <w:highlight w:val="yellow"/>
+                <w:lang w:val="en-US"/>
+              </w:rPr>
+              <w:t>TDnnn</w:t>
+            </w:r>
+            <w:proofErr w:type="spellEnd"/>
+            <w:r>
+              <w:rPr>
+                <w:highlight w:val="yellow"/>
+                <w:lang w:val="en-US"/>
+              </w:rPr>
+              <w:t xml:space="preserve"> (Source), </w:t>
+            </w:r>
+            <w:proofErr w:type="spellStart"/>
+            <w:r>
+              <w:rPr>
+                <w:highlight w:val="yellow"/>
+                <w:lang w:val="en-US"/>
+              </w:rPr>
+              <w:t>TDnnn</w:t>
+            </w:r>
+            <w:proofErr w:type="spellEnd"/>
+            <w:r>
+              <w:rPr>
+                <w:highlight w:val="yellow"/>
+                <w:lang w:val="en-US"/>
+              </w:rPr>
+              <w:t xml:space="preserve"> (Source)</w:t>
             </w:r>
           </w:p>
           <w:p>
@@ -3173,6 +3625,7 @@
                 <w:lang w:val="en-US"/>
               </w:rPr>
             </w:pPr>
+            <w:proofErr w:type="spellStart"/>
             <w:r>
               <w:rPr>
                 <w:highlight w:val="yellow"/>
@@ -3180,6 +3633,7 @@
               </w:rPr>
               <w:t>AoB</w:t>
             </w:r>
+            <w:proofErr w:type="spellEnd"/>
           </w:p>
           <w:p>
             <w:pPr>
@@ -3236,14 +3690,32 @@
         <w:br/>
         <w:t xml:space="preserve">Input to Executive summary of the Working Party </w:t>
       </w:r>
-      <w:r>
-        <w:rPr>
-          <w:highlight w:val="yellow"/>
-        </w:rPr>
-        <w:t>y</w:t>
-      </w:r>
-      <w:r>
-        <w:t>/12 Meeting</w:t>
+      <w:proofErr w:type="gramStart"/>
+      <w:r>
+        <w:t xml:space="preserve">{{ </w:t>
+      </w:r>
+      <w:proofErr w:type="spellStart"/>
+      <w:r>
+        <w:t>wp</w:t>
+      </w:r>
+      <w:proofErr w:type="spellEnd"/>
+      <w:proofErr w:type="gramEnd"/>
+      <w:r>
+        <w:t xml:space="preserve"> }}</w:t>
+      </w:r>
+      <w:proofErr w:type="gramStart"/>
+      <w:r>
+        <w:t>/</w:t>
+      </w:r>
+      <w:r>
+        <w:t>{{ sg</w:t>
+      </w:r>
+      <w:proofErr w:type="gramEnd"/>
+      <w:r>
+        <w:t xml:space="preserve"> }}</w:t>
+      </w:r>
+      <w:r>
+        <w:t xml:space="preserve"> Meeting</w:t>
       </w:r>
     </w:p>
     <w:p>
@@ -3271,29 +3743,130 @@
         </w:rPr>
       </w:pPr>
       <w:r>
-        <w:t>The work of Q</w:t>
-      </w:r>
-      <w:r>
-        <w:rPr>
-          <w:highlight w:val="yellow"/>
-        </w:rPr>
-        <w:t>X</w:t>
-      </w:r>
-      <w:r>
-        <w:t>/12 "Title of question" is &lt;</w:t>
+        <w:t xml:space="preserve">The work of </w:t>
+      </w:r>
+      <w:proofErr w:type="gramStart"/>
+      <w:r>
+        <w:rPr>
+          <w:lang w:val="en-US"/>
+        </w:rPr>
+        <w:t>Q</w:t>
+      </w:r>
+      <w:r>
+        <w:rPr>
+          <w:lang w:val="en-US"/>
+        </w:rPr>
+        <w:t>{{ q</w:t>
+      </w:r>
+      <w:proofErr w:type="gramEnd"/>
+      <w:r>
+        <w:rPr>
+          <w:lang w:val="en-US"/>
+        </w:rPr>
+        <w:t xml:space="preserve"> }}</w:t>
+      </w:r>
+      <w:proofErr w:type="gramStart"/>
+      <w:r>
+        <w:rPr>
+          <w:lang w:val="en-US"/>
+        </w:rPr>
+        <w:t>/</w:t>
+      </w:r>
+      <w:r>
+        <w:rPr>
+          <w:lang w:val="en-US"/>
+        </w:rPr>
+        <w:t>{{ sg</w:t>
+      </w:r>
+      <w:proofErr w:type="gramEnd"/>
+      <w:r>
+        <w:rPr>
+          <w:lang w:val="en-US"/>
+        </w:rPr>
+        <w:t xml:space="preserve"> }}</w:t>
+      </w:r>
+      <w:r>
+        <w:t xml:space="preserve"> "</w:t>
+      </w:r>
+      <w:proofErr w:type="gramStart"/>
+      <w:r>
+        <w:t xml:space="preserve">{{ </w:t>
+      </w:r>
+      <w:proofErr w:type="spellStart"/>
+      <w:r>
+        <w:t>q</w:t>
+      </w:r>
+      <w:proofErr w:type="gramEnd"/>
+      <w:r>
+        <w:t>_</w:t>
+      </w:r>
+      <w:proofErr w:type="gramStart"/>
+      <w:r>
+        <w:t>title</w:t>
+      </w:r>
+      <w:proofErr w:type="spellEnd"/>
+      <w:r>
+        <w:t xml:space="preserve"> }}</w:t>
+      </w:r>
+      <w:r>
+        <w:t>"</w:t>
+      </w:r>
+      <w:proofErr w:type="gramEnd"/>
+      <w:r>
+        <w:t xml:space="preserve"> is </w:t>
+      </w:r>
+      <w:r>
+        <w:fldChar w:fldCharType="begin"/>
+      </w:r>
+      <w:r>
+        <w:instrText xml:space="preserve"> REF INTRODUCTION \h </w:instrText>
+      </w:r>
+      <w:r>
+        <w:fldChar w:fldCharType="separate"/>
+      </w:r>
+      <w:r>
+        <w:t>&lt;</w:t>
       </w:r>
       <w:r>
         <w:rPr>
           <w:i/>
           <w:iCs/>
         </w:rPr>
-        <w:t>reuse 10-line summary from introduction</w:t>
+        <w:t xml:space="preserve">introduce </w:t>
       </w:r>
       <w:r>
         <w:rPr>
           <w:i/>
-        </w:rPr>
+          <w:iCs/>
+        </w:rPr>
+        <w:t>question</w:t>
+      </w:r>
+      <w:r>
+        <w:rPr>
+          <w:i/>
+          <w:iCs/>
+        </w:rPr>
+        <w:t xml:space="preserve"> </w:t>
+      </w:r>
+      <w:r>
+        <w:rPr>
+          <w:i/>
+          <w:iCs/>
+        </w:rPr>
+        <w:t xml:space="preserve">in a </w:t>
+      </w:r>
+      <w:r>
+        <w:rPr>
+          <w:i/>
+          <w:iCs/>
+        </w:rPr>
+        <w:t>10-line summary</w:t>
+      </w:r>
+      <w:r>
         <w:t>&gt;.</w:t>
+      </w:r>
+      <w:r>
+        <w:fldChar w:fldCharType="end"/>
       </w:r>
     </w:p>
     <w:p>
@@ -3301,20 +3874,53 @@
         <w:rPr>
           <w:lang w:val="en-US"/>
         </w:rPr>
-        <w:t>The address for communication on Q</w:t>
-      </w:r>
-      <w:r>
-        <w:rPr>
-          <w:highlight w:val="yellow"/>
+        <w:t xml:space="preserve">The address for communication on </w:t>
+      </w:r>
+      <w:proofErr w:type="gramStart"/>
+      <w:r>
+        <w:rPr>
           <w:lang w:val="en-US"/>
         </w:rPr>
-        <w:t>X</w:t>
+        <w:t>Q</w:t>
       </w:r>
       <w:r>
         <w:rPr>
           <w:lang w:val="en-US"/>
         </w:rPr>
-        <w:t xml:space="preserve">/12 matters is </w:t>
+        <w:t>{{ q</w:t>
+      </w:r>
+      <w:proofErr w:type="gramEnd"/>
+      <w:r>
+        <w:rPr>
+          <w:lang w:val="en-US"/>
+        </w:rPr>
+        <w:t xml:space="preserve"> }}</w:t>
+      </w:r>
+      <w:proofErr w:type="gramStart"/>
+      <w:r>
+        <w:rPr>
+          <w:lang w:val="en-US"/>
+        </w:rPr>
+        <w:t>/</w:t>
+      </w:r>
+      <w:r>
+        <w:rPr>
+          <w:lang w:val="en-US"/>
+        </w:rPr>
+        <w:t>{{ sg</w:t>
+      </w:r>
+      <w:proofErr w:type="gramEnd"/>
+      <w:r>
+        <w:rPr>
+          <w:lang w:val="en-US"/>
+        </w:rPr>
+        <w:t xml:space="preserve"> }}</w:t>
+      </w:r>
+      <w:r>
+        <w:rPr>
+          <w:lang w:val="en-US"/>
+        </w:rPr>
+        <w:t xml:space="preserve"> matters is </w:t>
       </w:r>
       <w:r>
         <w:t>t2</w:t>
@@ -3322,14 +3928,30 @@
       <w:r>
         <w:t>5</w:t>
       </w:r>
-      <w:r>
-        <w:t>sg12q</w:t>
-      </w:r>
-      <w:r>
-        <w:rPr>
-          <w:highlight w:val="yellow"/>
-        </w:rPr>
-        <w:t>X</w:t>
+      <w:proofErr w:type="gramStart"/>
+      <w:r>
+        <w:t>sg</w:t>
+      </w:r>
+      <w:r>
+        <w:t>{{ sg</w:t>
+      </w:r>
+      <w:proofErr w:type="gramEnd"/>
+      <w:r>
+        <w:t xml:space="preserve"> </w:t>
+      </w:r>
+      <w:proofErr w:type="gramStart"/>
+      <w:r>
+        <w:t>}}</w:t>
+      </w:r>
+      <w:r>
+        <w:t>q</w:t>
+      </w:r>
+      <w:r>
+        <w:t>{{ q</w:t>
+      </w:r>
+      <w:proofErr w:type="gramEnd"/>
+      <w:r>
+        <w:t xml:space="preserve"> }}</w:t>
       </w:r>
       <w:r>
         <w:t xml:space="preserve">@lists.itu.int </w:t>
@@ -3367,24 +3989,18 @@
     <w:p>
       <w:pPr>
         <w:rPr>
-          <w:highlight w:val="yellow"/>
-        </w:rPr>
-      </w:pPr>
-      <w:r>
-        <w:rPr>
           <w:i/>
           <w:iCs/>
           <w:highlight w:val="yellow"/>
         </w:rPr>
-        <w:t>Please re-use text from 1.4</w:t>
-      </w:r>
+      </w:pPr>
       <w:r>
         <w:rPr>
           <w:i/>
           <w:iCs/>
           <w:highlight w:val="yellow"/>
         </w:rPr>
-        <w:t>.1</w:t>
+        <w:t>Please re-use text from 1.4</w:t>
       </w:r>
       <w:r>
         <w:rPr>
@@ -3392,7 +4008,7 @@
           <w:iCs/>
           <w:highlight w:val="yellow"/>
         </w:rPr>
-        <w:t xml:space="preserve"> above</w:t>
+        <w:t>.1</w:t>
       </w:r>
       <w:r>
         <w:rPr>
@@ -3400,22 +4016,123 @@
           <w:iCs/>
           <w:highlight w:val="yellow"/>
         </w:rPr>
-        <w:t xml:space="preserve"> (or insert cross-reference to bookmark)</w:t>
-      </w:r>
-      <w:r>
-        <w:rPr>
-          <w:highlight w:val="yellow"/>
-        </w:rPr>
-        <w:t>.</w:t>
+        <w:t xml:space="preserve"> above</w:t>
+      </w:r>
+      <w:r>
+        <w:rPr>
+          <w:i/>
+          <w:iCs/>
+          <w:highlight w:val="yellow"/>
+        </w:rPr>
+        <w:t xml:space="preserve"> </w:t>
+      </w:r>
+      <w:r>
+        <w:rPr>
+          <w:i/>
+          <w:iCs/>
+          <w:highlight w:val="yellow"/>
+        </w:rPr>
+        <w:t xml:space="preserve">- </w:t>
+      </w:r>
+      <w:r>
+        <w:rPr>
+          <w:i/>
+          <w:iCs/>
+          <w:highlight w:val="yellow"/>
+        </w:rPr>
+        <w:t>or insert cross-reference to bookmark</w:t>
+      </w:r>
+      <w:r>
+        <w:rPr>
+          <w:i/>
+          <w:iCs/>
+          <w:highlight w:val="yellow"/>
+        </w:rPr>
+        <w:t xml:space="preserve"> like this:</w:t>
       </w:r>
     </w:p>
     <w:p>
       <w:pPr>
-        <w:pStyle w:val="Heading3"/>
+        <w:rPr>
+          <w:highlight w:val="yellow"/>
+        </w:rPr>
+      </w:pPr>
+      <w:r>
+        <w:rPr>
+          <w:i/>
+          <w:iCs/>
+          <w:highlight w:val="yellow"/>
+        </w:rPr>
+        <w:fldChar w:fldCharType="begin"/>
+      </w:r>
+      <w:r>
+        <w:rPr>
+          <w:highlight w:val="yellow"/>
+        </w:rPr>
+        <w:instrText xml:space="preserve"> REF KEY_ACHIEVEMENTS \h </w:instrText>
+      </w:r>
+      <w:r>
+        <w:rPr>
+          <w:i/>
+          <w:iCs/>
+          <w:highlight w:val="yellow"/>
+        </w:rPr>
+      </w:r>
+      <w:r>
+        <w:rPr>
+          <w:i/>
+          <w:iCs/>
+          <w:highlight w:val="yellow"/>
+        </w:rPr>
+        <w:fldChar w:fldCharType="separate"/>
+      </w:r>
+      <w:r>
+        <w:rPr>
+          <w:i/>
+          <w:iCs/>
+          <w:highlight w:val="yellow"/>
+        </w:rPr>
+        <w:t>Please state/describe/summarize the most important topics which were discussed/handled in your ad-hoc meeting(s). Ideally, in less than one page</w:t>
+      </w:r>
+      <w:r>
+        <w:rPr>
+          <w:i/>
+          <w:iCs/>
+          <w:highlight w:val="yellow"/>
+        </w:rPr>
+        <w:t>. Recommendation: Set a bookmark to the text of this content and insert a cross-reference in Annex B to reference this text</w:t>
+      </w:r>
+      <w:r>
+        <w:rPr>
+          <w:highlight w:val="yellow"/>
+        </w:rPr>
+        <w:t>.</w:t>
+      </w:r>
+      <w:r>
+        <w:rPr>
+          <w:i/>
+          <w:iCs/>
+          <w:highlight w:val="yellow"/>
+        </w:rPr>
+        <w:fldChar w:fldCharType="end"/>
+      </w:r>
+    </w:p>
+    <w:p>
+      <w:pPr>
+        <w:pStyle w:val="Heading4"/>
         <w:rPr>
           <w:rFonts w:eastAsiaTheme="minorEastAsia"/>
         </w:rPr>
       </w:pPr>
+      <w:r>
+        <w:fldChar w:fldCharType="begin"/>
+      </w:r>
+      <w:r>
+        <w:instrText xml:space="preserve"> REF TEXT_FOR_DECISION \h </w:instrText>
+      </w:r>
+      <w:r>
+        <w:fldChar w:fldCharType="separate"/>
+      </w:r>
       <w:r>
         <w:t>Text for consent/determination</w:t>
       </w:r>
@@ -3452,6 +4169,7 @@
       <w:r>
         <w:t xml:space="preserve"> Recommendation </w:t>
       </w:r>
+      <w:proofErr w:type="spellStart"/>
       <w:r>
         <w:rPr>
           <w:i/>
@@ -3460,6 +4178,7 @@
         </w:rPr>
         <w:t>B.xyz</w:t>
       </w:r>
+      <w:proofErr w:type="spellEnd"/>
       <w:r>
         <w:t xml:space="preserve"> “</w:t>
       </w:r>
@@ -3472,7 +4191,11 @@
         <w:t>Title</w:t>
       </w:r>
       <w:r>
-        <w:t>” (TD</w:t>
+        <w:t>” (</w:t>
+      </w:r>
+      <w:proofErr w:type="spellStart"/>
+      <w:r>
+        <w:t>TD</w:t>
       </w:r>
       <w:r>
         <w:rPr>
@@ -3480,6 +4203,7 @@
         </w:rPr>
         <w:t>nnnn</w:t>
       </w:r>
+      <w:proofErr w:type="spellEnd"/>
       <w:r>
         <w:t xml:space="preserve">) for </w:t>
       </w:r>
@@ -3512,7 +4236,7 @@
     </w:p>
     <w:p>
       <w:pPr>
-        <w:pStyle w:val="Heading3"/>
+        <w:pStyle w:val="Heading4"/>
       </w:pPr>
       <w:r>
         <w:t>Text for agreement</w:t>
@@ -3566,6 +4290,7 @@
       <w:r>
         <w:t xml:space="preserve">&gt; </w:t>
       </w:r>
+      <w:proofErr w:type="spellStart"/>
       <w:r>
         <w:rPr>
           <w:i/>
@@ -3574,6 +4299,7 @@
         </w:rPr>
         <w:t>B.xyz</w:t>
       </w:r>
+      <w:proofErr w:type="spellEnd"/>
       <w:r>
         <w:t xml:space="preserve"> “</w:t>
       </w:r>
@@ -3586,7 +4312,11 @@
         <w:t>Title</w:t>
       </w:r>
       <w:r>
-        <w:t>” (TD</w:t>
+        <w:t>” (</w:t>
+      </w:r>
+      <w:proofErr w:type="spellStart"/>
+      <w:r>
+        <w:t>TD</w:t>
       </w:r>
       <w:r>
         <w:rPr>
@@ -3594,6 +4324,7 @@
         </w:rPr>
         <w:t>nnnn</w:t>
       </w:r>
+      <w:proofErr w:type="spellEnd"/>
       <w:r>
         <w:t xml:space="preserve">) </w:t>
       </w:r>
@@ -3609,15 +4340,9 @@
     </w:p>
     <w:p>
       <w:pPr>
-        <w:pStyle w:val="Heading3"/>
-        <w:rPr>
-          <w:rFonts w:eastAsiaTheme="minorEastAsia"/>
-        </w:rPr>
-      </w:pPr>
-      <w:r>
-        <w:rPr>
-          <w:rFonts w:eastAsiaTheme="minorEastAsia"/>
-        </w:rPr>
+        <w:pStyle w:val="Heading4"/>
+      </w:pPr>
+      <w:r>
         <w:t>New work items for approval</w:t>
       </w:r>
     </w:p>
@@ -3642,6 +4367,7 @@
       <w:r>
         <w:t xml:space="preserve">&gt; </w:t>
       </w:r>
+      <w:proofErr w:type="spellStart"/>
       <w:r>
         <w:rPr>
           <w:i/>
@@ -3650,6 +4376,7 @@
         </w:rPr>
         <w:t>B.xyz</w:t>
       </w:r>
+      <w:proofErr w:type="spellEnd"/>
       <w:r>
         <w:t xml:space="preserve"> “</w:t>
       </w:r>
@@ -3685,7 +4412,7 @@
     </w:p>
     <w:p>
       <w:pPr>
-        <w:pStyle w:val="Heading3"/>
+        <w:pStyle w:val="Heading4"/>
       </w:pPr>
       <w:r>
         <w:t>Outgoing liaison statements for approval</w:t>
@@ -3721,7 +4448,11 @@
         <w:t>Subject</w:t>
       </w:r>
       <w:r>
-        <w:t>&gt; (TD</w:t>
+        <w:t>&gt; (</w:t>
+      </w:r>
+      <w:proofErr w:type="spellStart"/>
+      <w:r>
+        <w:t>TD</w:t>
       </w:r>
       <w:r>
         <w:rPr>
@@ -3729,6 +4460,7 @@
         </w:rPr>
         <w:t>nnnn</w:t>
       </w:r>
+      <w:proofErr w:type="spellEnd"/>
       <w:r>
         <w:t xml:space="preserve">) </w:t>
       </w:r>
@@ -3744,28 +4476,64 @@
     </w:p>
     <w:p>
       <w:pPr>
-        <w:pStyle w:val="Heading3"/>
-      </w:pPr>
-      <w:r>
-        <w:rPr>
-          <w:rFonts w:eastAsiaTheme="minorEastAsia"/>
-        </w:rPr>
-        <w:t>Interim activities</w:t>
+        <w:rPr>
+          <w:lang w:eastAsia="en-US"/>
+        </w:rPr>
+      </w:pPr>
+      <w:r>
+        <w:rPr>
+          <w:lang w:eastAsia="en-US"/>
+        </w:rPr>
+        <w:fldChar w:fldCharType="end"/>
       </w:r>
     </w:p>
     <w:p>
       <w:pPr>
-        <w:rPr>
-          <w:highlight w:val="yellow"/>
-        </w:rPr>
-      </w:pPr>
+        <w:pStyle w:val="Heading3"/>
+      </w:pPr>
+      <w:r>
+        <w:rPr>
+          <w:rFonts w:eastAsiaTheme="minorEastAsia"/>
+        </w:rPr>
+        <w:t>Interim activities</w:t>
+      </w:r>
+    </w:p>
+    <w:p>
+      <w:pPr>
+        <w:rPr>
+          <w:highlight w:val="yellow"/>
+        </w:rPr>
+      </w:pPr>
+      <w:r>
+        <w:rPr>
+          <w:highlight w:val="yellow"/>
+        </w:rPr>
+        <w:fldChar w:fldCharType="begin"/>
+      </w:r>
+      <w:r>
+        <w:rPr>
+          <w:highlight w:val="yellow"/>
+        </w:rPr>
+        <w:instrText xml:space="preserve"> REF INTERIM_ACTIVITIES \h </w:instrText>
+      </w:r>
+      <w:r>
+        <w:rPr>
+          <w:highlight w:val="yellow"/>
+        </w:rPr>
+      </w:r>
+      <w:r>
+        <w:rPr>
+          <w:highlight w:val="yellow"/>
+        </w:rPr>
+        <w:fldChar w:fldCharType="separate"/>
+      </w:r>
       <w:r>
         <w:rPr>
           <w:i/>
           <w:iCs/>
           <w:highlight w:val="yellow"/>
         </w:rPr>
-        <w:t>Please re-use text from 1.4</w:t>
+        <w:t>If any interim activities (meetings/workshops) are planned, please state their date, format (physical or virtual), location (for physical meetings) and a one-sentence objective for the meeting.</w:t>
       </w:r>
       <w:r>
         <w:rPr>
@@ -3773,23 +4541,7 @@
           <w:iCs/>
           <w:highlight w:val="yellow"/>
         </w:rPr>
-        <w:t>.3</w:t>
-      </w:r>
-      <w:r>
-        <w:rPr>
-          <w:i/>
-          <w:iCs/>
-          <w:highlight w:val="yellow"/>
-        </w:rPr>
-        <w:t xml:space="preserve"> above</w:t>
-      </w:r>
-      <w:r>
-        <w:rPr>
-          <w:i/>
-          <w:iCs/>
-          <w:highlight w:val="yellow"/>
-        </w:rPr>
-        <w:t xml:space="preserve"> (or insert cross-reference to bookmark)</w:t>
+        <w:t xml:space="preserve"> Recommendation: Set a bookmark to the text of this content and insert a cross-reference in Annex B to reference this text</w:t>
       </w:r>
       <w:r>
         <w:rPr>
@@ -3797,6 +4549,26 @@
         </w:rPr>
         <w:t>.</w:t>
       </w:r>
+    </w:p>
+    <w:p>
+      <w:pPr>
+        <w:rPr>
+          <w:highlight w:val="yellow"/>
+        </w:rPr>
+      </w:pPr>
+      <w:r>
+        <w:rPr>
+          <w:highlight w:val="yellow"/>
+        </w:rPr>
+        <w:fldChar w:fldCharType="end"/>
+      </w:r>
+    </w:p>
+    <w:p>
+      <w:pPr>
+        <w:rPr>
+          <w:highlight w:val="yellow"/>
+        </w:rPr>
+      </w:pPr>
     </w:p>
     <w:p>
       <w:pPr>
@@ -3809,23 +4581,15 @@
           <w:cols w:space="720"/>
         </w:sectPr>
       </w:pPr>
-      <w:r>
-        <w:rPr>
-          <w:i/>
-          <w:iCs/>
-          <w:highlight w:val="yellow"/>
-        </w:rPr>
-        <w:t>.</w:t>
-      </w:r>
     </w:p>
     <w:p>
       <w:pPr>
         <w:pStyle w:val="Heading1"/>
         <w:jc w:val="center"/>
       </w:pPr>
-      <w:bookmarkStart w:id="46" w:name="_Toc94183724"/>
-      <w:bookmarkStart w:id="47" w:name="_Toc18837"/>
-      <w:bookmarkStart w:id="48" w:name="_Toc15722"/>
+      <w:bookmarkStart w:id="50" w:name="_Toc94183724"/>
+      <w:bookmarkStart w:id="51" w:name="_Toc18837"/>
+      <w:bookmarkStart w:id="52" w:name="_Toc15722"/>
       <w:r>
         <w:lastRenderedPageBreak/>
         <w:t>Annex C:</w:t>
@@ -3840,15 +4604,17 @@
       <w:r>
         <w:t xml:space="preserve">ustification for proposed draft new ITU-T </w:t>
       </w:r>
-      <w:bookmarkEnd w:id="46"/>
-      <w:bookmarkEnd w:id="47"/>
-      <w:bookmarkEnd w:id="48"/>
+      <w:bookmarkEnd w:id="50"/>
+      <w:bookmarkEnd w:id="51"/>
+      <w:bookmarkEnd w:id="52"/>
+      <w:proofErr w:type="spellStart"/>
       <w:r>
         <w:rPr>
           <w:highlight w:val="yellow"/>
         </w:rPr>
         <w:t>B.xyz</w:t>
       </w:r>
+      <w:proofErr w:type="spellEnd"/>
       <w:r>
         <w:t xml:space="preserve"> "</w:t>
       </w:r>
@@ -4056,6 +4822,7 @@
               </w:rPr>
               <w:t xml:space="preserve">ITU-T </w:t>
             </w:r>
+            <w:proofErr w:type="spellStart"/>
             <w:r>
               <w:rPr>
                 <w:highlight w:val="yellow"/>
@@ -4063,12 +4830,14 @@
               </w:rPr>
               <w:t>B.xyz</w:t>
             </w:r>
+            <w:proofErr w:type="spellEnd"/>
             <w:r>
               <w:rPr>
                 <w:lang w:val="fr-FR"/>
               </w:rPr>
               <w:t xml:space="preserve"> "</w:t>
             </w:r>
+            <w:proofErr w:type="spellStart"/>
             <w:r>
               <w:rPr>
                 <w:highlight w:val="yellow"/>
@@ -4076,6 +4845,7 @@
               </w:rPr>
               <w:t>Title</w:t>
             </w:r>
+            <w:proofErr w:type="spellEnd"/>
             <w:r>
               <w:rPr>
                 <w:lang w:val="fr-FR"/>
@@ -4346,7 +5116,7 @@
                 <w:lang w:val="en-US"/>
               </w:rPr>
             </w:pPr>
-            <w:bookmarkStart w:id="49" w:name="_Hlk94532938"/>
+            <w:bookmarkStart w:id="53" w:name="_Hlk94532938"/>
             <w:r>
               <w:rPr>
                 <w:b/>
@@ -4383,7 +5153,7 @@
             </w:pPr>
           </w:p>
         </w:tc>
-        <w:bookmarkEnd w:id="49"/>
+        <w:bookmarkEnd w:id="53"/>
       </w:tr>
       <w:tr>
         <w:tc>
@@ -4665,6 +5435,7 @@
         </w:rPr>
         <w:t xml:space="preserve">ustification for proposed draft new ITU-T </w:t>
       </w:r>
+      <w:proofErr w:type="spellStart"/>
       <w:r>
         <w:rPr>
           <w:bCs/>
@@ -4672,6 +5443,7 @@
         </w:rPr>
         <w:t>B.xyz</w:t>
       </w:r>
+      <w:proofErr w:type="spellEnd"/>
       <w:r>
         <w:rPr>
           <w:bCs/>
@@ -4893,6 +5665,7 @@
               </w:rPr>
               <w:t xml:space="preserve">ITU-T </w:t>
             </w:r>
+            <w:proofErr w:type="spellStart"/>
             <w:r>
               <w:rPr>
                 <w:highlight w:val="yellow"/>
@@ -4900,12 +5673,14 @@
               </w:rPr>
               <w:t>B.xyz</w:t>
             </w:r>
+            <w:proofErr w:type="spellEnd"/>
             <w:r>
               <w:rPr>
                 <w:lang w:val="fr-FR"/>
               </w:rPr>
               <w:t xml:space="preserve"> "</w:t>
             </w:r>
+            <w:proofErr w:type="spellStart"/>
             <w:r>
               <w:rPr>
                 <w:highlight w:val="yellow"/>
@@ -4913,6 +5688,7 @@
               </w:rPr>
               <w:t>Title</w:t>
             </w:r>
+            <w:proofErr w:type="spellEnd"/>
             <w:r>
               <w:rPr>
                 <w:lang w:val="fr-FR"/>
@@ -5161,7 +5937,21 @@
               <w:rPr>
                 <w:lang w:val="en-US"/>
               </w:rPr>
-              <w:t xml:space="preserve"> (defines the intent or object of the Recommendation and the aspects covered, thereby indicating the limits of its applicability):</w:t>
+              <w:t xml:space="preserve"> (</w:t>
+            </w:r>
+            <w:proofErr w:type="gramStart"/>
+            <w:r>
+              <w:rPr>
+                <w:lang w:val="en-US"/>
+              </w:rPr>
+              <w:t>defines</w:t>
+            </w:r>
+            <w:proofErr w:type="gramEnd"/>
+            <w:r>
+              <w:rPr>
+                <w:lang w:val="en-US"/>
+              </w:rPr>
+              <w:t xml:space="preserve"> the intent or object of the Recommendation and the aspects covered, thereby indicating the limits of its applicability):</w:t>
             </w:r>
           </w:p>
         </w:tc>
@@ -6702,6 +7492,7 @@
   <w:style w:type="character" w:default="1" w:styleId="DefaultParagraphFont">
     <w:name w:val="Default Paragraph Font"/>
     <w:uiPriority w:val="1"/>
+    <w:semiHidden/>
     <w:unhideWhenUsed/>
   </w:style>
   <w:style w:type="table" w:default="1" w:styleId="TableNormal">
@@ -9769,6 +10560,18 @@
 </file>
 
 <file path=customXml/item2.xml><?xml version="1.0" encoding="utf-8"?>
+<b:Sources xmlns:b="http://schemas.openxmlformats.org/officeDocument/2006/bibliography" xmlns="http://schemas.openxmlformats.org/officeDocument/2006/bibliography" SelectedStyle="\APASixthEditionOfficeOnline.xsl" StyleName="APA" Version="6"/>
+</file>
+
+<file path=customXml/item3.xml><?xml version="1.0" encoding="utf-8"?>
+<p:properties xmlns:p="http://schemas.microsoft.com/office/2006/metadata/properties" xmlns:xsi="http://www.w3.org/2001/XMLSchema-instance" xmlns:pc="http://schemas.microsoft.com/office/infopath/2007/PartnerControls">
+  <documentManagement>
+    <Comment xmlns="1238c2fb-f919-419c-a17c-617fee3c8b80" xsi:nil="true"/>
+  </documentManagement>
+</p:properties>
+</file>
+
+<file path=customXml/item4.xml><?xml version="1.0" encoding="utf-8"?>
 <ct:contentTypeSchema xmlns:ct="http://schemas.microsoft.com/office/2006/metadata/contentType" xmlns:ma="http://schemas.microsoft.com/office/2006/metadata/properties/metaAttributes" ct:_="" ma:_="" ma:contentTypeName="Document" ma:contentTypeID="0x010100DD41769929400247A482A6B8D8C3D7A8" ma:contentTypeVersion="13" ma:contentTypeDescription="Create a new document." ma:contentTypeScope="" ma:versionID="e830e95c80d01d3c77f9c8d76986a6e8">
   <xsd:schema xmlns:xsd="http://www.w3.org/2001/XMLSchema" xmlns:xs="http://www.w3.org/2001/XMLSchema" xmlns:p="http://schemas.microsoft.com/office/2006/metadata/properties" xmlns:ns2="1238c2fb-f919-419c-a17c-617fee3c8b80" xmlns:ns3="fb0eb7e9-6560-4c49-b26e-dd8179726d23" targetNamespace="http://schemas.microsoft.com/office/2006/metadata/properties" ma:root="true" ma:fieldsID="80e8854e3f0d6c79f468e007b42a6179" ns2:_="" ns3:_="">
     <xsd:import namespace="1238c2fb-f919-419c-a17c-617fee3c8b80"/>
@@ -9993,18 +10796,6 @@
 </ct:contentTypeSchema>
 </file>
 
-<file path=customXml/item3.xml><?xml version="1.0" encoding="utf-8"?>
-<p:properties xmlns:p="http://schemas.microsoft.com/office/2006/metadata/properties" xmlns:xsi="http://www.w3.org/2001/XMLSchema-instance" xmlns:pc="http://schemas.microsoft.com/office/infopath/2007/PartnerControls">
-  <documentManagement>
-    <Comment xmlns="1238c2fb-f919-419c-a17c-617fee3c8b80" xsi:nil="true"/>
-  </documentManagement>
-</p:properties>
-</file>
-
-<file path=customXml/item4.xml><?xml version="1.0" encoding="utf-8"?>
-<b:Sources xmlns:b="http://schemas.openxmlformats.org/officeDocument/2006/bibliography" xmlns="http://schemas.openxmlformats.org/officeDocument/2006/bibliography" SelectedStyle="\APASixthEditionOfficeOnline.xsl" StyleName="APA" Version="6"/>
-</file>
-
 <file path=customXml/itemProps1.xml><?xml version="1.0" encoding="utf-8"?>
 <ds:datastoreItem xmlns:ds="http://schemas.openxmlformats.org/officeDocument/2006/customXml" ds:itemID="{33751D69-C054-4D4D-81C3-C6AE3340C6F4}">
   <ds:schemaRefs>
@@ -10014,6 +10805,24 @@
 </file>
 
 <file path=customXml/itemProps2.xml><?xml version="1.0" encoding="utf-8"?>
+<ds:datastoreItem xmlns:ds="http://schemas.openxmlformats.org/officeDocument/2006/customXml" ds:itemID="{E156D120-7A8D-4235-A055-A06BCD8FBB4C}">
+  <ds:schemaRefs>
+    <ds:schemaRef ds:uri="http://schemas.openxmlformats.org/officeDocument/2006/bibliography"/>
+  </ds:schemaRefs>
+</ds:datastoreItem>
+</file>
+
+<file path=customXml/itemProps3.xml><?xml version="1.0" encoding="utf-8"?>
+<ds:datastoreItem xmlns:ds="http://schemas.openxmlformats.org/officeDocument/2006/customXml" ds:itemID="{EF8523CC-DEB2-463D-9A27-DF0B8D2CAEC3}">
+  <ds:schemaRefs>
+    <ds:schemaRef ds:uri="http://schemas.microsoft.com/office/2006/metadata/properties"/>
+    <ds:schemaRef ds:uri="http://schemas.microsoft.com/office/infopath/2007/PartnerControls"/>
+    <ds:schemaRef ds:uri="1238c2fb-f919-419c-a17c-617fee3c8b80"/>
+  </ds:schemaRefs>
+</ds:datastoreItem>
+</file>
+
+<file path=customXml/itemProps4.xml><?xml version="1.0" encoding="utf-8"?>
 <ds:datastoreItem xmlns:ds="http://schemas.openxmlformats.org/officeDocument/2006/customXml" ds:itemID="{EFBBA7A6-AE2F-44D1-85FE-811BBDB2A758}">
   <ds:schemaRefs>
     <ds:schemaRef ds:uri="http://schemas.microsoft.com/office/2006/metadata/contentType"/>
@@ -10030,22 +10839,4 @@
     <ds:schemaRef ds:uri="http://schemas.microsoft.com/internal/obd"/>
   </ds:schemaRefs>
 </ds:datastoreItem>
-</file>
-
-<file path=customXml/itemProps3.xml><?xml version="1.0" encoding="utf-8"?>
-<ds:datastoreItem xmlns:ds="http://schemas.openxmlformats.org/officeDocument/2006/customXml" ds:itemID="{EF8523CC-DEB2-463D-9A27-DF0B8D2CAEC3}">
-  <ds:schemaRefs>
-    <ds:schemaRef ds:uri="http://schemas.microsoft.com/office/2006/metadata/properties"/>
-    <ds:schemaRef ds:uri="http://schemas.microsoft.com/office/infopath/2007/PartnerControls"/>
-    <ds:schemaRef ds:uri="1238c2fb-f919-419c-a17c-617fee3c8b80"/>
-  </ds:schemaRefs>
-</ds:datastoreItem>
-</file>
-
-<file path=customXml/itemProps4.xml><?xml version="1.0" encoding="utf-8"?>
-<ds:datastoreItem xmlns:ds="http://schemas.openxmlformats.org/officeDocument/2006/customXml" ds:itemID="{E156D120-7A8D-4235-A055-A06BCD8FBB4C}">
-  <ds:schemaRefs>
-    <ds:schemaRef ds:uri="http://schemas.openxmlformats.org/officeDocument/2006/bibliography"/>
-  </ds:schemaRefs>
-</ds:datastoreItem>
 </file>
</xml_diff>

<commit_message>
Enhance report template by including rapporteur identification and updating contact insertion comments
</commit_message>
<xml_diff>
--- a/src/rapporteur_helper/data/template.docx
+++ b/src/rapporteur_helper/data/template.docx
@@ -340,24 +340,14 @@
             <w:pPr>
               <w:pStyle w:val="TSBHeaderQuestion"/>
             </w:pPr>
-            <w:proofErr w:type="gramStart"/>
-            <w:r>
-              <w:t>{{ q</w:t>
-            </w:r>
-            <w:proofErr w:type="gramEnd"/>
-            <w:r>
-              <w:t xml:space="preserve"> }}</w:t>
-            </w:r>
-            <w:proofErr w:type="gramStart"/>
+            <w:r>
+              <w:t>{{ q }}</w:t>
+            </w:r>
             <w:r>
               <w:t>/</w:t>
             </w:r>
             <w:r>
-              <w:t>{{ sg</w:t>
-            </w:r>
-            <w:proofErr w:type="gramEnd"/>
-            <w:r>
-              <w:t xml:space="preserve"> }}</w:t>
+              <w:t>{{ sg }}</w:t>
             </w:r>
           </w:p>
         </w:tc>
@@ -369,21 +359,8 @@
             <w:pPr>
               <w:pStyle w:val="VenueDate"/>
             </w:pPr>
-            <w:proofErr w:type="gramStart"/>
-            <w:r>
-              <w:t xml:space="preserve">{{ </w:t>
-            </w:r>
-            <w:proofErr w:type="spellStart"/>
-            <w:r>
-              <w:t>place</w:t>
-            </w:r>
-            <w:proofErr w:type="gramEnd"/>
-            <w:r>
-              <w:t>_date</w:t>
-            </w:r>
-            <w:proofErr w:type="spellEnd"/>
-            <w:r>
-              <w:t xml:space="preserve"> }}</w:t>
+            <w:r>
+              <w:t>{{ place_date }}</w:t>
             </w:r>
           </w:p>
         </w:tc>
@@ -455,26 +432,19 @@
               <w:pStyle w:val="TSBHeaderSource"/>
             </w:pPr>
             <w:r>
-              <w:t xml:space="preserve">Rapporteur </w:t>
-            </w:r>
-            <w:proofErr w:type="gramStart"/>
-            <w:r>
-              <w:t>{{ q</w:t>
-            </w:r>
-            <w:proofErr w:type="gramEnd"/>
-            <w:r>
-              <w:t xml:space="preserve"> }}</w:t>
-            </w:r>
-            <w:proofErr w:type="gramStart"/>
+              <w:t>{{ rapporteur_ident }}</w:t>
+            </w:r>
+            <w:r>
+              <w:t xml:space="preserve"> </w:t>
+            </w:r>
+            <w:r>
+              <w:t>{{ q }}</w:t>
+            </w:r>
             <w:r>
               <w:t>/</w:t>
             </w:r>
             <w:r>
-              <w:t>{{ sg</w:t>
-            </w:r>
-            <w:proofErr w:type="gramEnd"/>
-            <w:r>
-              <w:t xml:space="preserve"> }}</w:t>
+              <w:t>{{ sg }}</w:t>
             </w:r>
           </w:p>
         </w:tc>
@@ -524,43 +494,20 @@
             <w:r>
               <w:t xml:space="preserve">Status report of Question </w:t>
             </w:r>
-            <w:proofErr w:type="gramStart"/>
-            <w:r>
-              <w:t>{{ q</w:t>
-            </w:r>
-            <w:proofErr w:type="gramEnd"/>
-            <w:r>
-              <w:t xml:space="preserve"> }}</w:t>
-            </w:r>
-            <w:proofErr w:type="gramStart"/>
+            <w:r>
+              <w:t>{{ q }}</w:t>
+            </w:r>
             <w:r>
               <w:t>/</w:t>
             </w:r>
             <w:r>
-              <w:t>{{ sg</w:t>
-            </w:r>
-            <w:proofErr w:type="gramEnd"/>
-            <w:r>
-              <w:t xml:space="preserve"> }}</w:t>
+              <w:t>{{ sg }}</w:t>
             </w:r>
             <w:r>
               <w:t xml:space="preserve">: </w:t>
             </w:r>
-            <w:proofErr w:type="gramStart"/>
-            <w:r>
-              <w:t xml:space="preserve">{{ </w:t>
-            </w:r>
-            <w:proofErr w:type="spellStart"/>
-            <w:r>
-              <w:t>q</w:t>
-            </w:r>
-            <w:proofErr w:type="gramEnd"/>
-            <w:r>
-              <w:t>_title</w:t>
-            </w:r>
-            <w:proofErr w:type="spellEnd"/>
-            <w:r>
-              <w:t xml:space="preserve"> }}</w:t>
+            <w:r>
+              <w:t>{{ q_title }}</w:t>
             </w:r>
           </w:p>
         </w:tc>
@@ -890,13 +837,8 @@
             <w:pPr>
               <w:pStyle w:val="TSBHeaderSummary"/>
             </w:pPr>
-            <w:proofErr w:type="gramStart"/>
-            <w:r>
-              <w:t>{{ abstract</w:t>
-            </w:r>
-            <w:proofErr w:type="gramEnd"/>
-            <w:r>
-              <w:t xml:space="preserve"> }}</w:t>
+            <w:r>
+              <w:t>{{ abstract }}</w:t>
             </w:r>
           </w:p>
         </w:tc>
@@ -919,18 +861,10 @@
     </w:p>
     <w:p>
       <w:r>
-        <w:t xml:space="preserve">The work of </w:t>
-      </w:r>
-      <w:proofErr w:type="gramStart"/>
-      <w:r>
-        <w:t>Q</w:t>
-      </w:r>
-      <w:r>
-        <w:t>{{ q</w:t>
-      </w:r>
-      <w:proofErr w:type="gramEnd"/>
-      <w:r>
-        <w:t xml:space="preserve"> }}</w:t>
+        <w:t>The work of Q</w:t>
+      </w:r>
+      <w:r>
+        <w:t>{{ q }}</w:t>
       </w:r>
       <w:r>
         <w:t>/</w:t>
@@ -938,32 +872,11 @@
       <w:r>
         <w:t>12 "</w:t>
       </w:r>
-      <w:proofErr w:type="gramStart"/>
-      <w:r>
-        <w:t xml:space="preserve">{{ </w:t>
-      </w:r>
-      <w:proofErr w:type="spellStart"/>
-      <w:r>
-        <w:t>q</w:t>
-      </w:r>
-      <w:proofErr w:type="gramEnd"/>
-      <w:r>
-        <w:t>_</w:t>
-      </w:r>
-      <w:proofErr w:type="gramStart"/>
-      <w:r>
-        <w:t>title</w:t>
-      </w:r>
-      <w:proofErr w:type="spellEnd"/>
-      <w:r>
-        <w:t xml:space="preserve"> }}</w:t>
-      </w:r>
-      <w:r>
-        <w:t>"</w:t>
-      </w:r>
-      <w:proofErr w:type="gramEnd"/>
-      <w:r>
-        <w:t xml:space="preserve"> is</w:t>
+      <w:r>
+        <w:t>{{ q_title }}</w:t>
+      </w:r>
+      <w:r>
+        <w:t>" is</w:t>
       </w:r>
       <w:r>
         <w:t xml:space="preserve"> </w:t>
@@ -977,14 +890,7 @@
           <w:i/>
           <w:iCs/>
         </w:rPr>
-        <w:t xml:space="preserve">introduce </w:t>
-      </w:r>
-      <w:r>
-        <w:rPr>
-          <w:i/>
-          <w:iCs/>
-        </w:rPr>
-        <w:t>question</w:t>
+        <w:t>introduce question</w:t>
       </w:r>
       <w:r>
         <w:rPr>
@@ -1154,33 +1060,11 @@
         </w:rPr>
         <w:t xml:space="preserve">Question </w:t>
       </w:r>
-      <w:proofErr w:type="gramStart"/>
       <w:r>
         <w:rPr>
           <w:rFonts w:eastAsiaTheme="minorEastAsia"/>
         </w:rPr>
-        <w:t>{{ q</w:t>
-      </w:r>
-      <w:proofErr w:type="gramEnd"/>
-      <w:r>
-        <w:rPr>
-          <w:rFonts w:eastAsiaTheme="minorEastAsia"/>
-        </w:rPr>
-        <w:t xml:space="preserve"> }}</w:t>
-      </w:r>
-      <w:proofErr w:type="gramStart"/>
-      <w:r>
-        <w:rPr>
-          <w:rFonts w:eastAsiaTheme="minorEastAsia"/>
-        </w:rPr>
-        <w:t>/{{ sg</w:t>
-      </w:r>
-      <w:proofErr w:type="gramEnd"/>
-      <w:r>
-        <w:rPr>
-          <w:rFonts w:eastAsiaTheme="minorEastAsia"/>
-        </w:rPr>
-        <w:t xml:space="preserve"> }}</w:t>
+        <w:t>{{ q }}/{{ sg }}</w:t>
       </w:r>
       <w:r>
         <w:rPr>
@@ -1195,64 +1079,15 @@
         <w:rPr>
           <w:rFonts w:eastAsiaTheme="minorEastAsia"/>
         </w:rPr>
-        <w:t>"</w:t>
-      </w:r>
-      <w:proofErr w:type="gramStart"/>
-      <w:r>
-        <w:rPr>
-          <w:rFonts w:eastAsiaTheme="minorEastAsia"/>
-        </w:rPr>
-        <w:t xml:space="preserve">{{ </w:t>
-      </w:r>
-      <w:proofErr w:type="spellStart"/>
-      <w:r>
-        <w:rPr>
-          <w:rFonts w:eastAsiaTheme="minorEastAsia"/>
-        </w:rPr>
-        <w:t>q</w:t>
-      </w:r>
-      <w:proofErr w:type="gramEnd"/>
-      <w:r>
-        <w:rPr>
-          <w:rFonts w:eastAsiaTheme="minorEastAsia"/>
-        </w:rPr>
-        <w:t>_</w:t>
-      </w:r>
-      <w:proofErr w:type="gramStart"/>
-      <w:r>
-        <w:rPr>
-          <w:rFonts w:eastAsiaTheme="minorEastAsia"/>
-        </w:rPr>
-        <w:t>title</w:t>
-      </w:r>
-      <w:proofErr w:type="spellEnd"/>
-      <w:r>
-        <w:rPr>
-          <w:rFonts w:eastAsiaTheme="minorEastAsia"/>
-        </w:rPr>
-        <w:t xml:space="preserve"> }}"</w:t>
-      </w:r>
-      <w:proofErr w:type="gramEnd"/>
+        <w:t>"{{ q_title }}"</w:t>
+      </w:r>
     </w:p>
     <w:p>
       <w:r>
         <w:t xml:space="preserve">Question </w:t>
       </w:r>
-      <w:proofErr w:type="gramStart"/>
-      <w:r>
-        <w:t>{{ q</w:t>
-      </w:r>
-      <w:proofErr w:type="gramEnd"/>
-      <w:r>
-        <w:t xml:space="preserve"> }}</w:t>
-      </w:r>
-      <w:proofErr w:type="gramStart"/>
-      <w:r>
-        <w:t>/{{ sg</w:t>
-      </w:r>
-      <w:proofErr w:type="gramEnd"/>
-      <w:r>
-        <w:t xml:space="preserve"> }}</w:t>
+      <w:r>
+        <w:t>{{ q }}/{{ sg }}</w:t>
       </w:r>
       <w:r>
         <w:t xml:space="preserve"> met in Y sessions under the [co-] chairmanship of name of Rapporteur (organization, country) [with the assistance of name of associate Rapporteur (organization, country)]. The agenda in Annex A was adopted.</w:t>
@@ -1277,34 +1112,8 @@
         <w:rPr>
           <w:highlight w:val="yellow"/>
         </w:rPr>
-        <w:t xml:space="preserve">Progress work on </w:t>
-      </w:r>
-      <w:proofErr w:type="spellStart"/>
-      <w:proofErr w:type="gramStart"/>
-      <w:r>
-        <w:rPr>
-          <w:highlight w:val="yellow"/>
-        </w:rPr>
-        <w:t>Y.xxxx</w:t>
-      </w:r>
-      <w:proofErr w:type="spellEnd"/>
-      <w:proofErr w:type="gramEnd"/>
-      <w:r>
-        <w:rPr>
-          <w:highlight w:val="yellow"/>
-        </w:rPr>
-        <w:t xml:space="preserve">, </w:t>
-      </w:r>
-      <w:proofErr w:type="spellStart"/>
-      <w:proofErr w:type="gramStart"/>
-      <w:r>
-        <w:rPr>
-          <w:highlight w:val="yellow"/>
-        </w:rPr>
-        <w:t>P.vvvv</w:t>
-      </w:r>
-      <w:proofErr w:type="spellEnd"/>
-      <w:proofErr w:type="gramEnd"/>
+        <w:t>Progress work on Y.xxxx, P.vvvv</w:t>
+      </w:r>
     </w:p>
     <w:p>
       <w:pPr>
@@ -1887,8 +1696,8 @@
           <w:rFonts w:eastAsiaTheme="minorEastAsia"/>
         </w:rPr>
       </w:pPr>
-      <w:bookmarkStart w:id="38" w:name="_Toc94096379"/>
-      <w:bookmarkStart w:id="39" w:name="TEXT_FOR_DECISION"/>
+      <w:bookmarkStart w:id="38" w:name="TEXT_FOR_DECISION"/>
+      <w:bookmarkStart w:id="39" w:name="_Toc94096379"/>
       <w:r>
         <w:t>Text for consent/determination</w:t>
       </w:r>
@@ -1925,7 +1734,6 @@
       <w:r>
         <w:t xml:space="preserve"> Recommendation </w:t>
       </w:r>
-      <w:proofErr w:type="spellStart"/>
       <w:r>
         <w:rPr>
           <w:i/>
@@ -1934,7 +1742,6 @@
         </w:rPr>
         <w:t>B.xyz</w:t>
       </w:r>
-      <w:proofErr w:type="spellEnd"/>
       <w:r>
         <w:t xml:space="preserve"> “</w:t>
       </w:r>
@@ -1947,11 +1754,7 @@
         <w:t>Title</w:t>
       </w:r>
       <w:r>
-        <w:t>” (</w:t>
-      </w:r>
-      <w:proofErr w:type="spellStart"/>
-      <w:r>
-        <w:t>TD</w:t>
+        <w:t>” (TD</w:t>
       </w:r>
       <w:r>
         <w:rPr>
@@ -1959,7 +1762,6 @@
         </w:rPr>
         <w:t>nnnn</w:t>
       </w:r>
-      <w:proofErr w:type="spellEnd"/>
       <w:r>
         <w:t xml:space="preserve">) for </w:t>
       </w:r>
@@ -2046,7 +1848,6 @@
       <w:r>
         <w:t xml:space="preserve">&gt; </w:t>
       </w:r>
-      <w:proofErr w:type="spellStart"/>
       <w:r>
         <w:rPr>
           <w:i/>
@@ -2055,7 +1856,6 @@
         </w:rPr>
         <w:t>B.xyz</w:t>
       </w:r>
-      <w:proofErr w:type="spellEnd"/>
       <w:r>
         <w:t xml:space="preserve"> “</w:t>
       </w:r>
@@ -2068,11 +1868,7 @@
         <w:t>Title</w:t>
       </w:r>
       <w:r>
-        <w:t>” (</w:t>
-      </w:r>
-      <w:proofErr w:type="spellStart"/>
-      <w:r>
-        <w:t>TD</w:t>
+        <w:t>” (TD</w:t>
       </w:r>
       <w:r>
         <w:rPr>
@@ -2080,7 +1876,6 @@
         </w:rPr>
         <w:t>nnnn</w:t>
       </w:r>
-      <w:proofErr w:type="spellEnd"/>
       <w:r>
         <w:t xml:space="preserve">) </w:t>
       </w:r>
@@ -2123,7 +1918,6 @@
       <w:r>
         <w:t xml:space="preserve">&gt; </w:t>
       </w:r>
-      <w:proofErr w:type="spellStart"/>
       <w:r>
         <w:rPr>
           <w:i/>
@@ -2132,7 +1926,6 @@
         </w:rPr>
         <w:t>B.xyz</w:t>
       </w:r>
-      <w:proofErr w:type="spellEnd"/>
       <w:r>
         <w:t xml:space="preserve"> “</w:t>
       </w:r>
@@ -2204,11 +1997,7 @@
         <w:t>Subject</w:t>
       </w:r>
       <w:r>
-        <w:t>&gt; (</w:t>
-      </w:r>
-      <w:proofErr w:type="spellStart"/>
-      <w:r>
-        <w:t>TD</w:t>
+        <w:t>&gt; (TD</w:t>
       </w:r>
       <w:r>
         <w:rPr>
@@ -2216,7 +2005,6 @@
         </w:rPr>
         <w:t>nnnn</w:t>
       </w:r>
-      <w:proofErr w:type="spellEnd"/>
       <w:r>
         <w:t xml:space="preserve">) </w:t>
       </w:r>
@@ -2230,7 +2018,7 @@
         <w:t>.</w:t>
       </w:r>
     </w:p>
-    <w:bookmarkEnd w:id="39"/>
+    <w:bookmarkEnd w:id="38"/>
     <w:p>
       <w:pPr>
         <w:pStyle w:val="Heading3"/>
@@ -2259,7 +2047,7 @@
         </w:rPr>
         <w:t xml:space="preserve">Interim </w:t>
       </w:r>
-      <w:bookmarkEnd w:id="38"/>
+      <w:bookmarkEnd w:id="39"/>
       <w:r>
         <w:rPr>
           <w:rFonts w:eastAsiaTheme="minorEastAsia"/>
@@ -2273,10 +2061,10 @@
           <w:highlight w:val="yellow"/>
         </w:rPr>
       </w:pPr>
-      <w:bookmarkStart w:id="40" w:name="_Toc244266991"/>
-      <w:bookmarkStart w:id="41" w:name="_Toc248114411"/>
-      <w:bookmarkStart w:id="42" w:name="_Toc94096377"/>
-      <w:bookmarkStart w:id="43" w:name="INTERIM_ACTIVITIES"/>
+      <w:bookmarkStart w:id="40" w:name="INTERIM_ACTIVITIES"/>
+      <w:bookmarkStart w:id="41" w:name="_Toc244266991"/>
+      <w:bookmarkStart w:id="42" w:name="_Toc248114411"/>
+      <w:bookmarkStart w:id="43" w:name="_Toc94096377"/>
       <w:r>
         <w:rPr>
           <w:i/>
@@ -2300,7 +2088,7 @@
         <w:t>.</w:t>
       </w:r>
     </w:p>
-    <w:bookmarkEnd w:id="43"/>
+    <w:bookmarkEnd w:id="40"/>
     <w:p>
       <w:pPr>
         <w:rPr>
@@ -2347,9 +2135,9 @@
         </w:rPr>
         <w:t xml:space="preserve">Work </w:t>
       </w:r>
-      <w:bookmarkEnd w:id="40"/>
       <w:bookmarkEnd w:id="41"/>
       <w:bookmarkEnd w:id="42"/>
+      <w:bookmarkEnd w:id="43"/>
       <w:r>
         <w:rPr>
           <w:rFonts w:eastAsiaTheme="minorEastAsia"/>
@@ -2371,18 +2159,8 @@
           <w:iCs/>
           <w:highlight w:val="yellow"/>
         </w:rPr>
-        <w:t xml:space="preserve">Enable Track Changes mode to indicate any work programme updates in </w:t>
-      </w:r>
-      <w:proofErr w:type="spellStart"/>
-      <w:r>
-        <w:rPr>
-          <w:i/>
-          <w:iCs/>
-          <w:highlight w:val="yellow"/>
-        </w:rPr>
-        <w:t>revmarks</w:t>
-      </w:r>
-      <w:proofErr w:type="spellEnd"/>
+        <w:t>Enable Track Changes mode to indicate any work programme updates in revmarks</w:t>
+      </w:r>
     </w:p>
     <w:p>
       <w:pPr>
@@ -2686,14 +2464,12 @@
                 <w:lang w:val="en-US"/>
               </w:rPr>
             </w:pPr>
-            <w:proofErr w:type="spellStart"/>
             <w:r>
               <w:rPr>
                 <w:lang w:val="en-US"/>
               </w:rPr>
               <w:t>WP_WorkItem</w:t>
             </w:r>
-            <w:proofErr w:type="spellEnd"/>
           </w:p>
         </w:tc>
         <w:tc>
@@ -2713,14 +2489,12 @@
                 <w:lang w:val="en-US"/>
               </w:rPr>
             </w:pPr>
-            <w:proofErr w:type="spellStart"/>
             <w:r>
               <w:rPr>
                 <w:lang w:val="en-US"/>
               </w:rPr>
               <w:t>WP_Version</w:t>
             </w:r>
-            <w:proofErr w:type="spellEnd"/>
           </w:p>
         </w:tc>
         <w:tc>
@@ -2740,14 +2514,12 @@
                 <w:lang w:val="en-US"/>
               </w:rPr>
             </w:pPr>
-            <w:proofErr w:type="spellStart"/>
             <w:r>
               <w:rPr>
                 <w:lang w:val="en-US"/>
               </w:rPr>
               <w:t>WP_Title</w:t>
             </w:r>
-            <w:proofErr w:type="spellEnd"/>
           </w:p>
         </w:tc>
         <w:tc>
@@ -2767,14 +2539,12 @@
                 <w:lang w:val="en-US"/>
               </w:rPr>
             </w:pPr>
-            <w:proofErr w:type="spellStart"/>
             <w:r>
               <w:rPr>
                 <w:lang w:val="en-US"/>
               </w:rPr>
               <w:t>WP_Process</w:t>
             </w:r>
-            <w:proofErr w:type="spellEnd"/>
           </w:p>
         </w:tc>
         <w:tc>
@@ -2794,14 +2564,12 @@
                 <w:lang w:val="en-US"/>
               </w:rPr>
             </w:pPr>
-            <w:proofErr w:type="spellStart"/>
             <w:r>
               <w:rPr>
                 <w:lang w:val="en-US"/>
               </w:rPr>
               <w:t>WP_Priority</w:t>
             </w:r>
-            <w:proofErr w:type="spellEnd"/>
           </w:p>
         </w:tc>
         <w:tc>
@@ -2821,14 +2589,12 @@
                 <w:lang w:val="en-US"/>
               </w:rPr>
             </w:pPr>
-            <w:proofErr w:type="spellStart"/>
             <w:r>
               <w:rPr>
                 <w:lang w:val="en-US"/>
               </w:rPr>
               <w:t>WP_Timing</w:t>
             </w:r>
-            <w:proofErr w:type="spellEnd"/>
           </w:p>
         </w:tc>
         <w:tc>
@@ -2848,14 +2614,12 @@
                 <w:lang w:val="en-US"/>
               </w:rPr>
             </w:pPr>
-            <w:proofErr w:type="spellStart"/>
             <w:r>
               <w:rPr>
                 <w:lang w:val="en-US"/>
               </w:rPr>
               <w:t>WP_Editors</w:t>
             </w:r>
-            <w:proofErr w:type="spellEnd"/>
           </w:p>
         </w:tc>
         <w:tc>
@@ -2875,14 +2639,12 @@
                 <w:lang w:val="en-US"/>
               </w:rPr>
             </w:pPr>
-            <w:proofErr w:type="spellStart"/>
             <w:r>
               <w:rPr>
                 <w:lang w:val="en-US"/>
               </w:rPr>
               <w:t>WP_BaseTexts</w:t>
             </w:r>
-            <w:proofErr w:type="spellEnd"/>
           </w:p>
         </w:tc>
         <w:tc>
@@ -2902,14 +2664,12 @@
                 <w:lang w:val="en-US"/>
               </w:rPr>
             </w:pPr>
-            <w:proofErr w:type="spellStart"/>
             <w:r>
               <w:rPr>
                 <w:lang w:val="en-US"/>
               </w:rPr>
               <w:t>WP_Relationship</w:t>
             </w:r>
-            <w:proofErr w:type="spellEnd"/>
           </w:p>
         </w:tc>
       </w:tr>
@@ -2958,29 +2718,16 @@
       <w:bookmarkEnd w:id="48"/>
       <w:bookmarkEnd w:id="49"/>
       <w:r>
-        <w:t xml:space="preserve">Draft agenda for </w:t>
-      </w:r>
-      <w:proofErr w:type="gramStart"/>
-      <w:r>
-        <w:t>Q</w:t>
-      </w:r>
-      <w:r>
-        <w:t>{{ q</w:t>
-      </w:r>
-      <w:proofErr w:type="gramEnd"/>
-      <w:r>
-        <w:t xml:space="preserve"> }}</w:t>
-      </w:r>
-      <w:proofErr w:type="gramStart"/>
+        <w:t>Draft agenda for Q</w:t>
+      </w:r>
+      <w:r>
+        <w:t>{{ q }}</w:t>
+      </w:r>
       <w:r>
         <w:t>/</w:t>
       </w:r>
       <w:r>
-        <w:t>{{ sg</w:t>
-      </w:r>
-      <w:proofErr w:type="gramEnd"/>
-      <w:r>
-        <w:t xml:space="preserve"> }}</w:t>
+        <w:t>{{ sg }}</w:t>
       </w:r>
     </w:p>
     <w:p>
@@ -3207,17 +2954,8 @@
                 <w:highlight w:val="yellow"/>
                 <w:lang w:val="en-US"/>
               </w:rPr>
-              <w:t xml:space="preserve">Item 3: </w:t>
-            </w:r>
-            <w:proofErr w:type="spellStart"/>
-            <w:r>
-              <w:rPr>
-                <w:highlight w:val="yellow"/>
-                <w:lang w:val="en-US"/>
-              </w:rPr>
-              <w:t>Cnnn</w:t>
-            </w:r>
-            <w:proofErr w:type="spellEnd"/>
+              <w:t>Item 3: Cnnn</w:t>
+            </w:r>
           </w:p>
           <w:p>
             <w:pPr>
@@ -3235,23 +2973,7 @@
                 <w:highlight w:val="yellow"/>
                 <w:lang w:val="en-US"/>
               </w:rPr>
-              <w:t xml:space="preserve">Item 4: </w:t>
-            </w:r>
-            <w:proofErr w:type="spellStart"/>
-            <w:r>
-              <w:rPr>
-                <w:highlight w:val="yellow"/>
-                <w:lang w:val="en-US"/>
-              </w:rPr>
-              <w:t>TDnnn</w:t>
-            </w:r>
-            <w:proofErr w:type="spellEnd"/>
-            <w:r>
-              <w:rPr>
-                <w:highlight w:val="yellow"/>
-                <w:lang w:val="en-US"/>
-              </w:rPr>
-              <w:t xml:space="preserve"> </w:t>
+              <w:t xml:space="preserve">Item 4: TDnnn </w:t>
             </w:r>
           </w:p>
           <w:p>
@@ -3270,23 +2992,7 @@
                 <w:highlight w:val="yellow"/>
                 <w:lang w:val="en-US"/>
               </w:rPr>
-              <w:t xml:space="preserve">Item 5: </w:t>
-            </w:r>
-            <w:proofErr w:type="spellStart"/>
-            <w:r>
-              <w:rPr>
-                <w:highlight w:val="yellow"/>
-                <w:lang w:val="en-US"/>
-              </w:rPr>
-              <w:t>TDnnn</w:t>
-            </w:r>
-            <w:proofErr w:type="spellEnd"/>
-            <w:r>
-              <w:rPr>
-                <w:highlight w:val="yellow"/>
-                <w:lang w:val="en-US"/>
-              </w:rPr>
-              <w:t xml:space="preserve"> </w:t>
+              <w:t xml:space="preserve">Item 5: TDnnn </w:t>
             </w:r>
           </w:p>
         </w:tc>
@@ -3383,39 +3089,7 @@
                 <w:highlight w:val="yellow"/>
                 <w:lang w:val="en-US"/>
               </w:rPr>
-              <w:t xml:space="preserve">Item 6: </w:t>
-            </w:r>
-            <w:proofErr w:type="spellStart"/>
-            <w:r>
-              <w:rPr>
-                <w:highlight w:val="yellow"/>
-                <w:lang w:val="en-US"/>
-              </w:rPr>
-              <w:t>Cxxx</w:t>
-            </w:r>
-            <w:proofErr w:type="spellEnd"/>
-            <w:r>
-              <w:rPr>
-                <w:highlight w:val="yellow"/>
-                <w:lang w:val="en-US"/>
-              </w:rPr>
-              <w:t xml:space="preserve">, </w:t>
-            </w:r>
-            <w:proofErr w:type="spellStart"/>
-            <w:r>
-              <w:rPr>
-                <w:highlight w:val="yellow"/>
-                <w:lang w:val="en-US"/>
-              </w:rPr>
-              <w:t>Czzz</w:t>
-            </w:r>
-            <w:proofErr w:type="spellEnd"/>
-            <w:r>
-              <w:rPr>
-                <w:highlight w:val="yellow"/>
-                <w:lang w:val="en-US"/>
-              </w:rPr>
-              <w:t xml:space="preserve"> </w:t>
+              <w:t xml:space="preserve">Item 6: Cxxx, Czzz </w:t>
             </w:r>
           </w:p>
           <w:p>
@@ -3434,23 +3108,7 @@
                 <w:highlight w:val="yellow"/>
                 <w:lang w:val="en-US"/>
               </w:rPr>
-              <w:t xml:space="preserve">Item 7: </w:t>
-            </w:r>
-            <w:proofErr w:type="spellStart"/>
-            <w:r>
-              <w:rPr>
-                <w:highlight w:val="yellow"/>
-                <w:lang w:val="en-US"/>
-              </w:rPr>
-              <w:t>TDnnn</w:t>
-            </w:r>
-            <w:proofErr w:type="spellEnd"/>
-            <w:r>
-              <w:rPr>
-                <w:highlight w:val="yellow"/>
-                <w:lang w:val="en-US"/>
-              </w:rPr>
-              <w:t xml:space="preserve"> </w:t>
+              <w:t xml:space="preserve">Item 7: TDnnn </w:t>
             </w:r>
           </w:p>
         </w:tc>
@@ -3532,17 +3190,8 @@
                 <w:highlight w:val="yellow"/>
                 <w:lang w:val="en-US"/>
               </w:rPr>
-              <w:t xml:space="preserve">Review of work </w:t>
-            </w:r>
-            <w:proofErr w:type="spellStart"/>
-            <w:r>
-              <w:rPr>
-                <w:highlight w:val="yellow"/>
-                <w:lang w:val="en-US"/>
-              </w:rPr>
-              <w:t>programme</w:t>
-            </w:r>
-            <w:proofErr w:type="spellEnd"/>
+              <w:t>Review of work programme</w:t>
+            </w:r>
           </w:p>
           <w:p>
             <w:pPr>
@@ -3560,39 +3209,7 @@
                 <w:highlight w:val="yellow"/>
                 <w:lang w:val="en-US"/>
               </w:rPr>
-              <w:t xml:space="preserve">Outgoing liaison statements: </w:t>
-            </w:r>
-            <w:proofErr w:type="spellStart"/>
-            <w:r>
-              <w:rPr>
-                <w:highlight w:val="yellow"/>
-                <w:lang w:val="en-US"/>
-              </w:rPr>
-              <w:t>TDnnn</w:t>
-            </w:r>
-            <w:proofErr w:type="spellEnd"/>
-            <w:r>
-              <w:rPr>
-                <w:highlight w:val="yellow"/>
-                <w:lang w:val="en-US"/>
-              </w:rPr>
-              <w:t xml:space="preserve"> (Source), </w:t>
-            </w:r>
-            <w:proofErr w:type="spellStart"/>
-            <w:r>
-              <w:rPr>
-                <w:highlight w:val="yellow"/>
-                <w:lang w:val="en-US"/>
-              </w:rPr>
-              <w:t>TDnnn</w:t>
-            </w:r>
-            <w:proofErr w:type="spellEnd"/>
-            <w:r>
-              <w:rPr>
-                <w:highlight w:val="yellow"/>
-                <w:lang w:val="en-US"/>
-              </w:rPr>
-              <w:t xml:space="preserve"> (Source)</w:t>
+              <w:t>Outgoing liaison statements: TDnnn (Source), TDnnn (Source)</w:t>
             </w:r>
           </w:p>
           <w:p>
@@ -3625,7 +3242,6 @@
                 <w:lang w:val="en-US"/>
               </w:rPr>
             </w:pPr>
-            <w:proofErr w:type="spellStart"/>
             <w:r>
               <w:rPr>
                 <w:highlight w:val="yellow"/>
@@ -3633,7 +3249,6 @@
               </w:rPr>
               <w:t>AoB</w:t>
             </w:r>
-            <w:proofErr w:type="spellEnd"/>
           </w:p>
           <w:p>
             <w:pPr>
@@ -3690,29 +3305,14 @@
         <w:br/>
         <w:t xml:space="preserve">Input to Executive summary of the Working Party </w:t>
       </w:r>
-      <w:proofErr w:type="gramStart"/>
-      <w:r>
-        <w:t xml:space="preserve">{{ </w:t>
-      </w:r>
-      <w:proofErr w:type="spellStart"/>
-      <w:r>
-        <w:t>wp</w:t>
-      </w:r>
-      <w:proofErr w:type="spellEnd"/>
-      <w:proofErr w:type="gramEnd"/>
-      <w:r>
-        <w:t xml:space="preserve"> }}</w:t>
-      </w:r>
-      <w:proofErr w:type="gramStart"/>
+      <w:r>
+        <w:t>{{ wp }}</w:t>
+      </w:r>
       <w:r>
         <w:t>/</w:t>
       </w:r>
       <w:r>
-        <w:t>{{ sg</w:t>
-      </w:r>
-      <w:proofErr w:type="gramEnd"/>
-      <w:r>
-        <w:t xml:space="preserve"> }}</w:t>
+        <w:t>{{ sg }}</w:t>
       </w:r>
       <w:r>
         <w:t xml:space="preserve"> Meeting</w:t>
@@ -3745,7 +3345,6 @@
       <w:r>
         <w:t xml:space="preserve">The work of </w:t>
       </w:r>
-      <w:proofErr w:type="gramStart"/>
       <w:r>
         <w:rPr>
           <w:lang w:val="en-US"/>
@@ -3756,64 +3355,28 @@
         <w:rPr>
           <w:lang w:val="en-US"/>
         </w:rPr>
-        <w:t>{{ q</w:t>
-      </w:r>
-      <w:proofErr w:type="gramEnd"/>
+        <w:t>{{ q }}</w:t>
+      </w:r>
       <w:r>
         <w:rPr>
           <w:lang w:val="en-US"/>
         </w:rPr>
-        <w:t xml:space="preserve"> }}</w:t>
-      </w:r>
-      <w:proofErr w:type="gramStart"/>
+        <w:t>/</w:t>
+      </w:r>
       <w:r>
         <w:rPr>
           <w:lang w:val="en-US"/>
         </w:rPr>
-        <w:t>/</w:t>
-      </w:r>
-      <w:r>
-        <w:rPr>
-          <w:lang w:val="en-US"/>
-        </w:rPr>
-        <w:t>{{ sg</w:t>
-      </w:r>
-      <w:proofErr w:type="gramEnd"/>
-      <w:r>
-        <w:rPr>
-          <w:lang w:val="en-US"/>
-        </w:rPr>
-        <w:t xml:space="preserve"> }}</w:t>
+        <w:t>{{ sg }}</w:t>
       </w:r>
       <w:r>
         <w:t xml:space="preserve"> "</w:t>
       </w:r>
-      <w:proofErr w:type="gramStart"/>
-      <w:r>
-        <w:t xml:space="preserve">{{ </w:t>
-      </w:r>
-      <w:proofErr w:type="spellStart"/>
-      <w:r>
-        <w:t>q</w:t>
-      </w:r>
-      <w:proofErr w:type="gramEnd"/>
-      <w:r>
-        <w:t>_</w:t>
-      </w:r>
-      <w:proofErr w:type="gramStart"/>
-      <w:r>
-        <w:t>title</w:t>
-      </w:r>
-      <w:proofErr w:type="spellEnd"/>
-      <w:r>
-        <w:t xml:space="preserve"> }}</w:t>
-      </w:r>
-      <w:r>
-        <w:t>"</w:t>
-      </w:r>
-      <w:proofErr w:type="gramEnd"/>
-      <w:r>
-        <w:t xml:space="preserve"> is </w:t>
+      <w:r>
+        <w:t>{{ q_title }}</w:t>
+      </w:r>
+      <w:r>
+        <w:t xml:space="preserve">" is </w:t>
       </w:r>
       <w:r>
         <w:fldChar w:fldCharType="begin"/>
@@ -3832,14 +3395,7 @@
           <w:i/>
           <w:iCs/>
         </w:rPr>
-        <w:t xml:space="preserve">introduce </w:t>
-      </w:r>
-      <w:r>
-        <w:rPr>
-          <w:i/>
-          <w:iCs/>
-        </w:rPr>
-        <w:t>question</w:t>
+        <w:t>introduce question</w:t>
       </w:r>
       <w:r>
         <w:rPr>
@@ -4169,7 +3725,6 @@
       <w:r>
         <w:t xml:space="preserve"> Recommendation </w:t>
       </w:r>
-      <w:proofErr w:type="spellStart"/>
       <w:r>
         <w:rPr>
           <w:i/>
@@ -4178,7 +3733,6 @@
         </w:rPr>
         <w:t>B.xyz</w:t>
       </w:r>
-      <w:proofErr w:type="spellEnd"/>
       <w:r>
         <w:t xml:space="preserve"> “</w:t>
       </w:r>
@@ -4191,11 +3745,7 @@
         <w:t>Title</w:t>
       </w:r>
       <w:r>
-        <w:t>” (</w:t>
-      </w:r>
-      <w:proofErr w:type="spellStart"/>
-      <w:r>
-        <w:t>TD</w:t>
+        <w:t>” (TD</w:t>
       </w:r>
       <w:r>
         <w:rPr>
@@ -4203,7 +3753,6 @@
         </w:rPr>
         <w:t>nnnn</w:t>
       </w:r>
-      <w:proofErr w:type="spellEnd"/>
       <w:r>
         <w:t xml:space="preserve">) for </w:t>
       </w:r>
@@ -4290,7 +3839,6 @@
       <w:r>
         <w:t xml:space="preserve">&gt; </w:t>
       </w:r>
-      <w:proofErr w:type="spellStart"/>
       <w:r>
         <w:rPr>
           <w:i/>
@@ -4299,7 +3847,6 @@
         </w:rPr>
         <w:t>B.xyz</w:t>
       </w:r>
-      <w:proofErr w:type="spellEnd"/>
       <w:r>
         <w:t xml:space="preserve"> “</w:t>
       </w:r>
@@ -4312,11 +3859,7 @@
         <w:t>Title</w:t>
       </w:r>
       <w:r>
-        <w:t>” (</w:t>
-      </w:r>
-      <w:proofErr w:type="spellStart"/>
-      <w:r>
-        <w:t>TD</w:t>
+        <w:t>” (TD</w:t>
       </w:r>
       <w:r>
         <w:rPr>
@@ -4324,7 +3867,6 @@
         </w:rPr>
         <w:t>nnnn</w:t>
       </w:r>
-      <w:proofErr w:type="spellEnd"/>
       <w:r>
         <w:t xml:space="preserve">) </w:t>
       </w:r>
@@ -4367,7 +3909,6 @@
       <w:r>
         <w:t xml:space="preserve">&gt; </w:t>
       </w:r>
-      <w:proofErr w:type="spellStart"/>
       <w:r>
         <w:rPr>
           <w:i/>
@@ -4376,7 +3917,6 @@
         </w:rPr>
         <w:t>B.xyz</w:t>
       </w:r>
-      <w:proofErr w:type="spellEnd"/>
       <w:r>
         <w:t xml:space="preserve"> “</w:t>
       </w:r>
@@ -4448,11 +3988,7 @@
         <w:t>Subject</w:t>
       </w:r>
       <w:r>
-        <w:t>&gt; (</w:t>
-      </w:r>
-      <w:proofErr w:type="spellStart"/>
-      <w:r>
-        <w:t>TD</w:t>
+        <w:t>&gt; (TD</w:t>
       </w:r>
       <w:r>
         <w:rPr>
@@ -4460,7 +3996,6 @@
         </w:rPr>
         <w:t>nnnn</w:t>
       </w:r>
-      <w:proofErr w:type="spellEnd"/>
       <w:r>
         <w:t xml:space="preserve">) </w:t>
       </w:r>
@@ -4607,14 +4142,12 @@
       <w:bookmarkEnd w:id="50"/>
       <w:bookmarkEnd w:id="51"/>
       <w:bookmarkEnd w:id="52"/>
-      <w:proofErr w:type="spellStart"/>
       <w:r>
         <w:rPr>
           <w:highlight w:val="yellow"/>
         </w:rPr>
         <w:t>B.xyz</w:t>
       </w:r>
-      <w:proofErr w:type="spellEnd"/>
       <w:r>
         <w:t xml:space="preserve"> "</w:t>
       </w:r>
@@ -4822,7 +4355,6 @@
               </w:rPr>
               <w:t xml:space="preserve">ITU-T </w:t>
             </w:r>
-            <w:proofErr w:type="spellStart"/>
             <w:r>
               <w:rPr>
                 <w:highlight w:val="yellow"/>
@@ -4830,14 +4362,12 @@
               </w:rPr>
               <w:t>B.xyz</w:t>
             </w:r>
-            <w:proofErr w:type="spellEnd"/>
             <w:r>
               <w:rPr>
                 <w:lang w:val="fr-FR"/>
               </w:rPr>
               <w:t xml:space="preserve"> "</w:t>
             </w:r>
-            <w:proofErr w:type="spellStart"/>
             <w:r>
               <w:rPr>
                 <w:highlight w:val="yellow"/>
@@ -4845,7 +4375,6 @@
               </w:rPr>
               <w:t>Title</w:t>
             </w:r>
-            <w:proofErr w:type="spellEnd"/>
             <w:r>
               <w:rPr>
                 <w:lang w:val="fr-FR"/>
@@ -5435,7 +4964,6 @@
         </w:rPr>
         <w:t xml:space="preserve">ustification for proposed draft new ITU-T </w:t>
       </w:r>
-      <w:proofErr w:type="spellStart"/>
       <w:r>
         <w:rPr>
           <w:bCs/>
@@ -5443,7 +4971,6 @@
         </w:rPr>
         <w:t>B.xyz</w:t>
       </w:r>
-      <w:proofErr w:type="spellEnd"/>
       <w:r>
         <w:rPr>
           <w:bCs/>
@@ -5665,7 +5192,6 @@
               </w:rPr>
               <w:t xml:space="preserve">ITU-T </w:t>
             </w:r>
-            <w:proofErr w:type="spellStart"/>
             <w:r>
               <w:rPr>
                 <w:highlight w:val="yellow"/>
@@ -5673,14 +5199,12 @@
               </w:rPr>
               <w:t>B.xyz</w:t>
             </w:r>
-            <w:proofErr w:type="spellEnd"/>
             <w:r>
               <w:rPr>
                 <w:lang w:val="fr-FR"/>
               </w:rPr>
               <w:t xml:space="preserve"> "</w:t>
             </w:r>
-            <w:proofErr w:type="spellStart"/>
             <w:r>
               <w:rPr>
                 <w:highlight w:val="yellow"/>
@@ -5688,7 +5212,6 @@
               </w:rPr>
               <w:t>Title</w:t>
             </w:r>
-            <w:proofErr w:type="spellEnd"/>
             <w:r>
               <w:rPr>
                 <w:lang w:val="fr-FR"/>
@@ -10551,12 +10074,11 @@
 </file>
 
 <file path=customXml/item1.xml><?xml version="1.0" encoding="utf-8"?>
-<?mso-contentType ?>
-<FormTemplates xmlns="http://schemas.microsoft.com/sharepoint/v3/contenttype/forms">
-  <Display>DocumentLibraryForm</Display>
-  <Edit>DocumentLibraryForm</Edit>
-  <New>DocumentLibraryForm</New>
-</FormTemplates>
+<p:properties xmlns:p="http://schemas.microsoft.com/office/2006/metadata/properties" xmlns:xsi="http://www.w3.org/2001/XMLSchema-instance" xmlns:pc="http://schemas.microsoft.com/office/infopath/2007/PartnerControls">
+  <documentManagement>
+    <Comment xmlns="1238c2fb-f919-419c-a17c-617fee3c8b80" xsi:nil="true"/>
+  </documentManagement>
+</p:properties>
 </file>
 
 <file path=customXml/item2.xml><?xml version="1.0" encoding="utf-8"?>
@@ -10564,11 +10086,12 @@
 </file>
 
 <file path=customXml/item3.xml><?xml version="1.0" encoding="utf-8"?>
-<p:properties xmlns:p="http://schemas.microsoft.com/office/2006/metadata/properties" xmlns:xsi="http://www.w3.org/2001/XMLSchema-instance" xmlns:pc="http://schemas.microsoft.com/office/infopath/2007/PartnerControls">
-  <documentManagement>
-    <Comment xmlns="1238c2fb-f919-419c-a17c-617fee3c8b80" xsi:nil="true"/>
-  </documentManagement>
-</p:properties>
+<?mso-contentType ?>
+<FormTemplates xmlns="http://schemas.microsoft.com/sharepoint/v3/contenttype/forms">
+  <Display>DocumentLibraryForm</Display>
+  <Edit>DocumentLibraryForm</Edit>
+  <New>DocumentLibraryForm</New>
+</FormTemplates>
 </file>
 
 <file path=customXml/item4.xml><?xml version="1.0" encoding="utf-8"?>
@@ -10797,9 +10320,11 @@
 </file>
 
 <file path=customXml/itemProps1.xml><?xml version="1.0" encoding="utf-8"?>
-<ds:datastoreItem xmlns:ds="http://schemas.openxmlformats.org/officeDocument/2006/customXml" ds:itemID="{33751D69-C054-4D4D-81C3-C6AE3340C6F4}">
+<ds:datastoreItem xmlns:ds="http://schemas.openxmlformats.org/officeDocument/2006/customXml" ds:itemID="{EF8523CC-DEB2-463D-9A27-DF0B8D2CAEC3}">
   <ds:schemaRefs>
-    <ds:schemaRef ds:uri="http://schemas.microsoft.com/sharepoint/v3/contenttype/forms"/>
+    <ds:schemaRef ds:uri="http://schemas.microsoft.com/office/2006/metadata/properties"/>
+    <ds:schemaRef ds:uri="http://schemas.microsoft.com/office/infopath/2007/PartnerControls"/>
+    <ds:schemaRef ds:uri="1238c2fb-f919-419c-a17c-617fee3c8b80"/>
   </ds:schemaRefs>
 </ds:datastoreItem>
 </file>
@@ -10813,11 +10338,9 @@
 </file>
 
 <file path=customXml/itemProps3.xml><?xml version="1.0" encoding="utf-8"?>
-<ds:datastoreItem xmlns:ds="http://schemas.openxmlformats.org/officeDocument/2006/customXml" ds:itemID="{EF8523CC-DEB2-463D-9A27-DF0B8D2CAEC3}">
+<ds:datastoreItem xmlns:ds="http://schemas.openxmlformats.org/officeDocument/2006/customXml" ds:itemID="{33751D69-C054-4D4D-81C3-C6AE3340C6F4}">
   <ds:schemaRefs>
-    <ds:schemaRef ds:uri="http://schemas.microsoft.com/office/2006/metadata/properties"/>
-    <ds:schemaRef ds:uri="http://schemas.microsoft.com/office/infopath/2007/PartnerControls"/>
-    <ds:schemaRef ds:uri="1238c2fb-f919-419c-a17c-617fee3c8b80"/>
+    <ds:schemaRef ds:uri="http://schemas.microsoft.com/sharepoint/v3/contenttype/forms"/>
   </ds:schemaRefs>
 </ds:datastoreItem>
 </file>

</xml_diff>

<commit_message>
Enhance contact handling by adding type hints, improving chair text formatting, and updating template references
</commit_message>
<xml_diff>
--- a/src/rapporteur_helper/data/template.docx
+++ b/src/rapporteur_helper/data/template.docx
@@ -438,6 +438,9 @@
               <w:t xml:space="preserve"> </w:t>
             </w:r>
             <w:r>
+              <w:t>Q</w:t>
+            </w:r>
+            <w:r>
               <w:t>{{ q }}</w:t>
             </w:r>
             <w:r>
@@ -1090,7 +1093,28 @@
         <w:t>{{ q }}/{{ sg }}</w:t>
       </w:r>
       <w:r>
-        <w:t xml:space="preserve"> met in Y sessions under the [co-] chairmanship of name of Rapporteur (organization, country) [with the assistance of name of associate Rapporteur (organization, country)]. The agenda in Annex A was adopted.</w:t>
+        <w:t xml:space="preserve"> met in </w:t>
+      </w:r>
+      <w:r>
+        <w:rPr>
+          <w:highlight w:val="yellow"/>
+        </w:rPr>
+        <w:t>Y</w:t>
+      </w:r>
+      <w:r>
+        <w:t xml:space="preserve"> sessions </w:t>
+      </w:r>
+      <w:r>
+        <w:t xml:space="preserve">chaired by </w:t>
+      </w:r>
+      <w:r>
+        <w:t xml:space="preserve">the </w:t>
+      </w:r>
+      <w:r>
+        <w:t>{{ chairing_persons }}</w:t>
+      </w:r>
+      <w:r>
+        <w:t>. The agenda in Annex A was adopted.</w:t>
       </w:r>
     </w:p>
     <w:p>
@@ -10082,19 +10106,6 @@
 </file>
 
 <file path=customXml/item2.xml><?xml version="1.0" encoding="utf-8"?>
-<b:Sources xmlns:b="http://schemas.openxmlformats.org/officeDocument/2006/bibliography" xmlns="http://schemas.openxmlformats.org/officeDocument/2006/bibliography" SelectedStyle="\APASixthEditionOfficeOnline.xsl" StyleName="APA" Version="6"/>
-</file>
-
-<file path=customXml/item3.xml><?xml version="1.0" encoding="utf-8"?>
-<?mso-contentType ?>
-<FormTemplates xmlns="http://schemas.microsoft.com/sharepoint/v3/contenttype/forms">
-  <Display>DocumentLibraryForm</Display>
-  <Edit>DocumentLibraryForm</Edit>
-  <New>DocumentLibraryForm</New>
-</FormTemplates>
-</file>
-
-<file path=customXml/item4.xml><?xml version="1.0" encoding="utf-8"?>
 <ct:contentTypeSchema xmlns:ct="http://schemas.microsoft.com/office/2006/metadata/contentType" xmlns:ma="http://schemas.microsoft.com/office/2006/metadata/properties/metaAttributes" ct:_="" ma:_="" ma:contentTypeName="Document" ma:contentTypeID="0x010100DD41769929400247A482A6B8D8C3D7A8" ma:contentTypeVersion="13" ma:contentTypeDescription="Create a new document." ma:contentTypeScope="" ma:versionID="e830e95c80d01d3c77f9c8d76986a6e8">
   <xsd:schema xmlns:xsd="http://www.w3.org/2001/XMLSchema" xmlns:xs="http://www.w3.org/2001/XMLSchema" xmlns:p="http://schemas.microsoft.com/office/2006/metadata/properties" xmlns:ns2="1238c2fb-f919-419c-a17c-617fee3c8b80" xmlns:ns3="fb0eb7e9-6560-4c49-b26e-dd8179726d23" targetNamespace="http://schemas.microsoft.com/office/2006/metadata/properties" ma:root="true" ma:fieldsID="80e8854e3f0d6c79f468e007b42a6179" ns2:_="" ns3:_="">
     <xsd:import namespace="1238c2fb-f919-419c-a17c-617fee3c8b80"/>
@@ -10319,6 +10330,19 @@
 </ct:contentTypeSchema>
 </file>
 
+<file path=customXml/item3.xml><?xml version="1.0" encoding="utf-8"?>
+<?mso-contentType ?>
+<FormTemplates xmlns="http://schemas.microsoft.com/sharepoint/v3/contenttype/forms">
+  <Display>DocumentLibraryForm</Display>
+  <Edit>DocumentLibraryForm</Edit>
+  <New>DocumentLibraryForm</New>
+</FormTemplates>
+</file>
+
+<file path=customXml/item4.xml><?xml version="1.0" encoding="utf-8"?>
+<b:Sources xmlns:b="http://schemas.openxmlformats.org/officeDocument/2006/bibliography" xmlns="http://schemas.openxmlformats.org/officeDocument/2006/bibliography" SelectedStyle="\APASixthEditionOfficeOnline.xsl" StyleName="APA" Version="6"/>
+</file>
+
 <file path=customXml/itemProps1.xml><?xml version="1.0" encoding="utf-8"?>
 <ds:datastoreItem xmlns:ds="http://schemas.openxmlformats.org/officeDocument/2006/customXml" ds:itemID="{EF8523CC-DEB2-463D-9A27-DF0B8D2CAEC3}">
   <ds:schemaRefs>
@@ -10330,22 +10354,6 @@
 </file>
 
 <file path=customXml/itemProps2.xml><?xml version="1.0" encoding="utf-8"?>
-<ds:datastoreItem xmlns:ds="http://schemas.openxmlformats.org/officeDocument/2006/customXml" ds:itemID="{E156D120-7A8D-4235-A055-A06BCD8FBB4C}">
-  <ds:schemaRefs>
-    <ds:schemaRef ds:uri="http://schemas.openxmlformats.org/officeDocument/2006/bibliography"/>
-  </ds:schemaRefs>
-</ds:datastoreItem>
-</file>
-
-<file path=customXml/itemProps3.xml><?xml version="1.0" encoding="utf-8"?>
-<ds:datastoreItem xmlns:ds="http://schemas.openxmlformats.org/officeDocument/2006/customXml" ds:itemID="{33751D69-C054-4D4D-81C3-C6AE3340C6F4}">
-  <ds:schemaRefs>
-    <ds:schemaRef ds:uri="http://schemas.microsoft.com/sharepoint/v3/contenttype/forms"/>
-  </ds:schemaRefs>
-</ds:datastoreItem>
-</file>
-
-<file path=customXml/itemProps4.xml><?xml version="1.0" encoding="utf-8"?>
 <ds:datastoreItem xmlns:ds="http://schemas.openxmlformats.org/officeDocument/2006/customXml" ds:itemID="{EFBBA7A6-AE2F-44D1-85FE-811BBDB2A758}">
   <ds:schemaRefs>
     <ds:schemaRef ds:uri="http://schemas.microsoft.com/office/2006/metadata/contentType"/>
@@ -10362,4 +10370,20 @@
     <ds:schemaRef ds:uri="http://schemas.microsoft.com/internal/obd"/>
   </ds:schemaRefs>
 </ds:datastoreItem>
+</file>
+
+<file path=customXml/itemProps3.xml><?xml version="1.0" encoding="utf-8"?>
+<ds:datastoreItem xmlns:ds="http://schemas.openxmlformats.org/officeDocument/2006/customXml" ds:itemID="{33751D69-C054-4D4D-81C3-C6AE3340C6F4}">
+  <ds:schemaRefs>
+    <ds:schemaRef ds:uri="http://schemas.microsoft.com/sharepoint/v3/contenttype/forms"/>
+  </ds:schemaRefs>
+</ds:datastoreItem>
+</file>
+
+<file path=customXml/itemProps4.xml><?xml version="1.0" encoding="utf-8"?>
+<ds:datastoreItem xmlns:ds="http://schemas.openxmlformats.org/officeDocument/2006/customXml" ds:itemID="{E156D120-7A8D-4235-A055-A06BCD8FBB4C}">
+  <ds:schemaRefs>
+    <ds:schemaRef ds:uri="http://schemas.openxmlformats.org/officeDocument/2006/bibliography"/>
+  </ds:schemaRefs>
+</ds:datastoreItem>
 </file>
</xml_diff>

<commit_message>
Refactor work program insertion logic to improve table identification and error handling
</commit_message>
<xml_diff>
--- a/src/rapporteur_helper/data/template.docx
+++ b/src/rapporteur_helper/data/template.docx
@@ -940,14 +940,49 @@
         <w:rPr>
           <w:lang w:val="en-US"/>
         </w:rPr>
-        <w:t xml:space="preserve">The address for communication on </w:t>
-      </w:r>
-      <w:proofErr w:type="gramStart"/>
+        <w:t>The address for communication on Q</w:t>
+      </w:r>
+      <w:r>
+        <w:t xml:space="preserve">{{ </w:t>
+      </w:r>
+      <w:r>
+        <w:t>q</w:t>
+      </w:r>
+      <w:r>
+        <w:t xml:space="preserve"> }}</w:t>
+      </w:r>
       <w:r>
         <w:rPr>
           <w:lang w:val="en-US"/>
         </w:rPr>
-        <w:t>Q</w:t>
+        <w:t>/</w:t>
+      </w:r>
+      <w:r>
+        <w:rPr>
+          <w:lang w:val="en-US"/>
+        </w:rPr>
+        <w:t>{{ sg }}</w:t>
+      </w:r>
+      <w:r>
+        <w:rPr>
+          <w:lang w:val="en-US"/>
+        </w:rPr>
+        <w:t xml:space="preserve"> matters is </w:t>
+      </w:r>
+      <w:r>
+        <w:t>t2</w:t>
+      </w:r>
+      <w:r>
+        <w:t>5</w:t>
+      </w:r>
+      <w:r>
+        <w:t>sg</w:t>
+      </w:r>
+      <w:r>
+        <w:t>{{ sg }}</w:t>
+      </w:r>
+      <w:r>
+        <w:t>q</w:t>
       </w:r>
       <w:r>
         <w:t xml:space="preserve">{{ </w:t>
@@ -955,67 +990,6 @@
       <w:r>
         <w:t>q</w:t>
       </w:r>
-      <w:proofErr w:type="gramEnd"/>
-      <w:r>
-        <w:t xml:space="preserve"> }}</w:t>
-      </w:r>
-      <w:proofErr w:type="gramStart"/>
-      <w:r>
-        <w:rPr>
-          <w:lang w:val="en-US"/>
-        </w:rPr>
-        <w:t>/</w:t>
-      </w:r>
-      <w:r>
-        <w:rPr>
-          <w:lang w:val="en-US"/>
-        </w:rPr>
-        <w:t>{{ sg</w:t>
-      </w:r>
-      <w:proofErr w:type="gramEnd"/>
-      <w:r>
-        <w:rPr>
-          <w:lang w:val="en-US"/>
-        </w:rPr>
-        <w:t xml:space="preserve"> }}</w:t>
-      </w:r>
-      <w:r>
-        <w:rPr>
-          <w:lang w:val="en-US"/>
-        </w:rPr>
-        <w:t xml:space="preserve"> matters is </w:t>
-      </w:r>
-      <w:r>
-        <w:t>t2</w:t>
-      </w:r>
-      <w:r>
-        <w:t>5</w:t>
-      </w:r>
-      <w:proofErr w:type="gramStart"/>
-      <w:r>
-        <w:t>sg</w:t>
-      </w:r>
-      <w:r>
-        <w:t>{{ sg</w:t>
-      </w:r>
-      <w:proofErr w:type="gramEnd"/>
-      <w:r>
-        <w:t xml:space="preserve"> </w:t>
-      </w:r>
-      <w:proofErr w:type="gramStart"/>
-      <w:r>
-        <w:t>}}</w:t>
-      </w:r>
-      <w:r>
-        <w:t>q</w:t>
-      </w:r>
-      <w:r>
-        <w:t xml:space="preserve">{{ </w:t>
-      </w:r>
-      <w:r>
-        <w:t>q</w:t>
-      </w:r>
-      <w:proofErr w:type="gramEnd"/>
       <w:r>
         <w:t xml:space="preserve"> }}</w:t>
       </w:r>
@@ -1362,7 +1336,38 @@
         <w:rPr>
           <w:rFonts w:eastAsiaTheme="minorEastAsia"/>
         </w:rPr>
-        <w:t>1.3.1</w:t>
+        <w:t>1.3.</w:t>
+      </w:r>
+      <w:r>
+        <w:rPr>
+          <w:rFonts w:eastAsiaTheme="minorEastAsia"/>
+        </w:rPr>
+        <w:fldChar w:fldCharType="begin"/>
+      </w:r>
+      <w:r>
+        <w:rPr>
+          <w:rFonts w:eastAsiaTheme="minorEastAsia"/>
+        </w:rPr>
+        <w:instrText xml:space="preserve"> SEQ SUMMARY_CLAUSES  </w:instrText>
+      </w:r>
+      <w:r>
+        <w:rPr>
+          <w:rFonts w:eastAsiaTheme="minorEastAsia"/>
+        </w:rPr>
+        <w:fldChar w:fldCharType="separate"/>
+      </w:r>
+      <w:r>
+        <w:rPr>
+          <w:rFonts w:eastAsiaTheme="minorEastAsia"/>
+          <w:noProof/>
+        </w:rPr>
+        <w:t>1</w:t>
+      </w:r>
+      <w:r>
+        <w:rPr>
+          <w:rFonts w:eastAsiaTheme="minorEastAsia"/>
+        </w:rPr>
+        <w:fldChar w:fldCharType="end"/>
       </w:r>
       <w:r>
         <w:rPr>
@@ -1411,7 +1416,38 @@
         <w:rPr>
           <w:highlight w:val="yellow"/>
         </w:rPr>
-        <w:t>1.3.2</w:t>
+        <w:t>1.3.</w:t>
+      </w:r>
+      <w:r>
+        <w:rPr>
+          <w:rFonts w:eastAsiaTheme="minorEastAsia"/>
+        </w:rPr>
+        <w:fldChar w:fldCharType="begin"/>
+      </w:r>
+      <w:r>
+        <w:rPr>
+          <w:rFonts w:eastAsiaTheme="minorEastAsia"/>
+        </w:rPr>
+        <w:instrText xml:space="preserve"> SEQ SUMMARY_CLAUSES  </w:instrText>
+      </w:r>
+      <w:r>
+        <w:rPr>
+          <w:rFonts w:eastAsiaTheme="minorEastAsia"/>
+        </w:rPr>
+        <w:fldChar w:fldCharType="separate"/>
+      </w:r>
+      <w:r>
+        <w:rPr>
+          <w:rFonts w:eastAsiaTheme="minorEastAsia"/>
+          <w:noProof/>
+        </w:rPr>
+        <w:t>2</w:t>
+      </w:r>
+      <w:r>
+        <w:rPr>
+          <w:rFonts w:eastAsiaTheme="minorEastAsia"/>
+        </w:rPr>
+        <w:fldChar w:fldCharType="end"/>
       </w:r>
       <w:r>
         <w:rPr>
@@ -1452,7 +1488,38 @@
         <w:rPr>
           <w:highlight w:val="yellow"/>
         </w:rPr>
-        <w:t>1.3.3</w:t>
+        <w:t>1.3.</w:t>
+      </w:r>
+      <w:r>
+        <w:rPr>
+          <w:rFonts w:eastAsiaTheme="minorEastAsia"/>
+        </w:rPr>
+        <w:fldChar w:fldCharType="begin"/>
+      </w:r>
+      <w:r>
+        <w:rPr>
+          <w:rFonts w:eastAsiaTheme="minorEastAsia"/>
+        </w:rPr>
+        <w:instrText xml:space="preserve"> SEQ SUMMARY_CLAUSES  </w:instrText>
+      </w:r>
+      <w:r>
+        <w:rPr>
+          <w:rFonts w:eastAsiaTheme="minorEastAsia"/>
+        </w:rPr>
+        <w:fldChar w:fldCharType="separate"/>
+      </w:r>
+      <w:r>
+        <w:rPr>
+          <w:rFonts w:eastAsiaTheme="minorEastAsia"/>
+          <w:noProof/>
+        </w:rPr>
+        <w:t>3</w:t>
+      </w:r>
+      <w:r>
+        <w:rPr>
+          <w:rFonts w:eastAsiaTheme="minorEastAsia"/>
+        </w:rPr>
+        <w:fldChar w:fldCharType="end"/>
       </w:r>
       <w:r>
         <w:rPr>
@@ -1487,18 +1554,102 @@
     </w:p>
     <w:p>
       <w:pPr>
-        <w:rPr>
-          <w:i/>
-          <w:iCs/>
-          <w:highlight w:val="yellow"/>
-        </w:rPr>
-      </w:pPr>
+        <w:pStyle w:val="Heading3"/>
+      </w:pPr>
+      <w:r>
+        <w:rPr>
+          <w:highlight w:val="yellow"/>
+        </w:rPr>
+        <w:t>1.3.</w:t>
+      </w:r>
+      <w:r>
+        <w:rPr>
+          <w:rFonts w:eastAsiaTheme="minorEastAsia"/>
+        </w:rPr>
+        <w:fldChar w:fldCharType="begin"/>
+      </w:r>
+      <w:r>
+        <w:rPr>
+          <w:rFonts w:eastAsiaTheme="minorEastAsia"/>
+        </w:rPr>
+        <w:instrText xml:space="preserve"> SEQ SUMMARY_CLAUSES  </w:instrText>
+      </w:r>
+      <w:r>
+        <w:rPr>
+          <w:rFonts w:eastAsiaTheme="minorEastAsia"/>
+        </w:rPr>
+        <w:fldChar w:fldCharType="separate"/>
+      </w:r>
+      <w:r>
+        <w:rPr>
+          <w:rFonts w:eastAsiaTheme="minorEastAsia"/>
+          <w:noProof/>
+        </w:rPr>
+        <w:t>4</w:t>
+      </w:r>
+      <w:r>
+        <w:rPr>
+          <w:rFonts w:eastAsiaTheme="minorEastAsia"/>
+        </w:rPr>
+        <w:fldChar w:fldCharType="end"/>
+      </w:r>
+      <w:r>
+        <w:rPr>
+          <w:highlight w:val="yellow"/>
+        </w:rPr>
+        <w:tab/>
+      </w:r>
+      <w:r>
+        <w:rPr>
+          <w:rFonts w:eastAsiaTheme="minorEastAsia"/>
+          <w:highlight w:val="yellow"/>
+        </w:rPr>
+        <w:t xml:space="preserve">Topic </w:t>
+      </w:r>
+      <w:r>
+        <w:rPr>
+          <w:rFonts w:eastAsiaTheme="minorEastAsia"/>
+        </w:rPr>
+        <w:t>3</w:t>
+      </w:r>
     </w:p>
     <w:p>
       <w:pPr>
         <w:rPr>
           <w:i/>
           <w:iCs/>
+          <w:highlight w:val="yellow"/>
+        </w:rPr>
+      </w:pPr>
+      <w:r>
+        <w:rPr>
+          <w:i/>
+          <w:iCs/>
+          <w:highlight w:val="yellow"/>
+        </w:rPr>
+        <w:t>Please summarize the discussion and its outcomes/agreed actions.</w:t>
+      </w:r>
+    </w:p>
+    <w:p>
+      <w:pPr>
+        <w:rPr>
+          <w:i/>
+          <w:iCs/>
+        </w:rPr>
+      </w:pPr>
+      <w:r>
+        <w:rPr>
+          <w:i/>
+          <w:iCs/>
+        </w:rPr>
+        <w:t>…</w:t>
+      </w:r>
+    </w:p>
+    <w:p>
+      <w:pPr>
+        <w:rPr>
+          <w:i/>
+          <w:iCs/>
           <w:color w:val="FF0000"/>
         </w:rPr>
       </w:pPr>
@@ -1508,7 +1659,57 @@
           <w:iCs/>
           <w:color w:val="FF0000"/>
         </w:rPr>
-        <w:t>&lt;Please add sub-clause per topic&gt;</w:t>
+        <w:t>&lt;Please add sub-clause per topic</w:t>
+      </w:r>
+      <w:r>
+        <w:rPr>
+          <w:i/>
+          <w:iCs/>
+          <w:color w:val="FF0000"/>
+        </w:rPr>
+        <w:t xml:space="preserve"> – the last digit of 1.3.</w:t>
+      </w:r>
+      <w:r>
+        <w:rPr>
+          <w:b/>
+          <w:bCs/>
+          <w:i/>
+          <w:iCs/>
+          <w:color w:val="FF0000"/>
+        </w:rPr>
+        <w:t>X</w:t>
+      </w:r>
+      <w:r>
+        <w:rPr>
+          <w:i/>
+          <w:iCs/>
+          <w:color w:val="FF0000"/>
+        </w:rPr>
+        <w:t xml:space="preserve"> is a dedicated counter and will be updated automatically for the following sub-clauses, </w:t>
+      </w:r>
+      <w:r>
+        <w:rPr>
+          <w:i/>
+          <w:iCs/>
+          <w:color w:val="FF0000"/>
+        </w:rPr>
+        <w:t>even if some are deleted</w:t>
+      </w:r>
+      <w:r>
+        <w:rPr>
+          <w:i/>
+          <w:iCs/>
+          <w:color w:val="FF0000"/>
+        </w:rPr>
+        <w:t xml:space="preserve"> – so don't change them manually! Instead, select text and hit F9 to refresh them. </w:t>
+      </w:r>
+      <w:r>
+        <w:rPr>
+          <w:i/>
+          <w:iCs/>
+          <w:color w:val="FF0000"/>
+        </w:rPr>
+        <w:t>&gt;</w:t>
       </w:r>
     </w:p>
     <w:bookmarkEnd w:id="32"/>
@@ -1527,16 +1728,54 @@
       <w:r>
         <w:rPr>
           <w:rFonts w:eastAsiaTheme="minorEastAsia"/>
-          <w:highlight w:val="yellow"/>
-        </w:rPr>
-        <w:t>n-2</w:t>
+        </w:rPr>
+        <w:fldChar w:fldCharType="begin"/>
       </w:r>
       <w:r>
         <w:rPr>
           <w:rFonts w:eastAsiaTheme="minorEastAsia"/>
         </w:rPr>
-        <w:t xml:space="preserve"> Joint sessions with Qs x, r, m </w:t>
-      </w:r>
+        <w:instrText xml:space="preserve"> SEQ SUMMARY_CLAUSES  </w:instrText>
+      </w:r>
+      <w:r>
+        <w:rPr>
+          <w:rFonts w:eastAsiaTheme="minorEastAsia"/>
+        </w:rPr>
+        <w:fldChar w:fldCharType="separate"/>
+      </w:r>
+      <w:r>
+        <w:rPr>
+          <w:rFonts w:eastAsiaTheme="minorEastAsia"/>
+          <w:noProof/>
+        </w:rPr>
+        <w:t>5</w:t>
+      </w:r>
+      <w:r>
+        <w:rPr>
+          <w:rFonts w:eastAsiaTheme="minorEastAsia"/>
+        </w:rPr>
+        <w:fldChar w:fldCharType="end"/>
+      </w:r>
+      <w:r>
+        <w:rPr>
+          <w:rFonts w:eastAsiaTheme="minorEastAsia"/>
+        </w:rPr>
+        <w:tab/>
+      </w:r>
+      <w:r>
+        <w:rPr>
+          <w:rFonts w:eastAsiaTheme="minorEastAsia"/>
+        </w:rPr>
+        <w:t xml:space="preserve">Joint sessions with </w:t>
+      </w:r>
+      <w:bookmarkStart w:id="35" w:name="_Hlk207890135"/>
+      <w:r>
+        <w:rPr>
+          <w:rFonts w:eastAsiaTheme="minorEastAsia"/>
+        </w:rPr>
+        <w:t>other Questions</w:t>
+      </w:r>
+      <w:bookmarkEnd w:id="35"/>
     </w:p>
     <w:p>
       <w:pPr>
@@ -1559,8 +1798,8 @@
       <w:pPr>
         <w:pStyle w:val="Heading3"/>
       </w:pPr>
-      <w:bookmarkStart w:id="35" w:name="_Toc244266986"/>
-      <w:bookmarkStart w:id="36" w:name="_Toc94096365"/>
+      <w:bookmarkStart w:id="36" w:name="_Toc244266986"/>
+      <w:bookmarkStart w:id="37" w:name="_Toc94096365"/>
       <w:r>
         <w:rPr>
           <w:rFonts w:eastAsiaTheme="minorEastAsia"/>
@@ -1570,18 +1809,48 @@
       <w:r>
         <w:rPr>
           <w:rFonts w:eastAsiaTheme="minorEastAsia"/>
-          <w:highlight w:val="yellow"/>
-        </w:rPr>
-        <w:t>n-1</w:t>
+        </w:rPr>
+        <w:fldChar w:fldCharType="begin"/>
       </w:r>
       <w:r>
         <w:rPr>
           <w:rFonts w:eastAsiaTheme="minorEastAsia"/>
         </w:rPr>
-        <w:t xml:space="preserve"> Incoming liaison statements</w:t>
-      </w:r>
-      <w:bookmarkEnd w:id="35"/>
+        <w:instrText xml:space="preserve"> SEQ SUMMARY_CLAUSES </w:instrText>
+      </w:r>
+      <w:r>
+        <w:rPr>
+          <w:rFonts w:eastAsiaTheme="minorEastAsia"/>
+        </w:rPr>
+        <w:fldChar w:fldCharType="separate"/>
+      </w:r>
+      <w:r>
+        <w:rPr>
+          <w:rFonts w:eastAsiaTheme="minorEastAsia"/>
+          <w:noProof/>
+        </w:rPr>
+        <w:t>6</w:t>
+      </w:r>
+      <w:r>
+        <w:rPr>
+          <w:rFonts w:eastAsiaTheme="minorEastAsia"/>
+        </w:rPr>
+        <w:fldChar w:fldCharType="end"/>
+      </w:r>
+      <w:r>
+        <w:rPr>
+          <w:rFonts w:eastAsiaTheme="minorEastAsia"/>
+        </w:rPr>
+        <w:tab/>
+      </w:r>
+      <w:r>
+        <w:rPr>
+          <w:rFonts w:eastAsiaTheme="minorEastAsia"/>
+        </w:rPr>
+        <w:t>Incoming liaison statements</w:t>
+      </w:r>
       <w:bookmarkEnd w:id="36"/>
+      <w:bookmarkEnd w:id="37"/>
     </w:p>
     <w:p>
       <w:pPr>
@@ -1608,7 +1877,53 @@
         <w:rPr>
           <w:rFonts w:eastAsiaTheme="minorEastAsia"/>
         </w:rPr>
-        <w:t>1.3.n Other business</w:t>
+        <w:lastRenderedPageBreak/>
+        <w:t>1.3.</w:t>
+      </w:r>
+      <w:bookmarkStart w:id="38" w:name="_Hlk207890177"/>
+      <w:r>
+        <w:rPr>
+          <w:rFonts w:eastAsiaTheme="minorEastAsia"/>
+        </w:rPr>
+        <w:fldChar w:fldCharType="begin"/>
+      </w:r>
+      <w:r>
+        <w:rPr>
+          <w:rFonts w:eastAsiaTheme="minorEastAsia"/>
+        </w:rPr>
+        <w:instrText xml:space="preserve"> SEQ SUMMARY_CLAUSES </w:instrText>
+      </w:r>
+      <w:r>
+        <w:rPr>
+          <w:rFonts w:eastAsiaTheme="minorEastAsia"/>
+        </w:rPr>
+        <w:fldChar w:fldCharType="separate"/>
+      </w:r>
+      <w:r>
+        <w:rPr>
+          <w:rFonts w:eastAsiaTheme="minorEastAsia"/>
+          <w:noProof/>
+        </w:rPr>
+        <w:t>7</w:t>
+      </w:r>
+      <w:r>
+        <w:rPr>
+          <w:rFonts w:eastAsiaTheme="minorEastAsia"/>
+        </w:rPr>
+        <w:fldChar w:fldCharType="end"/>
+      </w:r>
+      <w:bookmarkEnd w:id="38"/>
+      <w:r>
+        <w:rPr>
+          <w:rFonts w:eastAsiaTheme="minorEastAsia"/>
+        </w:rPr>
+        <w:tab/>
+      </w:r>
+      <w:r>
+        <w:rPr>
+          <w:rFonts w:eastAsiaTheme="minorEastAsia"/>
+        </w:rPr>
+        <w:t>Other business</w:t>
       </w:r>
     </w:p>
     <w:p>
@@ -1632,7 +1947,6 @@
         <w:rPr>
           <w:rFonts w:eastAsiaTheme="minorEastAsia"/>
         </w:rPr>
-        <w:lastRenderedPageBreak/>
         <w:t>1.4</w:t>
       </w:r>
       <w:r>
@@ -1668,22 +1982,110 @@
           <w:highlight w:val="yellow"/>
         </w:rPr>
       </w:pPr>
-      <w:bookmarkStart w:id="37" w:name="KEY_ACHIEVEMENTS"/>
-      <w:r>
-        <w:rPr>
-          <w:i/>
-          <w:iCs/>
-          <w:highlight w:val="yellow"/>
-        </w:rPr>
-        <w:t>Please state/describe/summarize the most important topics which were discussed/handled in your ad-hoc meeting(s). Ideally, in less than one page</w:t>
-      </w:r>
-      <w:r>
-        <w:rPr>
-          <w:i/>
-          <w:iCs/>
-          <w:highlight w:val="yellow"/>
-        </w:rPr>
-        <w:t>. Recommendation: Set a bookmark to the text of this content and insert a cross-reference in Annex B to reference this text</w:t>
+      <w:bookmarkStart w:id="39" w:name="KEY_ACHIEVEMENTS"/>
+      <w:r>
+        <w:rPr>
+          <w:i/>
+          <w:iCs/>
+          <w:highlight w:val="yellow"/>
+        </w:rPr>
+        <w:t xml:space="preserve">Please state/describe/summarize the most important topics </w:t>
+      </w:r>
+      <w:r>
+        <w:rPr>
+          <w:i/>
+          <w:iCs/>
+          <w:highlight w:val="yellow"/>
+        </w:rPr>
+        <w:t>that</w:t>
+      </w:r>
+      <w:r>
+        <w:rPr>
+          <w:i/>
+          <w:iCs/>
+          <w:highlight w:val="yellow"/>
+        </w:rPr>
+        <w:t xml:space="preserve"> were discussed/handled in your ad-hoc meeting(s). Ideally, in less than one page</w:t>
+      </w:r>
+      <w:r>
+        <w:rPr>
+          <w:i/>
+          <w:iCs/>
+          <w:highlight w:val="yellow"/>
+        </w:rPr>
+        <w:t xml:space="preserve">. </w:t>
+      </w:r>
+      <w:r>
+        <w:rPr>
+          <w:i/>
+          <w:iCs/>
+          <w:highlight w:val="yellow"/>
+        </w:rPr>
+        <w:t xml:space="preserve">Note: this </w:t>
+      </w:r>
+      <w:r>
+        <w:rPr>
+          <w:i/>
+          <w:iCs/>
+          <w:highlight w:val="yellow"/>
+        </w:rPr>
+        <w:t xml:space="preserve">content </w:t>
+      </w:r>
+      <w:r>
+        <w:rPr>
+          <w:i/>
+          <w:iCs/>
+          <w:highlight w:val="yellow"/>
+        </w:rPr>
+        <w:t xml:space="preserve">is </w:t>
+      </w:r>
+      <w:r>
+        <w:rPr>
+          <w:i/>
+          <w:iCs/>
+          <w:highlight w:val="yellow"/>
+        </w:rPr>
+        <w:t>cross-reference</w:t>
+      </w:r>
+      <w:r>
+        <w:rPr>
+          <w:i/>
+          <w:iCs/>
+          <w:highlight w:val="yellow"/>
+        </w:rPr>
+        <w:t>d</w:t>
+      </w:r>
+      <w:r>
+        <w:rPr>
+          <w:i/>
+          <w:iCs/>
+          <w:highlight w:val="yellow"/>
+        </w:rPr>
+        <w:t xml:space="preserve"> in Annex B </w:t>
+      </w:r>
+      <w:r>
+        <w:rPr>
+          <w:i/>
+          <w:iCs/>
+          <w:highlight w:val="yellow"/>
+        </w:rPr>
+        <w:t xml:space="preserve">and is surrounded by a bookmark </w:t>
+      </w:r>
+      <w:r>
+        <w:rPr>
+          <w:i/>
+          <w:iCs/>
+          <w:highlight w:val="yellow"/>
+        </w:rPr>
+        <w:t>called 'KEY_ACHIEVEMENTS</w:t>
+      </w:r>
+      <w:r>
+        <w:rPr>
+          <w:i/>
+          <w:iCs/>
+          <w:highlight w:val="yellow"/>
+        </w:rPr>
+        <w:t>' (configure Word options to show bookmarks as grey/square brackets)</w:t>
       </w:r>
       <w:r>
         <w:rPr>
@@ -1692,7 +2094,7 @@
         <w:t>.</w:t>
       </w:r>
     </w:p>
-    <w:bookmarkEnd w:id="37"/>
+    <w:bookmarkEnd w:id="39"/>
     <w:p>
       <w:pPr>
         <w:pStyle w:val="Heading3"/>
@@ -1720,8 +2122,8 @@
           <w:rFonts w:eastAsiaTheme="minorEastAsia"/>
         </w:rPr>
       </w:pPr>
-      <w:bookmarkStart w:id="38" w:name="TEXT_FOR_DECISION"/>
-      <w:bookmarkStart w:id="39" w:name="_Toc94096379"/>
+      <w:bookmarkStart w:id="40" w:name="TEXT_FOR_DECISION"/>
+      <w:bookmarkStart w:id="41" w:name="_Toc94096379"/>
       <w:r>
         <w:t>Text for consent/determination</w:t>
       </w:r>
@@ -2042,7 +2444,7 @@
         <w:t>.</w:t>
       </w:r>
     </w:p>
-    <w:bookmarkEnd w:id="38"/>
+    <w:bookmarkEnd w:id="40"/>
     <w:p>
       <w:pPr>
         <w:pStyle w:val="Heading3"/>
@@ -2071,7 +2473,7 @@
         </w:rPr>
         <w:t xml:space="preserve">Interim </w:t>
       </w:r>
-      <w:bookmarkEnd w:id="39"/>
+      <w:bookmarkEnd w:id="41"/>
       <w:r>
         <w:rPr>
           <w:rFonts w:eastAsiaTheme="minorEastAsia"/>
@@ -2085,10 +2487,10 @@
           <w:highlight w:val="yellow"/>
         </w:rPr>
       </w:pPr>
-      <w:bookmarkStart w:id="40" w:name="INTERIM_ACTIVITIES"/>
-      <w:bookmarkStart w:id="41" w:name="_Toc244266991"/>
-      <w:bookmarkStart w:id="42" w:name="_Toc248114411"/>
-      <w:bookmarkStart w:id="43" w:name="_Toc94096377"/>
+      <w:bookmarkStart w:id="42" w:name="INTERIM_ACTIVITIES"/>
+      <w:bookmarkStart w:id="43" w:name="_Toc244266991"/>
+      <w:bookmarkStart w:id="44" w:name="_Toc248114411"/>
+      <w:bookmarkStart w:id="45" w:name="_Toc94096377"/>
       <w:r>
         <w:rPr>
           <w:i/>
@@ -2112,7 +2514,7 @@
         <w:t>.</w:t>
       </w:r>
     </w:p>
-    <w:bookmarkEnd w:id="40"/>
+    <w:bookmarkEnd w:id="42"/>
     <w:p>
       <w:pPr>
         <w:rPr>
@@ -2159,9 +2561,9 @@
         </w:rPr>
         <w:t xml:space="preserve">Work </w:t>
       </w:r>
-      <w:bookmarkEnd w:id="41"/>
-      <w:bookmarkEnd w:id="42"/>
       <w:bookmarkEnd w:id="43"/>
+      <w:bookmarkEnd w:id="44"/>
+      <w:bookmarkEnd w:id="45"/>
       <w:r>
         <w:rPr>
           <w:rFonts w:eastAsiaTheme="minorEastAsia"/>
@@ -2196,7 +2598,7 @@
     <w:tbl>
       <w:tblPr>
         <w:tblStyle w:val="TableGrid"/>
-        <w:tblW w:w="15600" w:type="dxa"/>
+        <w:tblW w:w="16374" w:type="dxa"/>
         <w:jc w:val="center"/>
         <w:tblBorders>
           <w:top w:val="single" w:sz="12" w:space="0" w:color="auto"/>
@@ -2209,14 +2611,14 @@
       </w:tblPr>
       <w:tblGrid>
         <w:gridCol w:w="1185"/>
-        <w:gridCol w:w="888"/>
-        <w:gridCol w:w="5328"/>
-        <w:gridCol w:w="947"/>
-        <w:gridCol w:w="1036"/>
-        <w:gridCol w:w="888"/>
-        <w:gridCol w:w="2072"/>
-        <w:gridCol w:w="2072"/>
-        <w:gridCol w:w="1184"/>
+        <w:gridCol w:w="1124"/>
+        <w:gridCol w:w="4339"/>
+        <w:gridCol w:w="1550"/>
+        <w:gridCol w:w="1272"/>
+        <w:gridCol w:w="1147"/>
+        <w:gridCol w:w="2285"/>
+        <w:gridCol w:w="1816"/>
+        <w:gridCol w:w="1656"/>
       </w:tblGrid>
       <w:tr>
         <w:trPr>
@@ -2225,7 +2627,7 @@
         </w:trPr>
         <w:tc>
           <w:tcPr>
-            <w:tcW w:w="1134" w:type="dxa"/>
+            <w:tcW w:w="1185" w:type="dxa"/>
             <w:tcBorders>
               <w:top w:val="single" w:sz="12" w:space="0" w:color="auto"/>
               <w:left w:val="single" w:sz="12" w:space="0" w:color="auto"/>
@@ -2246,13 +2648,27 @@
                 <w:b/>
                 <w:lang w:val="en-US"/>
               </w:rPr>
-              <w:t>Work item</w:t>
+              <w:t>Work</w:t>
+            </w:r>
+            <w:r>
+              <w:rPr>
+                <w:b/>
+                <w:lang w:val="en-US"/>
+              </w:rPr>
+              <w:br/>
+            </w:r>
+            <w:r>
+              <w:rPr>
+                <w:b/>
+                <w:lang w:val="en-US"/>
+              </w:rPr>
+              <w:t>item</w:t>
             </w:r>
           </w:p>
         </w:tc>
         <w:tc>
           <w:tcPr>
-            <w:tcW w:w="851" w:type="dxa"/>
+            <w:tcW w:w="1124" w:type="dxa"/>
             <w:tcBorders>
               <w:top w:val="single" w:sz="12" w:space="0" w:color="auto"/>
               <w:left w:val="single" w:sz="4" w:space="0" w:color="auto"/>
@@ -2279,7 +2695,7 @@
         </w:tc>
         <w:tc>
           <w:tcPr>
-            <w:tcW w:w="5103" w:type="dxa"/>
+            <w:tcW w:w="4339" w:type="dxa"/>
             <w:tcBorders>
               <w:top w:val="single" w:sz="12" w:space="0" w:color="auto"/>
               <w:left w:val="single" w:sz="4" w:space="0" w:color="auto"/>
@@ -2306,7 +2722,7 @@
         </w:tc>
         <w:tc>
           <w:tcPr>
-            <w:tcW w:w="907" w:type="dxa"/>
+            <w:tcW w:w="1550" w:type="dxa"/>
             <w:tcBorders>
               <w:top w:val="single" w:sz="12" w:space="0" w:color="auto"/>
               <w:left w:val="single" w:sz="4" w:space="0" w:color="auto"/>
@@ -2327,13 +2743,27 @@
                 <w:b/>
                 <w:lang w:val="en-US"/>
               </w:rPr>
-              <w:t>Approval process</w:t>
+              <w:t>Approval</w:t>
+            </w:r>
+            <w:r>
+              <w:rPr>
+                <w:b/>
+                <w:lang w:val="en-US"/>
+              </w:rPr>
+              <w:br/>
+            </w:r>
+            <w:r>
+              <w:rPr>
+                <w:b/>
+                <w:lang w:val="en-US"/>
+              </w:rPr>
+              <w:t>process</w:t>
             </w:r>
           </w:p>
         </w:tc>
         <w:tc>
           <w:tcPr>
-            <w:tcW w:w="992" w:type="dxa"/>
+            <w:tcW w:w="1272" w:type="dxa"/>
             <w:tcBorders>
               <w:top w:val="single" w:sz="12" w:space="0" w:color="auto"/>
               <w:left w:val="single" w:sz="4" w:space="0" w:color="auto"/>
@@ -2360,7 +2790,7 @@
         </w:tc>
         <w:tc>
           <w:tcPr>
-            <w:tcW w:w="851" w:type="dxa"/>
+            <w:tcW w:w="1147" w:type="dxa"/>
             <w:tcBorders>
               <w:top w:val="single" w:sz="12" w:space="0" w:color="auto"/>
               <w:left w:val="single" w:sz="4" w:space="0" w:color="auto"/>
@@ -2387,7 +2817,7 @@
         </w:tc>
         <w:tc>
           <w:tcPr>
-            <w:tcW w:w="1985" w:type="dxa"/>
+            <w:tcW w:w="2285" w:type="dxa"/>
             <w:tcBorders>
               <w:top w:val="single" w:sz="12" w:space="0" w:color="auto"/>
               <w:left w:val="single" w:sz="4" w:space="0" w:color="auto"/>
@@ -2414,7 +2844,7 @@
         </w:tc>
         <w:tc>
           <w:tcPr>
-            <w:tcW w:w="1985" w:type="dxa"/>
+            <w:tcW w:w="1816" w:type="dxa"/>
             <w:tcBorders>
               <w:top w:val="single" w:sz="12" w:space="0" w:color="auto"/>
               <w:left w:val="single" w:sz="4" w:space="0" w:color="auto"/>
@@ -2435,13 +2865,27 @@
                 <w:b/>
                 <w:lang w:val="en-US"/>
               </w:rPr>
-              <w:t>Base text(s)</w:t>
+              <w:t>Base</w:t>
+            </w:r>
+            <w:r>
+              <w:rPr>
+                <w:b/>
+                <w:lang w:val="en-US"/>
+              </w:rPr>
+              <w:t> </w:t>
+            </w:r>
+            <w:r>
+              <w:rPr>
+                <w:b/>
+                <w:lang w:val="en-US"/>
+              </w:rPr>
+              <w:t>text(s)</w:t>
             </w:r>
           </w:p>
         </w:tc>
         <w:tc>
           <w:tcPr>
-            <w:tcW w:w="1134" w:type="dxa"/>
+            <w:tcW w:w="1656" w:type="dxa"/>
             <w:tcBorders>
               <w:top w:val="single" w:sz="12" w:space="0" w:color="auto"/>
               <w:left w:val="single" w:sz="4" w:space="0" w:color="auto"/>
@@ -2462,7 +2906,21 @@
                 <w:b/>
                 <w:lang w:val="en-US"/>
               </w:rPr>
-              <w:t>Liaison relationship</w:t>
+              <w:t>Liaison</w:t>
+            </w:r>
+            <w:r>
+              <w:rPr>
+                <w:b/>
+                <w:lang w:val="en-US"/>
+              </w:rPr>
+              <w:br/>
+            </w:r>
+            <w:r>
+              <w:rPr>
+                <w:b/>
+                <w:lang w:val="en-US"/>
+              </w:rPr>
+              <w:t>relationship</w:t>
             </w:r>
           </w:p>
         </w:tc>
@@ -2473,7 +2931,7 @@
         </w:trPr>
         <w:tc>
           <w:tcPr>
-            <w:tcW w:w="1134" w:type="dxa"/>
+            <w:tcW w:w="1185" w:type="dxa"/>
             <w:tcBorders>
               <w:top w:val="single" w:sz="12" w:space="0" w:color="auto"/>
               <w:left w:val="single" w:sz="12" w:space="0" w:color="auto"/>
@@ -2498,7 +2956,7 @@
         </w:tc>
         <w:tc>
           <w:tcPr>
-            <w:tcW w:w="851" w:type="dxa"/>
+            <w:tcW w:w="1124" w:type="dxa"/>
             <w:tcBorders>
               <w:top w:val="single" w:sz="12" w:space="0" w:color="auto"/>
               <w:left w:val="single" w:sz="4" w:space="0" w:color="auto"/>
@@ -2523,7 +2981,7 @@
         </w:tc>
         <w:tc>
           <w:tcPr>
-            <w:tcW w:w="5103" w:type="dxa"/>
+            <w:tcW w:w="4339" w:type="dxa"/>
             <w:tcBorders>
               <w:top w:val="single" w:sz="12" w:space="0" w:color="auto"/>
               <w:left w:val="single" w:sz="4" w:space="0" w:color="auto"/>
@@ -2548,7 +3006,7 @@
         </w:tc>
         <w:tc>
           <w:tcPr>
-            <w:tcW w:w="907" w:type="dxa"/>
+            <w:tcW w:w="1550" w:type="dxa"/>
             <w:tcBorders>
               <w:top w:val="single" w:sz="12" w:space="0" w:color="auto"/>
               <w:left w:val="single" w:sz="4" w:space="0" w:color="auto"/>
@@ -2573,7 +3031,7 @@
         </w:tc>
         <w:tc>
           <w:tcPr>
-            <w:tcW w:w="992" w:type="dxa"/>
+            <w:tcW w:w="1272" w:type="dxa"/>
             <w:tcBorders>
               <w:top w:val="single" w:sz="12" w:space="0" w:color="auto"/>
               <w:left w:val="single" w:sz="4" w:space="0" w:color="auto"/>
@@ -2598,7 +3056,7 @@
         </w:tc>
         <w:tc>
           <w:tcPr>
-            <w:tcW w:w="851" w:type="dxa"/>
+            <w:tcW w:w="1147" w:type="dxa"/>
             <w:tcBorders>
               <w:top w:val="single" w:sz="12" w:space="0" w:color="auto"/>
               <w:left w:val="single" w:sz="4" w:space="0" w:color="auto"/>
@@ -2623,7 +3081,7 @@
         </w:tc>
         <w:tc>
           <w:tcPr>
-            <w:tcW w:w="1985" w:type="dxa"/>
+            <w:tcW w:w="2285" w:type="dxa"/>
             <w:tcBorders>
               <w:top w:val="single" w:sz="12" w:space="0" w:color="auto"/>
               <w:left w:val="single" w:sz="4" w:space="0" w:color="auto"/>
@@ -2648,7 +3106,7 @@
         </w:tc>
         <w:tc>
           <w:tcPr>
-            <w:tcW w:w="1985" w:type="dxa"/>
+            <w:tcW w:w="1816" w:type="dxa"/>
             <w:tcBorders>
               <w:top w:val="single" w:sz="12" w:space="0" w:color="auto"/>
               <w:left w:val="single" w:sz="4" w:space="0" w:color="auto"/>
@@ -2673,7 +3131,7 @@
         </w:tc>
         <w:tc>
           <w:tcPr>
-            <w:tcW w:w="1134" w:type="dxa"/>
+            <w:tcW w:w="1656" w:type="dxa"/>
             <w:tcBorders>
               <w:top w:val="single" w:sz="12" w:space="0" w:color="auto"/>
               <w:left w:val="single" w:sz="4" w:space="0" w:color="auto"/>
@@ -2722,12 +3180,12 @@
         <w:pStyle w:val="Heading1"/>
         <w:jc w:val="center"/>
       </w:pPr>
-      <w:bookmarkStart w:id="44" w:name="_Toc150526538"/>
-      <w:bookmarkStart w:id="45" w:name="_Toc94183723"/>
-      <w:bookmarkStart w:id="46" w:name="_Toc257824249"/>
-      <w:bookmarkStart w:id="47" w:name="_Toc244267038"/>
-      <w:bookmarkStart w:id="48" w:name="_Toc690"/>
-      <w:bookmarkStart w:id="49" w:name="_Toc17142"/>
+      <w:bookmarkStart w:id="46" w:name="_Toc150526538"/>
+      <w:bookmarkStart w:id="47" w:name="_Toc94183723"/>
+      <w:bookmarkStart w:id="48" w:name="_Toc257824249"/>
+      <w:bookmarkStart w:id="49" w:name="_Toc244267038"/>
+      <w:bookmarkStart w:id="50" w:name="_Toc690"/>
+      <w:bookmarkStart w:id="51" w:name="_Toc17142"/>
       <w:r>
         <w:lastRenderedPageBreak/>
         <w:t>Annex A:</w:t>
@@ -2735,12 +3193,12 @@
       <w:r>
         <w:br/>
       </w:r>
-      <w:bookmarkEnd w:id="44"/>
-      <w:bookmarkEnd w:id="45"/>
       <w:bookmarkEnd w:id="46"/>
       <w:bookmarkEnd w:id="47"/>
       <w:bookmarkEnd w:id="48"/>
       <w:bookmarkEnd w:id="49"/>
+      <w:bookmarkEnd w:id="50"/>
+      <w:bookmarkEnd w:id="51"/>
       <w:r>
         <w:t>Draft agenda for Q</w:t>
       </w:r>
@@ -2766,11 +3224,12 @@
         <w:tblStyle w:val="TableGrid"/>
         <w:tblW w:w="5000" w:type="pct"/>
         <w:jc w:val="center"/>
+        <w:tblLayout w:type="fixed"/>
         <w:tblLook w:val="04A0" w:firstRow="1" w:lastRow="0" w:firstColumn="1" w:lastColumn="0" w:noHBand="0" w:noVBand="1"/>
       </w:tblPr>
       <w:tblGrid>
-        <w:gridCol w:w="2852"/>
-        <w:gridCol w:w="6777"/>
+        <w:gridCol w:w="2405"/>
+        <w:gridCol w:w="7224"/>
       </w:tblGrid>
       <w:tr>
         <w:trPr>
@@ -2780,7 +3239,7 @@
         </w:trPr>
         <w:tc>
           <w:tcPr>
-            <w:tcW w:w="1764" w:type="pct"/>
+            <w:tcW w:w="1249" w:type="pct"/>
             <w:tcBorders>
               <w:top w:val="single" w:sz="4" w:space="0" w:color="auto"/>
               <w:left w:val="single" w:sz="4" w:space="0" w:color="auto"/>
@@ -2814,7 +3273,7 @@
         </w:tc>
         <w:tc>
           <w:tcPr>
-            <w:tcW w:w="3236" w:type="pct"/>
+            <w:tcW w:w="3751" w:type="pct"/>
             <w:tcBorders>
               <w:top w:val="single" w:sz="4" w:space="0" w:color="auto"/>
               <w:left w:val="single" w:sz="4" w:space="0" w:color="auto"/>
@@ -2851,7 +3310,7 @@
         </w:trPr>
         <w:tc>
           <w:tcPr>
-            <w:tcW w:w="1764" w:type="pct"/>
+            <w:tcW w:w="1249" w:type="pct"/>
             <w:tcBorders>
               <w:top w:val="single" w:sz="4" w:space="0" w:color="auto"/>
               <w:left w:val="single" w:sz="4" w:space="0" w:color="auto"/>
@@ -2894,7 +3353,7 @@
         </w:tc>
         <w:tc>
           <w:tcPr>
-            <w:tcW w:w="3236" w:type="pct"/>
+            <w:tcW w:w="3751" w:type="pct"/>
             <w:tcBorders>
               <w:top w:val="single" w:sz="4" w:space="0" w:color="auto"/>
               <w:left w:val="single" w:sz="4" w:space="0" w:color="auto"/>
@@ -2961,6 +3420,21 @@
               </w:rPr>
               <w:t xml:space="preserve">IPR call </w:t>
             </w:r>
+            <w:r>
+              <w:rPr>
+                <w:highlight w:val="yellow"/>
+                <w:lang w:val="en-US"/>
+              </w:rPr>
+              <w:br/>
+            </w:r>
+            <w:r>
+              <w:rPr>
+                <w:i/>
+                <w:iCs/>
+                <w:lang w:val="en-US"/>
+              </w:rPr>
+              <w:t>"Does anyone have knowledge of any patents or software copyrights, the use of which may be required to practice or implement a Recommendation being considered in this question?"</w:t>
+            </w:r>
           </w:p>
           <w:p>
             <w:pPr>
@@ -3028,7 +3502,7 @@
         </w:trPr>
         <w:tc>
           <w:tcPr>
-            <w:tcW w:w="1764" w:type="pct"/>
+            <w:tcW w:w="1249" w:type="pct"/>
             <w:tcBorders>
               <w:top w:val="single" w:sz="4" w:space="0" w:color="auto"/>
               <w:left w:val="single" w:sz="4" w:space="0" w:color="auto"/>
@@ -3086,7 +3560,7 @@
         </w:tc>
         <w:tc>
           <w:tcPr>
-            <w:tcW w:w="3236" w:type="pct"/>
+            <w:tcW w:w="3751" w:type="pct"/>
             <w:tcBorders>
               <w:top w:val="single" w:sz="4" w:space="0" w:color="auto"/>
               <w:left w:val="single" w:sz="4" w:space="0" w:color="auto"/>
@@ -3144,7 +3618,7 @@
         </w:trPr>
         <w:tc>
           <w:tcPr>
-            <w:tcW w:w="1764" w:type="pct"/>
+            <w:tcW w:w="1249" w:type="pct"/>
             <w:tcBorders>
               <w:top w:val="single" w:sz="4" w:space="0" w:color="auto"/>
               <w:left w:val="single" w:sz="4" w:space="0" w:color="auto"/>
@@ -3187,7 +3661,7 @@
         </w:tc>
         <w:tc>
           <w:tcPr>
-            <w:tcW w:w="3236" w:type="pct"/>
+            <w:tcW w:w="3751" w:type="pct"/>
             <w:tcBorders>
               <w:top w:val="single" w:sz="4" w:space="0" w:color="auto"/>
               <w:left w:val="single" w:sz="4" w:space="0" w:color="auto"/>
@@ -3344,6 +3818,221 @@
     </w:p>
     <w:p>
       <w:pPr>
+        <w:rPr>
+          <w:highlight w:val="yellow"/>
+        </w:rPr>
+      </w:pPr>
+      <w:r>
+        <w:rPr>
+          <w:i/>
+          <w:iCs/>
+          <w:highlight w:val="yellow"/>
+        </w:rPr>
+        <w:t>This section reuses text from 1.4.1 above</w:t>
+      </w:r>
+      <w:r>
+        <w:rPr>
+          <w:i/>
+          <w:iCs/>
+          <w:highlight w:val="yellow"/>
+        </w:rPr>
+        <w:t xml:space="preserve"> via bookmarks/cross-reference</w:t>
+      </w:r>
+      <w:r>
+        <w:rPr>
+          <w:i/>
+          <w:iCs/>
+          <w:highlight w:val="yellow"/>
+        </w:rPr>
+        <w:t xml:space="preserve">. To update Annex B, press </w:t>
+      </w:r>
+      <w:r>
+        <w:rPr>
+          <w:i/>
+          <w:iCs/>
+          <w:highlight w:val="yellow"/>
+        </w:rPr>
+        <w:t>C</w:t>
+      </w:r>
+      <w:r>
+        <w:rPr>
+          <w:i/>
+          <w:iCs/>
+          <w:highlight w:val="yellow"/>
+        </w:rPr>
+        <w:t>trl</w:t>
+      </w:r>
+      <w:r>
+        <w:rPr>
+          <w:i/>
+          <w:iCs/>
+          <w:highlight w:val="yellow"/>
+        </w:rPr>
+        <w:t>+</w:t>
+      </w:r>
+      <w:r>
+        <w:rPr>
+          <w:i/>
+          <w:iCs/>
+          <w:highlight w:val="yellow"/>
+        </w:rPr>
+        <w:t>A</w:t>
+      </w:r>
+      <w:r>
+        <w:rPr>
+          <w:i/>
+          <w:iCs/>
+          <w:highlight w:val="yellow"/>
+        </w:rPr>
+        <w:t>,</w:t>
+      </w:r>
+      <w:r>
+        <w:rPr>
+          <w:i/>
+          <w:iCs/>
+          <w:highlight w:val="yellow"/>
+        </w:rPr>
+        <w:t xml:space="preserve"> then </w:t>
+      </w:r>
+      <w:r>
+        <w:rPr>
+          <w:i/>
+          <w:iCs/>
+          <w:highlight w:val="yellow"/>
+        </w:rPr>
+        <w:t>(</w:t>
+      </w:r>
+      <w:r>
+        <w:rPr>
+          <w:i/>
+          <w:iCs/>
+          <w:highlight w:val="yellow"/>
+        </w:rPr>
+        <w:t>on Windows</w:t>
+      </w:r>
+      <w:r>
+        <w:rPr>
+          <w:i/>
+          <w:iCs/>
+          <w:highlight w:val="yellow"/>
+        </w:rPr>
+        <w:t xml:space="preserve">) hit </w:t>
+      </w:r>
+      <w:r>
+        <w:rPr>
+          <w:i/>
+          <w:iCs/>
+          <w:highlight w:val="yellow"/>
+        </w:rPr>
+        <w:t>F9</w:t>
+      </w:r>
+      <w:r>
+        <w:rPr>
+          <w:i/>
+          <w:iCs/>
+          <w:highlight w:val="yellow"/>
+        </w:rPr>
+        <w:t xml:space="preserve"> </w:t>
+      </w:r>
+      <w:r>
+        <w:rPr>
+          <w:i/>
+          <w:iCs/>
+          <w:highlight w:val="yellow"/>
+        </w:rPr>
+        <w:t xml:space="preserve">or </w:t>
+      </w:r>
+      <w:r>
+        <w:rPr>
+          <w:i/>
+          <w:iCs/>
+          <w:highlight w:val="yellow"/>
+        </w:rPr>
+        <w:t>(</w:t>
+      </w:r>
+      <w:r>
+        <w:rPr>
+          <w:i/>
+          <w:iCs/>
+          <w:highlight w:val="yellow"/>
+        </w:rPr>
+        <w:t>on Mac</w:t>
+      </w:r>
+      <w:r>
+        <w:rPr>
+          <w:i/>
+          <w:iCs/>
+          <w:highlight w:val="yellow"/>
+        </w:rPr>
+        <w:t xml:space="preserve">OS) </w:t>
+      </w:r>
+      <w:r>
+        <w:rPr>
+          <w:i/>
+          <w:iCs/>
+          <w:highlight w:val="yellow"/>
+        </w:rPr>
+        <w:t xml:space="preserve">right-click </w:t>
+      </w:r>
+      <w:r>
+        <w:rPr>
+          <w:i/>
+          <w:iCs/>
+          <w:highlight w:val="yellow"/>
+        </w:rPr>
+        <w:sym w:font="Wingdings" w:char="F0E0"/>
+      </w:r>
+      <w:r>
+        <w:rPr>
+          <w:i/>
+          <w:iCs/>
+          <w:highlight w:val="yellow"/>
+        </w:rPr>
+        <w:t xml:space="preserve"> </w:t>
+      </w:r>
+      <w:r>
+        <w:rPr>
+          <w:i/>
+          <w:iCs/>
+          <w:highlight w:val="yellow"/>
+        </w:rPr>
+        <w:t>'</w:t>
+      </w:r>
+      <w:r>
+        <w:rPr>
+          <w:i/>
+          <w:iCs/>
+          <w:highlight w:val="yellow"/>
+        </w:rPr>
+        <w:t>Update Fields</w:t>
+      </w:r>
+      <w:r>
+        <w:rPr>
+          <w:i/>
+          <w:iCs/>
+          <w:highlight w:val="yellow"/>
+        </w:rPr>
+        <w:t>'</w:t>
+      </w:r>
+      <w:r>
+        <w:rPr>
+          <w:i/>
+          <w:iCs/>
+          <w:highlight w:val="yellow"/>
+        </w:rPr>
+        <w:t>.</w:t>
+      </w:r>
+      <w:r>
+        <w:rPr>
+          <w:i/>
+          <w:iCs/>
+          <w:highlight w:val="yellow"/>
+        </w:rPr>
+        <w:t xml:space="preserve"> If the content does not refresh correctly, please check again that the bookmarks in clause 1.4.1 (grey/square brackets) are set correctly.</w:t>
+      </w:r>
+    </w:p>
+    <w:p>
+      <w:pPr>
         <w:pStyle w:val="Heading2"/>
       </w:pPr>
       <w:r>
@@ -3454,52 +4143,30 @@
         <w:rPr>
           <w:lang w:val="en-US"/>
         </w:rPr>
-        <w:t xml:space="preserve">The address for communication on </w:t>
-      </w:r>
-      <w:proofErr w:type="gramStart"/>
+        <w:t>The address for communication on Q</w:t>
+      </w:r>
       <w:r>
         <w:rPr>
           <w:lang w:val="en-US"/>
         </w:rPr>
-        <w:t>Q</w:t>
+        <w:t>{{ q }}</w:t>
       </w:r>
       <w:r>
         <w:rPr>
           <w:lang w:val="en-US"/>
         </w:rPr>
-        <w:t>{{ q</w:t>
-      </w:r>
-      <w:proofErr w:type="gramEnd"/>
+        <w:t>/</w:t>
+      </w:r>
       <w:r>
         <w:rPr>
           <w:lang w:val="en-US"/>
         </w:rPr>
-        <w:t xml:space="preserve"> }}</w:t>
-      </w:r>
-      <w:proofErr w:type="gramStart"/>
+        <w:t>{{ sg }}</w:t>
+      </w:r>
       <w:r>
         <w:rPr>
           <w:lang w:val="en-US"/>
         </w:rPr>
-        <w:t>/</w:t>
-      </w:r>
-      <w:r>
-        <w:rPr>
-          <w:lang w:val="en-US"/>
-        </w:rPr>
-        <w:t>{{ sg</w:t>
-      </w:r>
-      <w:proofErr w:type="gramEnd"/>
-      <w:r>
-        <w:rPr>
-          <w:lang w:val="en-US"/>
-        </w:rPr>
-        <w:t xml:space="preserve"> }}</w:t>
-      </w:r>
-      <w:r>
-        <w:rPr>
-          <w:lang w:val="en-US"/>
-        </w:rPr>
         <w:t xml:space="preserve"> matters is </w:t>
       </w:r>
       <w:r>
@@ -3508,30 +4175,17 @@
       <w:r>
         <w:t>5</w:t>
       </w:r>
-      <w:proofErr w:type="gramStart"/>
       <w:r>
         <w:t>sg</w:t>
       </w:r>
       <w:r>
-        <w:t>{{ sg</w:t>
-      </w:r>
-      <w:proofErr w:type="gramEnd"/>
-      <w:r>
-        <w:t xml:space="preserve"> </w:t>
-      </w:r>
-      <w:proofErr w:type="gramStart"/>
-      <w:r>
-        <w:t>}}</w:t>
+        <w:t>{{ sg }}</w:t>
       </w:r>
       <w:r>
         <w:t>q</w:t>
       </w:r>
       <w:r>
-        <w:t>{{ q</w:t>
-      </w:r>
-      <w:proofErr w:type="gramEnd"/>
-      <w:r>
-        <w:t xml:space="preserve"> }}</w:t>
+        <w:t>{{ q }}</w:t>
       </w:r>
       <w:r>
         <w:t xml:space="preserve">@lists.itu.int </w:t>
@@ -3558,9 +4212,6 @@
     <w:p>
       <w:pPr>
         <w:pStyle w:val="Heading3"/>
-        <w:rPr>
-          <w:rFonts w:eastAsiaTheme="minorEastAsia"/>
-        </w:rPr>
       </w:pPr>
       <w:r>
         <w:t>Selected topics and key achievements</w:t>
@@ -3569,130 +4220,96 @@
     <w:p>
       <w:pPr>
         <w:rPr>
-          <w:i/>
-          <w:iCs/>
-          <w:highlight w:val="yellow"/>
-        </w:rPr>
-      </w:pPr>
-      <w:r>
-        <w:rPr>
-          <w:i/>
-          <w:iCs/>
-          <w:highlight w:val="yellow"/>
-        </w:rPr>
-        <w:t>Please re-use text from 1.4</w:t>
-      </w:r>
-      <w:r>
-        <w:rPr>
-          <w:i/>
-          <w:iCs/>
-          <w:highlight w:val="yellow"/>
-        </w:rPr>
-        <w:t>.1</w:t>
-      </w:r>
-      <w:r>
-        <w:rPr>
-          <w:i/>
-          <w:iCs/>
-          <w:highlight w:val="yellow"/>
-        </w:rPr>
-        <w:t xml:space="preserve"> above</w:t>
-      </w:r>
-      <w:r>
-        <w:rPr>
-          <w:i/>
-          <w:iCs/>
-          <w:highlight w:val="yellow"/>
-        </w:rPr>
-        <w:t xml:space="preserve"> </w:t>
-      </w:r>
-      <w:r>
-        <w:rPr>
-          <w:i/>
-          <w:iCs/>
-          <w:highlight w:val="yellow"/>
-        </w:rPr>
-        <w:t xml:space="preserve">- </w:t>
-      </w:r>
-      <w:r>
-        <w:rPr>
-          <w:i/>
-          <w:iCs/>
-          <w:highlight w:val="yellow"/>
-        </w:rPr>
-        <w:t>or insert cross-reference to bookmark</w:t>
-      </w:r>
-      <w:r>
-        <w:rPr>
-          <w:i/>
-          <w:iCs/>
-          <w:highlight w:val="yellow"/>
-        </w:rPr>
-        <w:t xml:space="preserve"> like this:</w:t>
+          <w:highlight w:val="yellow"/>
+        </w:rPr>
+      </w:pPr>
+      <w:r>
+        <w:rPr>
+          <w:lang w:eastAsia="en-US"/>
+        </w:rPr>
+        <w:fldChar w:fldCharType="begin"/>
+      </w:r>
+      <w:r>
+        <w:rPr>
+          <w:lang w:eastAsia="en-US"/>
+        </w:rPr>
+        <w:instrText xml:space="preserve"> REF KEY_ACHIEVEMENTS \h </w:instrText>
+      </w:r>
+      <w:r>
+        <w:rPr>
+          <w:lang w:eastAsia="en-US"/>
+        </w:rPr>
+      </w:r>
+      <w:r>
+        <w:rPr>
+          <w:lang w:eastAsia="en-US"/>
+        </w:rPr>
+        <w:fldChar w:fldCharType="separate"/>
+      </w:r>
+      <w:r>
+        <w:rPr>
+          <w:i/>
+          <w:iCs/>
+          <w:highlight w:val="yellow"/>
+        </w:rPr>
+        <w:t xml:space="preserve">Please state/describe/summarize the most important topics </w:t>
+      </w:r>
+      <w:r>
+        <w:rPr>
+          <w:i/>
+          <w:iCs/>
+          <w:highlight w:val="yellow"/>
+        </w:rPr>
+        <w:t>that</w:t>
+      </w:r>
+      <w:r>
+        <w:rPr>
+          <w:i/>
+          <w:iCs/>
+          <w:highlight w:val="yellow"/>
+        </w:rPr>
+        <w:t xml:space="preserve"> were discussed/handled in your ad-hoc meeting(s). Ideally, in less than one page</w:t>
+      </w:r>
+      <w:r>
+        <w:rPr>
+          <w:i/>
+          <w:iCs/>
+          <w:highlight w:val="yellow"/>
+        </w:rPr>
+        <w:t xml:space="preserve">. Note: this content is cross-referenced in Annex B and is surrounded by a bookmark </w:t>
+      </w:r>
+      <w:r>
+        <w:rPr>
+          <w:i/>
+          <w:iCs/>
+          <w:highlight w:val="yellow"/>
+        </w:rPr>
+        <w:t>called 'KEY_ACHIEVEMENTS</w:t>
+      </w:r>
+      <w:r>
+        <w:rPr>
+          <w:i/>
+          <w:iCs/>
+          <w:highlight w:val="yellow"/>
+        </w:rPr>
+        <w:t>' (configure Word options to show bookmarks as grey/square brackets)</w:t>
+      </w:r>
+      <w:r>
+        <w:rPr>
+          <w:highlight w:val="yellow"/>
+        </w:rPr>
+        <w:t>.</w:t>
       </w:r>
     </w:p>
     <w:p>
       <w:pPr>
         <w:rPr>
-          <w:highlight w:val="yellow"/>
-        </w:rPr>
-      </w:pPr>
-      <w:r>
-        <w:rPr>
-          <w:i/>
-          <w:iCs/>
-          <w:highlight w:val="yellow"/>
-        </w:rPr>
-        <w:fldChar w:fldCharType="begin"/>
-      </w:r>
-      <w:r>
-        <w:rPr>
-          <w:highlight w:val="yellow"/>
-        </w:rPr>
-        <w:instrText xml:space="preserve"> REF KEY_ACHIEVEMENTS \h </w:instrText>
-      </w:r>
-      <w:r>
-        <w:rPr>
-          <w:i/>
-          <w:iCs/>
-          <w:highlight w:val="yellow"/>
-        </w:rPr>
-      </w:r>
-      <w:r>
-        <w:rPr>
-          <w:i/>
-          <w:iCs/>
-          <w:highlight w:val="yellow"/>
-        </w:rPr>
-        <w:fldChar w:fldCharType="separate"/>
-      </w:r>
-      <w:r>
-        <w:rPr>
-          <w:i/>
-          <w:iCs/>
-          <w:highlight w:val="yellow"/>
-        </w:rPr>
-        <w:t>Please state/describe/summarize the most important topics which were discussed/handled in your ad-hoc meeting(s). Ideally, in less than one page</w:t>
-      </w:r>
-      <w:r>
-        <w:rPr>
-          <w:i/>
-          <w:iCs/>
-          <w:highlight w:val="yellow"/>
-        </w:rPr>
-        <w:t>. Recommendation: Set a bookmark to the text of this content and insert a cross-reference in Annex B to reference this text</w:t>
-      </w:r>
-      <w:r>
-        <w:rPr>
-          <w:highlight w:val="yellow"/>
-        </w:rPr>
-        <w:t>.</w:t>
-      </w:r>
-      <w:r>
-        <w:rPr>
-          <w:i/>
-          <w:iCs/>
-          <w:highlight w:val="yellow"/>
+          <w:lang w:eastAsia="en-US"/>
+        </w:rPr>
+      </w:pPr>
+      <w:r>
+        <w:rPr>
+          <w:lang w:eastAsia="en-US"/>
         </w:rPr>
         <w:fldChar w:fldCharType="end"/>
       </w:r>
@@ -4146,16 +4763,19 @@
         <w:pStyle w:val="Heading1"/>
         <w:jc w:val="center"/>
       </w:pPr>
-      <w:bookmarkStart w:id="50" w:name="_Toc94183724"/>
-      <w:bookmarkStart w:id="51" w:name="_Toc18837"/>
-      <w:bookmarkStart w:id="52" w:name="_Toc15722"/>
+      <w:bookmarkStart w:id="52" w:name="_Toc94183724"/>
+      <w:bookmarkStart w:id="53" w:name="_Toc18837"/>
+      <w:bookmarkStart w:id="54" w:name="_Toc15722"/>
       <w:r>
         <w:lastRenderedPageBreak/>
         <w:t>Annex C:</w:t>
       </w:r>
       <w:r>
         <w:br/>
-        <w:t xml:space="preserve">A.1 </w:t>
+        <w:t>A.1</w:t>
+      </w:r>
+      <w:r>
+        <w:tab/>
       </w:r>
       <w:r>
         <w:t>J</w:t>
@@ -4163,9 +4783,9 @@
       <w:r>
         <w:t xml:space="preserve">ustification for proposed draft new ITU-T </w:t>
       </w:r>
-      <w:bookmarkEnd w:id="50"/>
-      <w:bookmarkEnd w:id="51"/>
       <w:bookmarkEnd w:id="52"/>
+      <w:bookmarkEnd w:id="53"/>
+      <w:bookmarkEnd w:id="54"/>
       <w:r>
         <w:rPr>
           <w:highlight w:val="yellow"/>
@@ -4245,17 +4865,7 @@
               </w:rPr>
             </w:pPr>
             <w:r>
-              <w:rPr>
-                <w:highlight w:val="yellow"/>
-                <w:lang w:val="en-US"/>
-              </w:rPr>
-              <w:t>x</w:t>
-            </w:r>
-            <w:r>
-              <w:rPr>
-                <w:lang w:val="en-US"/>
-              </w:rPr>
-              <w:t>/12</w:t>
+              <w:t>{{ q }}/{{ sg }}</w:t>
             </w:r>
           </w:p>
         </w:tc>
@@ -4305,24 +4915,7 @@
               </w:rPr>
             </w:pPr>
             <w:r>
-              <w:rPr>
-                <w:highlight w:val="yellow"/>
-                <w:lang w:val="en-US"/>
-              </w:rPr>
-              <w:t>[Place]</w:t>
-            </w:r>
-            <w:r>
-              <w:rPr>
-                <w:lang w:val="en-US"/>
-              </w:rPr>
-              <w:t xml:space="preserve">, </w:t>
-            </w:r>
-            <w:r>
-              <w:rPr>
-                <w:highlight w:val="yellow"/>
-                <w:lang w:val="en-US"/>
-              </w:rPr>
-              <w:t>[Dates]</w:t>
+              <w:t>{{ place_date }}</w:t>
             </w:r>
           </w:p>
         </w:tc>
@@ -4669,7 +5262,7 @@
                 <w:lang w:val="en-US"/>
               </w:rPr>
             </w:pPr>
-            <w:bookmarkStart w:id="53" w:name="_Hlk94532938"/>
+            <w:bookmarkStart w:id="55" w:name="_Hlk94532938"/>
             <w:r>
               <w:rPr>
                 <w:b/>
@@ -4681,7 +5274,19 @@
               <w:rPr>
                 <w:lang w:val="en-US"/>
               </w:rPr>
-              <w:t xml:space="preserve"> (defines the intent or object of the Recommendation and the aspects covered, thereby indicating the limits of its applicability):</w:t>
+              <w:t xml:space="preserve"> (define the intent or object of the</w:t>
+            </w:r>
+            <w:r>
+              <w:rPr>
+                <w:lang w:val="en-US"/>
+              </w:rPr>
+              <w:t xml:space="preserve"> new</w:t>
+            </w:r>
+            <w:r>
+              <w:rPr>
+                <w:lang w:val="en-US"/>
+              </w:rPr>
+              <w:t xml:space="preserve"> Recommendation and the aspects covered, thereby indicating the limits of its applicability):</w:t>
             </w:r>
           </w:p>
         </w:tc>
@@ -4706,7 +5311,7 @@
             </w:pPr>
           </w:p>
         </w:tc>
-        <w:bookmarkEnd w:id="53"/>
+        <w:bookmarkEnd w:id="55"/>
       </w:tr>
       <w:tr>
         <w:tc>
@@ -4973,7 +5578,13 @@
           <w:bCs/>
         </w:rPr>
         <w:br/>
-        <w:t xml:space="preserve">A.13 </w:t>
+        <w:t>A.13</w:t>
+      </w:r>
+      <w:r>
+        <w:rPr>
+          <w:bCs/>
+        </w:rPr>
+        <w:tab/>
       </w:r>
       <w:r>
         <w:rPr>
@@ -5074,17 +5685,7 @@
               </w:rPr>
             </w:pPr>
             <w:r>
-              <w:rPr>
-                <w:highlight w:val="yellow"/>
-                <w:lang w:val="en-US"/>
-              </w:rPr>
-              <w:t>x</w:t>
-            </w:r>
-            <w:r>
-              <w:rPr>
-                <w:lang w:val="en-US"/>
-              </w:rPr>
-              <w:t>/12</w:t>
+              <w:t>{{ q }}/{{ sg }}</w:t>
             </w:r>
           </w:p>
         </w:tc>
@@ -5142,24 +5743,7 @@
               </w:rPr>
             </w:pPr>
             <w:r>
-              <w:rPr>
-                <w:highlight w:val="yellow"/>
-                <w:lang w:val="en-US"/>
-              </w:rPr>
-              <w:t>[Place]</w:t>
-            </w:r>
-            <w:r>
-              <w:rPr>
-                <w:lang w:val="en-US"/>
-              </w:rPr>
-              <w:t xml:space="preserve">, </w:t>
-            </w:r>
-            <w:r>
-              <w:rPr>
-                <w:highlight w:val="yellow"/>
-                <w:lang w:val="en-US"/>
-              </w:rPr>
-              <w:t>[Dates]</w:t>
+              <w:t>{{ place_date }}</w:t>
             </w:r>
           </w:p>
         </w:tc>
@@ -5484,21 +6068,19 @@
               <w:rPr>
                 <w:lang w:val="en-US"/>
               </w:rPr>
-              <w:t xml:space="preserve"> (</w:t>
-            </w:r>
-            <w:proofErr w:type="gramStart"/>
-            <w:r>
-              <w:rPr>
-                <w:lang w:val="en-US"/>
-              </w:rPr>
-              <w:t>defines</w:t>
-            </w:r>
-            <w:proofErr w:type="gramEnd"/>
-            <w:r>
-              <w:rPr>
-                <w:lang w:val="en-US"/>
-              </w:rPr>
-              <w:t xml:space="preserve"> the intent or object of the Recommendation and the aspects covered, thereby indicating the limits of its applicability):</w:t>
+              <w:t xml:space="preserve"> (define the intent or object of the </w:t>
+            </w:r>
+            <w:r>
+              <w:rPr>
+                <w:lang w:val="en-US"/>
+              </w:rPr>
+              <w:t>new document</w:t>
+            </w:r>
+            <w:r>
+              <w:rPr>
+                <w:lang w:val="en-US"/>
+              </w:rPr>
+              <w:t xml:space="preserve"> and the aspects covered, thereby indicating the limits of its applicability):</w:t>
             </w:r>
           </w:p>
         </w:tc>
@@ -10098,6 +10680,10 @@
 </file>
 
 <file path=customXml/item1.xml><?xml version="1.0" encoding="utf-8"?>
+<b:Sources xmlns:b="http://schemas.openxmlformats.org/officeDocument/2006/bibliography" xmlns="http://schemas.openxmlformats.org/officeDocument/2006/bibliography" SelectedStyle="\APASixthEditionOfficeOnline.xsl" StyleName="APA" Version="6"/>
+</file>
+
+<file path=customXml/item2.xml><?xml version="1.0" encoding="utf-8"?>
 <p:properties xmlns:p="http://schemas.microsoft.com/office/2006/metadata/properties" xmlns:xsi="http://www.w3.org/2001/XMLSchema-instance" xmlns:pc="http://schemas.microsoft.com/office/infopath/2007/PartnerControls">
   <documentManagement>
     <Comment xmlns="1238c2fb-f919-419c-a17c-617fee3c8b80" xsi:nil="true"/>
@@ -10105,7 +10691,7 @@
 </p:properties>
 </file>
 
-<file path=customXml/item2.xml><?xml version="1.0" encoding="utf-8"?>
+<file path=customXml/item3.xml><?xml version="1.0" encoding="utf-8"?>
 <ct:contentTypeSchema xmlns:ct="http://schemas.microsoft.com/office/2006/metadata/contentType" xmlns:ma="http://schemas.microsoft.com/office/2006/metadata/properties/metaAttributes" ct:_="" ma:_="" ma:contentTypeName="Document" ma:contentTypeID="0x010100DD41769929400247A482A6B8D8C3D7A8" ma:contentTypeVersion="13" ma:contentTypeDescription="Create a new document." ma:contentTypeScope="" ma:versionID="e830e95c80d01d3c77f9c8d76986a6e8">
   <xsd:schema xmlns:xsd="http://www.w3.org/2001/XMLSchema" xmlns:xs="http://www.w3.org/2001/XMLSchema" xmlns:p="http://schemas.microsoft.com/office/2006/metadata/properties" xmlns:ns2="1238c2fb-f919-419c-a17c-617fee3c8b80" xmlns:ns3="fb0eb7e9-6560-4c49-b26e-dd8179726d23" targetNamespace="http://schemas.microsoft.com/office/2006/metadata/properties" ma:root="true" ma:fieldsID="80e8854e3f0d6c79f468e007b42a6179" ns2:_="" ns3:_="">
     <xsd:import namespace="1238c2fb-f919-419c-a17c-617fee3c8b80"/>
@@ -10330,7 +10916,7 @@
 </ct:contentTypeSchema>
 </file>
 
-<file path=customXml/item3.xml><?xml version="1.0" encoding="utf-8"?>
+<file path=customXml/item4.xml><?xml version="1.0" encoding="utf-8"?>
 <?mso-contentType ?>
 <FormTemplates xmlns="http://schemas.microsoft.com/sharepoint/v3/contenttype/forms">
   <Display>DocumentLibraryForm</Display>
@@ -10339,11 +10925,15 @@
 </FormTemplates>
 </file>
 
-<file path=customXml/item4.xml><?xml version="1.0" encoding="utf-8"?>
-<b:Sources xmlns:b="http://schemas.openxmlformats.org/officeDocument/2006/bibliography" xmlns="http://schemas.openxmlformats.org/officeDocument/2006/bibliography" SelectedStyle="\APASixthEditionOfficeOnline.xsl" StyleName="APA" Version="6"/>
+<file path=customXml/itemProps1.xml><?xml version="1.0" encoding="utf-8"?>
+<ds:datastoreItem xmlns:ds="http://schemas.openxmlformats.org/officeDocument/2006/customXml" ds:itemID="{E156D120-7A8D-4235-A055-A06BCD8FBB4C}">
+  <ds:schemaRefs>
+    <ds:schemaRef ds:uri="http://schemas.openxmlformats.org/officeDocument/2006/bibliography"/>
+  </ds:schemaRefs>
+</ds:datastoreItem>
 </file>
 
-<file path=customXml/itemProps1.xml><?xml version="1.0" encoding="utf-8"?>
+<file path=customXml/itemProps2.xml><?xml version="1.0" encoding="utf-8"?>
 <ds:datastoreItem xmlns:ds="http://schemas.openxmlformats.org/officeDocument/2006/customXml" ds:itemID="{EF8523CC-DEB2-463D-9A27-DF0B8D2CAEC3}">
   <ds:schemaRefs>
     <ds:schemaRef ds:uri="http://schemas.microsoft.com/office/2006/metadata/properties"/>
@@ -10353,7 +10943,7 @@
 </ds:datastoreItem>
 </file>
 
-<file path=customXml/itemProps2.xml><?xml version="1.0" encoding="utf-8"?>
+<file path=customXml/itemProps3.xml><?xml version="1.0" encoding="utf-8"?>
 <ds:datastoreItem xmlns:ds="http://schemas.openxmlformats.org/officeDocument/2006/customXml" ds:itemID="{EFBBA7A6-AE2F-44D1-85FE-811BBDB2A758}">
   <ds:schemaRefs>
     <ds:schemaRef ds:uri="http://schemas.microsoft.com/office/2006/metadata/contentType"/>
@@ -10372,18 +10962,10 @@
 </ds:datastoreItem>
 </file>
 
-<file path=customXml/itemProps3.xml><?xml version="1.0" encoding="utf-8"?>
+<file path=customXml/itemProps4.xml><?xml version="1.0" encoding="utf-8"?>
 <ds:datastoreItem xmlns:ds="http://schemas.openxmlformats.org/officeDocument/2006/customXml" ds:itemID="{33751D69-C054-4D4D-81C3-C6AE3340C6F4}">
   <ds:schemaRefs>
     <ds:schemaRef ds:uri="http://schemas.microsoft.com/sharepoint/v3/contenttype/forms"/>
   </ds:schemaRefs>
 </ds:datastoreItem>
-</file>
-
-<file path=customXml/itemProps4.xml><?xml version="1.0" encoding="utf-8"?>
-<ds:datastoreItem xmlns:ds="http://schemas.openxmlformats.org/officeDocument/2006/customXml" ds:itemID="{E156D120-7A8D-4235-A055-A06BCD8FBB4C}">
-  <ds:schemaRefs>
-    <ds:schemaRef ds:uri="http://schemas.openxmlformats.org/officeDocument/2006/bibliography"/>
-  </ds:schemaRefs>
-</ds:datastoreItem>
 </file>
</xml_diff>